<commit_message>
First draft within word limit
</commit_message>
<xml_diff>
--- a/CA1_submission.docx
+++ b/CA1_submission.docx
@@ -12,11 +12,32 @@
       </w:pPr>
       <w:r>
         <w:rPr/>
-        <w:t xml:space="preserve">MSc in Data Analytics - </w:t>
+        <w:t xml:space="preserve">MSc in Data Analytics – </w:t>
       </w:r>
       <w:r>
         <w:rPr/>
         <w:t>CA1</w:t>
+      </w:r>
+    </w:p>
+    <w:p>
+      <w:pPr>
+        <w:pStyle w:val="Normal1"/>
+        <w:jc w:val="center"/>
+        <w:rPr/>
+      </w:pPr>
+      <w:r>
+        <w:rPr/>
+      </w:r>
+    </w:p>
+    <w:p>
+      <w:pPr>
+        <w:pStyle w:val="Normal1"/>
+        <w:jc w:val="center"/>
+        <w:rPr/>
+      </w:pPr>
+      <w:r>
+        <w:rPr/>
+        <w:t xml:space="preserve">An Investigation into Irish Emigration trends in the 21st Century </w:t>
       </w:r>
     </w:p>
     <w:p>
@@ -291,28 +312,31 @@
           <w:shd w:fill="auto" w:val="clear"/>
           <w:vertAlign w:val="baseline"/>
         </w:rPr>
-        <w:t>G</w:t>
-      </w:r>
-      <w:r>
-        <w:rPr>
-          <w:rFonts w:eastAsia="Arial" w:cs="Arial" w:ascii="Arial" w:hAnsi="Arial"/>
-          <w:b w:val="false"/>
-          <w:i w:val="false"/>
-          <w:caps w:val="false"/>
-          <w:smallCaps w:val="false"/>
-          <w:strike w:val="false"/>
-          <w:dstrike w:val="false"/>
-          <w:color w:val="000000"/>
-          <w:position w:val="0"/>
-          <w:sz w:val="24"/>
-          <w:sz w:val="24"/>
-          <w:szCs w:val="24"/>
-          <w:u w:val="none"/>
-          <w:shd w:fill="auto" w:val="clear"/>
-          <w:vertAlign w:val="baseline"/>
-        </w:rPr>
-        <w:t>ithub: https://github.com/step-hen-burke/ca1</w:t>
-      </w:r>
+        <w:t xml:space="preserve">Github: </w:t>
+      </w:r>
+      <w:hyperlink r:id="rId4">
+        <w:r>
+          <w:rPr>
+            <w:rStyle w:val="InternetLink"/>
+            <w:rFonts w:eastAsia="Arial" w:cs="Arial" w:ascii="Arial" w:hAnsi="Arial"/>
+            <w:b w:val="false"/>
+            <w:i w:val="false"/>
+            <w:caps w:val="false"/>
+            <w:smallCaps w:val="false"/>
+            <w:strike w:val="false"/>
+            <w:dstrike w:val="false"/>
+            <w:color w:val="000000"/>
+            <w:position w:val="0"/>
+            <w:sz w:val="24"/>
+            <w:sz w:val="24"/>
+            <w:szCs w:val="24"/>
+            <w:u w:val="none"/>
+            <w:shd w:fill="auto" w:val="clear"/>
+            <w:vertAlign w:val="baseline"/>
+          </w:rPr>
+          <w:t>https://github.com/step-hen-burke/ca1</w:t>
+        </w:r>
+      </w:hyperlink>
     </w:p>
     <w:p>
       <w:pPr>
@@ -345,19 +369,6 @@
       <w:r>
         <w:rPr/>
       </w:r>
-      <w:r>
-        <w:br w:type="page"/>
-      </w:r>
-    </w:p>
-    <w:p>
-      <w:pPr>
-        <w:pStyle w:val="Heading2"/>
-        <w:rPr/>
-      </w:pPr>
-      <w:r>
-        <w:rPr/>
-        <w:t>Abstract</w:t>
-      </w:r>
     </w:p>
     <w:p>
       <w:pPr>
@@ -389,162 +400,43 @@
       </w:pPr>
       <w:r>
         <w:rPr>
-          <w:rFonts w:eastAsia="Arial" w:cs="Arial" w:ascii="Liberation Serif" w:hAnsi="Liberation Serif"/>
-          <w:b w:val="false"/>
-          <w:bCs w:val="false"/>
-          <w:i/>
-          <w:iCs/>
-          <w:caps w:val="false"/>
-          <w:smallCaps w:val="false"/>
-          <w:strike w:val="false"/>
-          <w:dstrike w:val="false"/>
-          <w:color w:val="000000"/>
-          <w:position w:val="0"/>
-          <w:sz w:val="24"/>
-          <w:sz w:val="24"/>
-          <w:szCs w:val="24"/>
-          <w:u w:val="none"/>
-          <w:shd w:fill="auto" w:val="clear"/>
-          <w:vertAlign w:val="baseline"/>
-        </w:rPr>
-        <w:t xml:space="preserve">An exploration of data regarding the population of Ireland over time was carried out. </w:t>
-      </w:r>
-      <w:r>
-        <w:rPr>
-          <w:rFonts w:eastAsia="Arial" w:cs="Arial" w:ascii="Liberation Serif" w:hAnsi="Liberation Serif"/>
-          <w:b w:val="false"/>
-          <w:bCs w:val="false"/>
-          <w:i/>
-          <w:iCs/>
-          <w:caps w:val="false"/>
-          <w:smallCaps w:val="false"/>
-          <w:strike w:val="false"/>
-          <w:dstrike w:val="false"/>
-          <w:color w:val="000000"/>
-          <w:position w:val="0"/>
-          <w:sz w:val="24"/>
-          <w:sz w:val="24"/>
-          <w:szCs w:val="24"/>
-          <w:u w:val="none"/>
-          <w:shd w:fill="auto" w:val="clear"/>
-          <w:vertAlign w:val="baseline"/>
-        </w:rPr>
-        <w:t>In order to account for population shifts, further analysis of migration trends was performed. It was s</w:t>
-      </w:r>
-      <w:r>
-        <w:rPr>
-          <w:rFonts w:eastAsia="Arial" w:cs="Arial" w:ascii="Liberation Serif" w:hAnsi="Liberation Serif"/>
-          <w:b w:val="false"/>
-          <w:bCs w:val="false"/>
-          <w:i/>
-          <w:iCs/>
-          <w:caps w:val="false"/>
-          <w:smallCaps w:val="false"/>
-          <w:strike w:val="false"/>
-          <w:dstrike w:val="false"/>
-          <w:color w:val="000000"/>
-          <w:kern w:val="2"/>
-          <w:position w:val="0"/>
-          <w:sz w:val="24"/>
-          <w:sz w:val="24"/>
-          <w:szCs w:val="24"/>
-          <w:u w:val="none"/>
-          <w:shd w:fill="auto" w:val="clear"/>
-          <w:vertAlign w:val="baseline"/>
-        </w:rPr>
-        <w:t xml:space="preserve">hown that </w:t>
-      </w:r>
-      <w:r>
-        <w:rPr>
-          <w:rFonts w:eastAsia="Arial" w:cs="Arial" w:ascii="Liberation Serif" w:hAnsi="Liberation Serif"/>
-          <w:b w:val="false"/>
-          <w:bCs w:val="false"/>
-          <w:i/>
-          <w:iCs/>
-          <w:caps w:val="false"/>
-          <w:smallCaps w:val="false"/>
-          <w:strike w:val="false"/>
-          <w:dstrike w:val="false"/>
-          <w:color w:val="000000"/>
-          <w:kern w:val="2"/>
-          <w:position w:val="0"/>
-          <w:sz w:val="24"/>
-          <w:sz w:val="24"/>
-          <w:szCs w:val="24"/>
-          <w:u w:val="none"/>
-          <w:shd w:fill="auto" w:val="clear"/>
-          <w:vertAlign w:val="baseline"/>
-        </w:rPr>
-        <w:t xml:space="preserve">these can be </w:t>
-      </w:r>
-      <w:r>
-        <w:rPr>
-          <w:rFonts w:eastAsia="Arial" w:cs="Arial" w:ascii="Liberation Serif" w:hAnsi="Liberation Serif"/>
-          <w:b w:val="false"/>
-          <w:bCs w:val="false"/>
-          <w:i/>
-          <w:iCs/>
-          <w:caps w:val="false"/>
-          <w:smallCaps w:val="false"/>
-          <w:strike w:val="false"/>
-          <w:dstrike w:val="false"/>
-          <w:color w:val="000000"/>
-          <w:kern w:val="2"/>
-          <w:position w:val="0"/>
-          <w:sz w:val="24"/>
-          <w:sz w:val="24"/>
-          <w:szCs w:val="24"/>
-          <w:u w:val="none"/>
-          <w:shd w:fill="auto" w:val="clear"/>
-          <w:vertAlign w:val="baseline"/>
-        </w:rPr>
-        <w:t xml:space="preserve">modelled using various statistical distributions </w:t>
-      </w:r>
-      <w:r>
-        <w:rPr>
-          <w:rFonts w:eastAsia="Arial" w:cs="Arial" w:ascii="Liberation Serif" w:hAnsi="Liberation Serif"/>
-          <w:b w:val="false"/>
-          <w:bCs w:val="false"/>
-          <w:i/>
-          <w:iCs/>
-          <w:caps w:val="false"/>
-          <w:smallCaps w:val="false"/>
-          <w:strike w:val="false"/>
-          <w:dstrike w:val="false"/>
-          <w:color w:val="000000"/>
-          <w:kern w:val="2"/>
-          <w:position w:val="0"/>
-          <w:sz w:val="24"/>
-          <w:sz w:val="24"/>
-          <w:szCs w:val="24"/>
-          <w:u w:val="none"/>
-          <w:shd w:fill="auto" w:val="clear"/>
-          <w:vertAlign w:val="baseline"/>
-        </w:rPr>
-        <w:t>predicted using Machine Learning when f</w:t>
-      </w:r>
-      <w:r>
-        <w:rPr>
-          <w:rFonts w:eastAsia="Arial" w:cs="Arial" w:ascii="Liberation Serif" w:hAnsi="Liberation Serif"/>
-          <w:b w:val="false"/>
-          <w:bCs w:val="false"/>
-          <w:i/>
-          <w:iCs/>
-          <w:caps w:val="false"/>
-          <w:smallCaps w:val="false"/>
-          <w:strike w:val="false"/>
-          <w:dstrike w:val="false"/>
-          <w:color w:val="000000"/>
-          <w:kern w:val="2"/>
-          <w:position w:val="0"/>
-          <w:sz w:val="24"/>
-          <w:sz w:val="24"/>
-          <w:szCs w:val="24"/>
-          <w:u w:val="none"/>
-          <w:shd w:fill="auto" w:val="clear"/>
-          <w:vertAlign w:val="baseline"/>
-        </w:rPr>
-        <w:t>ramed as a supervised regression problem.</w:t>
+          <w:rFonts w:eastAsia="Arial" w:cs="Arial" w:ascii="Arial" w:hAnsi="Arial"/>
+          <w:b w:val="false"/>
+          <w:i w:val="false"/>
+          <w:caps w:val="false"/>
+          <w:smallCaps w:val="false"/>
+          <w:strike w:val="false"/>
+          <w:dstrike w:val="false"/>
+          <w:color w:val="000000"/>
+          <w:position w:val="0"/>
+          <w:sz w:val="24"/>
+          <w:sz w:val="24"/>
+          <w:szCs w:val="24"/>
+          <w:u w:val="none"/>
+          <w:shd w:fill="auto" w:val="clear"/>
+          <w:vertAlign w:val="baseline"/>
+        </w:rPr>
+        <w:t>A</w:t>
+      </w:r>
+      <w:r>
+        <w:rPr>
+          <w:rFonts w:eastAsia="Arial" w:cs="Arial" w:ascii="Arial" w:hAnsi="Arial"/>
+          <w:b w:val="false"/>
+          <w:i w:val="false"/>
+          <w:caps w:val="false"/>
+          <w:smallCaps w:val="false"/>
+          <w:strike w:val="false"/>
+          <w:dstrike w:val="false"/>
+          <w:color w:val="000000"/>
+          <w:position w:val="0"/>
+          <w:sz w:val="24"/>
+          <w:sz w:val="24"/>
+          <w:szCs w:val="24"/>
+          <w:u w:val="none"/>
+          <w:shd w:fill="auto" w:val="clear"/>
+          <w:vertAlign w:val="baseline"/>
+        </w:rPr>
+        <w:t>ccompanying notebook:</w:t>
       </w:r>
     </w:p>
     <w:p>
@@ -576,6 +468,256 @@
         </w:rPr>
       </w:pPr>
       <w:r>
+        <w:rPr>
+          <w:rFonts w:eastAsia="Arial" w:cs="Arial" w:ascii="Arial" w:hAnsi="Arial"/>
+          <w:b w:val="false"/>
+          <w:i w:val="false"/>
+          <w:caps w:val="false"/>
+          <w:smallCaps w:val="false"/>
+          <w:strike w:val="false"/>
+          <w:dstrike w:val="false"/>
+          <w:color w:val="000000"/>
+          <w:position w:val="0"/>
+          <w:sz w:val="24"/>
+          <w:sz w:val="24"/>
+          <w:szCs w:val="24"/>
+          <w:u w:val="none"/>
+          <w:shd w:fill="auto" w:val="clear"/>
+          <w:vertAlign w:val="baseline"/>
+        </w:rPr>
+        <w:t>https://github.com/step-hen-burke/ca1/blob/master/population_and_emigration_analysis.ipynb</w:t>
+      </w:r>
+      <w:r>
+        <w:br w:type="page"/>
+      </w:r>
+    </w:p>
+    <w:p>
+      <w:pPr>
+        <w:pStyle w:val="Heading2"/>
+        <w:rPr/>
+      </w:pPr>
+      <w:r>
+        <w:rPr/>
+        <w:t>Abstract</w:t>
+      </w:r>
+    </w:p>
+    <w:p>
+      <w:pPr>
+        <w:pStyle w:val="Normal1"/>
+        <w:widowControl/>
+        <w:pBdr/>
+        <w:shd w:val="clear" w:fill="auto"/>
+        <w:spacing w:lineRule="auto" w:line="240" w:before="0" w:after="80"/>
+        <w:ind w:left="0" w:right="0" w:hanging="0"/>
+        <w:jc w:val="both"/>
+        <w:rPr>
+          <w:rFonts w:ascii="Arial" w:hAnsi="Arial" w:eastAsia="Arial" w:cs="Arial"/>
+          <w:b w:val="false"/>
+          <w:b w:val="false"/>
+          <w:i w:val="false"/>
+          <w:i w:val="false"/>
+          <w:caps w:val="false"/>
+          <w:smallCaps w:val="false"/>
+          <w:strike w:val="false"/>
+          <w:dstrike w:val="false"/>
+          <w:color w:val="000000"/>
+          <w:position w:val="0"/>
+          <w:sz w:val="24"/>
+          <w:sz w:val="24"/>
+          <w:szCs w:val="24"/>
+          <w:u w:val="none"/>
+          <w:vertAlign w:val="baseline"/>
+        </w:rPr>
+      </w:pPr>
+      <w:r>
+        <w:rPr>
+          <w:rFonts w:eastAsia="Arial" w:cs="Arial" w:ascii="Liberation Serif" w:hAnsi="Liberation Serif"/>
+          <w:b w:val="false"/>
+          <w:bCs w:val="false"/>
+          <w:i/>
+          <w:iCs/>
+          <w:caps w:val="false"/>
+          <w:smallCaps w:val="false"/>
+          <w:strike w:val="false"/>
+          <w:dstrike w:val="false"/>
+          <w:color w:val="000000"/>
+          <w:position w:val="0"/>
+          <w:sz w:val="24"/>
+          <w:sz w:val="24"/>
+          <w:szCs w:val="24"/>
+          <w:u w:val="none"/>
+          <w:shd w:fill="auto" w:val="clear"/>
+          <w:vertAlign w:val="baseline"/>
+        </w:rPr>
+        <w:t xml:space="preserve">An exploration of data regarding the population of Ireland over time was carried out. </w:t>
+      </w:r>
+      <w:r>
+        <w:rPr>
+          <w:rFonts w:eastAsia="Arial" w:cs="Arial" w:ascii="Liberation Serif" w:hAnsi="Liberation Serif"/>
+          <w:b w:val="false"/>
+          <w:bCs w:val="false"/>
+          <w:i/>
+          <w:iCs/>
+          <w:caps w:val="false"/>
+          <w:smallCaps w:val="false"/>
+          <w:strike w:val="false"/>
+          <w:dstrike w:val="false"/>
+          <w:color w:val="000000"/>
+          <w:position w:val="0"/>
+          <w:sz w:val="24"/>
+          <w:sz w:val="24"/>
+          <w:szCs w:val="24"/>
+          <w:u w:val="none"/>
+          <w:shd w:fill="auto" w:val="clear"/>
+          <w:vertAlign w:val="baseline"/>
+        </w:rPr>
+        <w:t>In order to account for population shifts, further analysis of migration trends was performed. It was s</w:t>
+      </w:r>
+      <w:r>
+        <w:rPr>
+          <w:rFonts w:eastAsia="Arial" w:cs="Arial" w:ascii="Liberation Serif" w:hAnsi="Liberation Serif"/>
+          <w:b w:val="false"/>
+          <w:bCs w:val="false"/>
+          <w:i/>
+          <w:iCs/>
+          <w:caps w:val="false"/>
+          <w:smallCaps w:val="false"/>
+          <w:strike w:val="false"/>
+          <w:dstrike w:val="false"/>
+          <w:color w:val="000000"/>
+          <w:kern w:val="2"/>
+          <w:position w:val="0"/>
+          <w:sz w:val="24"/>
+          <w:sz w:val="24"/>
+          <w:szCs w:val="24"/>
+          <w:u w:val="none"/>
+          <w:shd w:fill="auto" w:val="clear"/>
+          <w:vertAlign w:val="baseline"/>
+        </w:rPr>
+        <w:t xml:space="preserve">hown that </w:t>
+      </w:r>
+      <w:r>
+        <w:rPr>
+          <w:rFonts w:eastAsia="Arial" w:cs="Arial" w:ascii="Liberation Serif" w:hAnsi="Liberation Serif"/>
+          <w:b w:val="false"/>
+          <w:bCs w:val="false"/>
+          <w:i/>
+          <w:iCs/>
+          <w:caps w:val="false"/>
+          <w:smallCaps w:val="false"/>
+          <w:strike w:val="false"/>
+          <w:dstrike w:val="false"/>
+          <w:color w:val="000000"/>
+          <w:kern w:val="2"/>
+          <w:position w:val="0"/>
+          <w:sz w:val="24"/>
+          <w:sz w:val="24"/>
+          <w:szCs w:val="24"/>
+          <w:u w:val="none"/>
+          <w:shd w:fill="auto" w:val="clear"/>
+          <w:vertAlign w:val="baseline"/>
+        </w:rPr>
+        <w:t xml:space="preserve">these can be </w:t>
+      </w:r>
+      <w:r>
+        <w:rPr>
+          <w:rFonts w:eastAsia="Arial" w:cs="Arial" w:ascii="Liberation Serif" w:hAnsi="Liberation Serif"/>
+          <w:b w:val="false"/>
+          <w:bCs w:val="false"/>
+          <w:i/>
+          <w:iCs/>
+          <w:caps w:val="false"/>
+          <w:smallCaps w:val="false"/>
+          <w:strike w:val="false"/>
+          <w:dstrike w:val="false"/>
+          <w:color w:val="000000"/>
+          <w:kern w:val="2"/>
+          <w:position w:val="0"/>
+          <w:sz w:val="24"/>
+          <w:sz w:val="24"/>
+          <w:szCs w:val="24"/>
+          <w:u w:val="none"/>
+          <w:shd w:fill="auto" w:val="clear"/>
+          <w:vertAlign w:val="baseline"/>
+        </w:rPr>
+        <w:t xml:space="preserve">modelled using various statistical distributions </w:t>
+      </w:r>
+      <w:r>
+        <w:rPr>
+          <w:rFonts w:eastAsia="Arial" w:cs="Arial" w:ascii="Liberation Serif" w:hAnsi="Liberation Serif"/>
+          <w:b w:val="false"/>
+          <w:bCs w:val="false"/>
+          <w:i/>
+          <w:iCs/>
+          <w:caps w:val="false"/>
+          <w:smallCaps w:val="false"/>
+          <w:strike w:val="false"/>
+          <w:dstrike w:val="false"/>
+          <w:color w:val="000000"/>
+          <w:kern w:val="2"/>
+          <w:position w:val="0"/>
+          <w:sz w:val="24"/>
+          <w:sz w:val="24"/>
+          <w:szCs w:val="24"/>
+          <w:u w:val="none"/>
+          <w:shd w:fill="auto" w:val="clear"/>
+          <w:vertAlign w:val="baseline"/>
+        </w:rPr>
+        <w:t>predicted using Machine Learning when f</w:t>
+      </w:r>
+      <w:r>
+        <w:rPr>
+          <w:rFonts w:eastAsia="Arial" w:cs="Arial" w:ascii="Liberation Serif" w:hAnsi="Liberation Serif"/>
+          <w:b w:val="false"/>
+          <w:bCs w:val="false"/>
+          <w:i/>
+          <w:iCs/>
+          <w:caps w:val="false"/>
+          <w:smallCaps w:val="false"/>
+          <w:strike w:val="false"/>
+          <w:dstrike w:val="false"/>
+          <w:color w:val="000000"/>
+          <w:kern w:val="2"/>
+          <w:position w:val="0"/>
+          <w:sz w:val="24"/>
+          <w:sz w:val="24"/>
+          <w:szCs w:val="24"/>
+          <w:u w:val="none"/>
+          <w:shd w:fill="auto" w:val="clear"/>
+          <w:vertAlign w:val="baseline"/>
+        </w:rPr>
+        <w:t>ramed as a supervised regression problem.</w:t>
+      </w:r>
+    </w:p>
+    <w:p>
+      <w:pPr>
+        <w:pStyle w:val="Normal1"/>
+        <w:widowControl/>
+        <w:pBdr/>
+        <w:shd w:val="clear" w:fill="auto"/>
+        <w:spacing w:lineRule="auto" w:line="240" w:before="0" w:after="80"/>
+        <w:ind w:left="0" w:right="0" w:hanging="0"/>
+        <w:jc w:val="both"/>
+        <w:rPr>
+          <w:rFonts w:ascii="Arial" w:hAnsi="Arial" w:eastAsia="Arial" w:cs="Arial"/>
+          <w:b w:val="false"/>
+          <w:b w:val="false"/>
+          <w:i w:val="false"/>
+          <w:i w:val="false"/>
+          <w:caps w:val="false"/>
+          <w:smallCaps w:val="false"/>
+          <w:strike w:val="false"/>
+          <w:dstrike w:val="false"/>
+          <w:color w:val="000000"/>
+          <w:position w:val="0"/>
+          <w:sz w:val="24"/>
+          <w:sz w:val="24"/>
+          <w:szCs w:val="24"/>
+          <w:u w:val="none"/>
+          <w:vertAlign w:val="baseline"/>
+        </w:rPr>
+      </w:pPr>
+      <w:r>
         <w:rPr/>
       </w:r>
     </w:p>
@@ -1197,7 +1339,7 @@
           <w:shd w:fill="auto" w:val="clear"/>
           <w:vertAlign w:val="baseline"/>
         </w:rPr>
-        <w:t xml:space="preserve">plotting library was used extensively to produce the graphics in this report and accompanying notebook. Its </w:t>
+        <w:t xml:space="preserve">plotting library was used to produce the graphics in this report and accompanying notebook. Its </w:t>
       </w:r>
       <w:r>
         <w:rPr>
@@ -1260,7 +1402,49 @@
           <w:shd w:fill="auto" w:val="clear"/>
           <w:vertAlign w:val="baseline"/>
         </w:rPr>
-        <w:t>to “darkgrid”, which is similar to default themes used in graphics libraries such as R’s ggplot2, and conforms to style directives outlined by Tufte (p. 112, 116); namely that the grid background should be a muted grey so as to not be distracting, an</w:t>
+        <w:t xml:space="preserve">to “darkgrid”, which is similar to default themes used in graphics libraries such as R’s ggplot2, and conforms to style directives outlined by Tufte (p. 112, 116); the grid background </w:t>
+      </w:r>
+      <w:r>
+        <w:rPr>
+          <w:rFonts w:eastAsia="Arial" w:cs="Arial" w:ascii="Liberation Serif" w:hAnsi="Liberation Serif"/>
+          <w:b w:val="false"/>
+          <w:bCs w:val="false"/>
+          <w:i w:val="false"/>
+          <w:caps w:val="false"/>
+          <w:smallCaps w:val="false"/>
+          <w:strike w:val="false"/>
+          <w:dstrike w:val="false"/>
+          <w:color w:val="000000"/>
+          <w:position w:val="0"/>
+          <w:sz w:val="24"/>
+          <w:sz w:val="24"/>
+          <w:szCs w:val="24"/>
+          <w:u w:val="none"/>
+          <w:shd w:fill="auto" w:val="clear"/>
+          <w:vertAlign w:val="baseline"/>
+        </w:rPr>
+        <w:t>is</w:t>
+      </w:r>
+      <w:r>
+        <w:rPr>
+          <w:rFonts w:eastAsia="Arial" w:cs="Arial" w:ascii="Liberation Serif" w:hAnsi="Liberation Serif"/>
+          <w:b w:val="false"/>
+          <w:bCs w:val="false"/>
+          <w:i w:val="false"/>
+          <w:caps w:val="false"/>
+          <w:smallCaps w:val="false"/>
+          <w:strike w:val="false"/>
+          <w:dstrike w:val="false"/>
+          <w:color w:val="000000"/>
+          <w:position w:val="0"/>
+          <w:sz w:val="24"/>
+          <w:sz w:val="24"/>
+          <w:szCs w:val="24"/>
+          <w:u w:val="none"/>
+          <w:shd w:fill="auto" w:val="clear"/>
+          <w:vertAlign w:val="baseline"/>
+        </w:rPr>
+        <w:t xml:space="preserve"> a muted grey so as to not be distracting, an</w:t>
       </w:r>
       <w:r>
         <w:rPr>
@@ -1302,7 +1486,91 @@
           <w:shd w:fill="auto" w:val="clear"/>
           <w:vertAlign w:val="baseline"/>
         </w:rPr>
-        <w:t xml:space="preserve">gridlines should use minimal ink. In this case, gridlines are given as negative space, so do not use ink at all. </w:t>
+        <w:t xml:space="preserve">gridlines use minimal ink. </w:t>
+      </w:r>
+      <w:r>
+        <w:rPr>
+          <w:rFonts w:eastAsia="Arial" w:cs="Arial" w:ascii="Liberation Serif" w:hAnsi="Liberation Serif"/>
+          <w:b w:val="false"/>
+          <w:bCs w:val="false"/>
+          <w:i w:val="false"/>
+          <w:caps w:val="false"/>
+          <w:smallCaps w:val="false"/>
+          <w:strike w:val="false"/>
+          <w:dstrike w:val="false"/>
+          <w:color w:val="000000"/>
+          <w:position w:val="0"/>
+          <w:sz w:val="24"/>
+          <w:sz w:val="24"/>
+          <w:szCs w:val="24"/>
+          <w:u w:val="none"/>
+          <w:shd w:fill="auto" w:val="clear"/>
+          <w:vertAlign w:val="baseline"/>
+        </w:rPr>
+        <w:t>Indeed</w:t>
+      </w:r>
+      <w:r>
+        <w:rPr>
+          <w:rFonts w:eastAsia="Arial" w:cs="Arial" w:ascii="Liberation Serif" w:hAnsi="Liberation Serif"/>
+          <w:b w:val="false"/>
+          <w:bCs w:val="false"/>
+          <w:i w:val="false"/>
+          <w:caps w:val="false"/>
+          <w:smallCaps w:val="false"/>
+          <w:strike w:val="false"/>
+          <w:dstrike w:val="false"/>
+          <w:color w:val="000000"/>
+          <w:position w:val="0"/>
+          <w:sz w:val="24"/>
+          <w:sz w:val="24"/>
+          <w:szCs w:val="24"/>
+          <w:u w:val="none"/>
+          <w:shd w:fill="auto" w:val="clear"/>
+          <w:vertAlign w:val="baseline"/>
+        </w:rPr>
+        <w:t xml:space="preserve">, </w:t>
+      </w:r>
+      <w:r>
+        <w:rPr>
+          <w:rFonts w:eastAsia="Arial" w:cs="Arial" w:ascii="Liberation Serif" w:hAnsi="Liberation Serif"/>
+          <w:b w:val="false"/>
+          <w:bCs w:val="false"/>
+          <w:i w:val="false"/>
+          <w:caps w:val="false"/>
+          <w:smallCaps w:val="false"/>
+          <w:strike w:val="false"/>
+          <w:dstrike w:val="false"/>
+          <w:color w:val="000000"/>
+          <w:position w:val="0"/>
+          <w:sz w:val="24"/>
+          <w:sz w:val="24"/>
+          <w:szCs w:val="24"/>
+          <w:u w:val="none"/>
+          <w:shd w:fill="auto" w:val="clear"/>
+          <w:vertAlign w:val="baseline"/>
+        </w:rPr>
+        <w:t>the</w:t>
+      </w:r>
+      <w:r>
+        <w:rPr>
+          <w:rFonts w:eastAsia="Arial" w:cs="Arial" w:ascii="Liberation Serif" w:hAnsi="Liberation Serif"/>
+          <w:b w:val="false"/>
+          <w:bCs w:val="false"/>
+          <w:i w:val="false"/>
+          <w:caps w:val="false"/>
+          <w:smallCaps w:val="false"/>
+          <w:strike w:val="false"/>
+          <w:dstrike w:val="false"/>
+          <w:color w:val="000000"/>
+          <w:position w:val="0"/>
+          <w:sz w:val="24"/>
+          <w:sz w:val="24"/>
+          <w:szCs w:val="24"/>
+          <w:u w:val="none"/>
+          <w:shd w:fill="auto" w:val="clear"/>
+          <w:vertAlign w:val="baseline"/>
+        </w:rPr>
+        <w:t xml:space="preserve"> gridlines are given as negative space, so do not use ink at all. </w:t>
       </w:r>
       <w:r>
         <w:rPr>
@@ -1344,49 +1612,7 @@
           <w:shd w:fill="auto" w:val="clear"/>
           <w:vertAlign w:val="baseline"/>
         </w:rPr>
-        <w:t xml:space="preserve"> also argues in favour of using a font family with serifs in order to create more “friendly” graphics, which </w:t>
-      </w:r>
-      <w:r>
-        <w:rPr>
-          <w:rFonts w:eastAsia="Arial" w:cs="Arial" w:ascii="Liberation Serif" w:hAnsi="Liberation Serif"/>
-          <w:b w:val="false"/>
-          <w:bCs w:val="false"/>
-          <w:i w:val="false"/>
-          <w:caps w:val="false"/>
-          <w:smallCaps w:val="false"/>
-          <w:strike w:val="false"/>
-          <w:dstrike w:val="false"/>
-          <w:color w:val="000000"/>
-          <w:position w:val="0"/>
-          <w:sz w:val="24"/>
-          <w:sz w:val="24"/>
-          <w:szCs w:val="24"/>
-          <w:u w:val="none"/>
-          <w:shd w:fill="auto" w:val="clear"/>
-          <w:vertAlign w:val="baseline"/>
-        </w:rPr>
-        <w:t xml:space="preserve">was also </w:t>
-      </w:r>
-      <w:r>
-        <w:rPr>
-          <w:rFonts w:eastAsia="Arial" w:cs="Arial" w:ascii="Liberation Serif" w:hAnsi="Liberation Serif"/>
-          <w:b w:val="false"/>
-          <w:bCs w:val="false"/>
-          <w:i w:val="false"/>
-          <w:caps w:val="false"/>
-          <w:smallCaps w:val="false"/>
-          <w:strike w:val="false"/>
-          <w:dstrike w:val="false"/>
-          <w:color w:val="000000"/>
-          <w:position w:val="0"/>
-          <w:sz w:val="24"/>
-          <w:sz w:val="24"/>
-          <w:szCs w:val="24"/>
-          <w:u w:val="none"/>
-          <w:shd w:fill="auto" w:val="clear"/>
-          <w:vertAlign w:val="baseline"/>
-        </w:rPr>
-        <w:t>set globally.</w:t>
+        <w:t xml:space="preserve"> also argues in favour of using a font family with serifs in order to create more “friendly” graphics.</w:t>
       </w:r>
     </w:p>
     <w:p>
@@ -1499,7 +1725,7 @@
           <w:shd w:fill="auto" w:val="clear"/>
           <w:vertAlign w:val="baseline"/>
         </w:rPr>
-        <w:t>to slightly thinner than seaborn’s default. Again, Tufte argues that thinner lines, and therefore less data ink, result in more aesthetically pleasing graphics (p. 184-185).</w:t>
+        <w:t>to slightly thinner than seaborn’s default. Tufte argues that thinner lines result in more aesthetically pleasing graphics (p. 184-185).</w:t>
       </w:r>
     </w:p>
     <w:p>
@@ -1770,7 +1996,91 @@
           <w:shd w:fill="auto" w:val="clear"/>
           <w:vertAlign w:val="baseline"/>
         </w:rPr>
-        <w:t xml:space="preserve">The data was loaded and preliminary exploration was carried out as seen in section 1 of the accompanying notebook. </w:t>
+        <w:t xml:space="preserve">The data was loaded and preliminary exploration was carried out </w:t>
+      </w:r>
+      <w:r>
+        <w:rPr>
+          <w:rFonts w:eastAsia="Arial" w:cs="Arial" w:ascii="Liberation Serif" w:hAnsi="Liberation Serif"/>
+          <w:b w:val="false"/>
+          <w:bCs w:val="false"/>
+          <w:i w:val="false"/>
+          <w:caps w:val="false"/>
+          <w:smallCaps w:val="false"/>
+          <w:strike w:val="false"/>
+          <w:dstrike w:val="false"/>
+          <w:color w:val="000000"/>
+          <w:position w:val="0"/>
+          <w:sz w:val="24"/>
+          <w:sz w:val="24"/>
+          <w:szCs w:val="24"/>
+          <w:u w:val="none"/>
+          <w:shd w:fill="auto" w:val="clear"/>
+          <w:vertAlign w:val="baseline"/>
+        </w:rPr>
+        <w:t>(S</w:t>
+      </w:r>
+      <w:r>
+        <w:rPr>
+          <w:rFonts w:eastAsia="Arial" w:cs="Arial" w:ascii="Liberation Serif" w:hAnsi="Liberation Serif"/>
+          <w:b w:val="false"/>
+          <w:bCs w:val="false"/>
+          <w:i w:val="false"/>
+          <w:caps w:val="false"/>
+          <w:smallCaps w:val="false"/>
+          <w:strike w:val="false"/>
+          <w:dstrike w:val="false"/>
+          <w:color w:val="000000"/>
+          <w:position w:val="0"/>
+          <w:sz w:val="24"/>
+          <w:sz w:val="24"/>
+          <w:szCs w:val="24"/>
+          <w:u w:val="none"/>
+          <w:shd w:fill="auto" w:val="clear"/>
+          <w:vertAlign w:val="baseline"/>
+        </w:rPr>
+        <w:t>ection 1 of the accompanying notebook</w:t>
+      </w:r>
+      <w:r>
+        <w:rPr>
+          <w:rFonts w:eastAsia="Arial" w:cs="Arial" w:ascii="Liberation Serif" w:hAnsi="Liberation Serif"/>
+          <w:b w:val="false"/>
+          <w:bCs w:val="false"/>
+          <w:i w:val="false"/>
+          <w:caps w:val="false"/>
+          <w:smallCaps w:val="false"/>
+          <w:strike w:val="false"/>
+          <w:dstrike w:val="false"/>
+          <w:color w:val="000000"/>
+          <w:position w:val="0"/>
+          <w:sz w:val="24"/>
+          <w:sz w:val="24"/>
+          <w:szCs w:val="24"/>
+          <w:u w:val="none"/>
+          <w:shd w:fill="auto" w:val="clear"/>
+          <w:vertAlign w:val="baseline"/>
+        </w:rPr>
+        <w:t>)</w:t>
+      </w:r>
+      <w:r>
+        <w:rPr>
+          <w:rFonts w:eastAsia="Arial" w:cs="Arial" w:ascii="Liberation Serif" w:hAnsi="Liberation Serif"/>
+          <w:b w:val="false"/>
+          <w:bCs w:val="false"/>
+          <w:i w:val="false"/>
+          <w:caps w:val="false"/>
+          <w:smallCaps w:val="false"/>
+          <w:strike w:val="false"/>
+          <w:dstrike w:val="false"/>
+          <w:color w:val="000000"/>
+          <w:position w:val="0"/>
+          <w:sz w:val="24"/>
+          <w:sz w:val="24"/>
+          <w:szCs w:val="24"/>
+          <w:u w:val="none"/>
+          <w:shd w:fill="auto" w:val="clear"/>
+          <w:vertAlign w:val="baseline"/>
+        </w:rPr>
+        <w:t xml:space="preserve">. </w:t>
       </w:r>
       <w:r>
         <w:rPr>
@@ -2311,7 +2621,7 @@
           <w:shd w:fill="auto" w:val="clear"/>
           <w:vertAlign w:val="baseline"/>
         </w:rPr>
-        <w:t xml:space="preserve">. As the Female figures could be thought of as a univariate time series, methods such as those outlined by Moritz et al </w:t>
+        <w:t xml:space="preserve">. As the Female figures could be thought of as a univariate time series, methods such as those outlined by Moritz et. al. </w:t>
       </w:r>
       <w:r>
         <w:rPr>
@@ -2458,7 +2768,7 @@
           <w:shd w:fill="auto" w:val="clear"/>
           <w:vertAlign w:val="baseline"/>
         </w:rPr>
-        <w:t xml:space="preserve">Full details of the data cleaning process can be found in sections 1.1-1.3 of the </w:t>
+        <w:t xml:space="preserve">Full details can be found in sections 1.1-1.3 of the </w:t>
       </w:r>
       <w:r>
         <w:rPr>
@@ -3987,7 +4297,7 @@
                     </pic:cNvPicPr>
                   </pic:nvPicPr>
                   <pic:blipFill>
-                    <a:blip r:embed="rId3"/>
+                    <a:blip r:embed="rId5"/>
                     <a:stretch>
                       <a:fillRect/>
                     </a:stretch>
@@ -4255,7 +4565,7 @@
                     </pic:cNvPicPr>
                   </pic:nvPicPr>
                   <pic:blipFill>
-                    <a:blip r:embed="rId4"/>
+                    <a:blip r:embed="rId6"/>
                     <a:stretch>
                       <a:fillRect/>
                     </a:stretch>
@@ -4420,7 +4730,49 @@
           <w:shd w:fill="auto" w:val="clear"/>
           <w:vertAlign w:val="baseline"/>
         </w:rPr>
-        <w:t xml:space="preserve"> split by gender </w:t>
+        <w:t xml:space="preserve"> split by </w:t>
+      </w:r>
+      <w:r>
+        <w:rPr>
+          <w:rFonts w:eastAsia="Arial" w:cs="Arial" w:ascii="Liberation Serif" w:hAnsi="Liberation Serif"/>
+          <w:b w:val="false"/>
+          <w:bCs w:val="false"/>
+          <w:i w:val="false"/>
+          <w:caps w:val="false"/>
+          <w:smallCaps w:val="false"/>
+          <w:strike w:val="false"/>
+          <w:dstrike w:val="false"/>
+          <w:color w:val="000000"/>
+          <w:position w:val="0"/>
+          <w:sz w:val="24"/>
+          <w:sz w:val="24"/>
+          <w:szCs w:val="24"/>
+          <w:u w:val="none"/>
+          <w:shd w:fill="auto" w:val="clear"/>
+          <w:vertAlign w:val="baseline"/>
+        </w:rPr>
+        <w:t>sex</w:t>
+      </w:r>
+      <w:r>
+        <w:rPr>
+          <w:rFonts w:eastAsia="Arial" w:cs="Arial" w:ascii="Liberation Serif" w:hAnsi="Liberation Serif"/>
+          <w:b w:val="false"/>
+          <w:bCs w:val="false"/>
+          <w:i w:val="false"/>
+          <w:caps w:val="false"/>
+          <w:smallCaps w:val="false"/>
+          <w:strike w:val="false"/>
+          <w:dstrike w:val="false"/>
+          <w:color w:val="000000"/>
+          <w:position w:val="0"/>
+          <w:sz w:val="24"/>
+          <w:sz w:val="24"/>
+          <w:szCs w:val="24"/>
+          <w:u w:val="none"/>
+          <w:shd w:fill="auto" w:val="clear"/>
+          <w:vertAlign w:val="baseline"/>
+        </w:rPr>
+        <w:t xml:space="preserve"> </w:t>
       </w:r>
       <w:r>
         <w:rPr>
@@ -4525,91 +4877,49 @@
           <w:shd w:fill="auto" w:val="clear"/>
           <w:vertAlign w:val="baseline"/>
         </w:rPr>
-        <w:t xml:space="preserve">colour palette that has high contrast to differentiate between the two lines </w:t>
-      </w:r>
-      <w:r>
-        <w:rPr>
-          <w:rFonts w:eastAsia="Arial" w:cs="Arial" w:ascii="Liberation Serif" w:hAnsi="Liberation Serif"/>
-          <w:b w:val="false"/>
-          <w:bCs w:val="false"/>
-          <w:i w:val="false"/>
-          <w:caps w:val="false"/>
-          <w:smallCaps w:val="false"/>
-          <w:strike w:val="false"/>
-          <w:dstrike w:val="false"/>
-          <w:color w:val="000000"/>
-          <w:position w:val="0"/>
-          <w:sz w:val="24"/>
-          <w:sz w:val="24"/>
-          <w:szCs w:val="24"/>
-          <w:u w:val="none"/>
-          <w:shd w:fill="auto" w:val="clear"/>
-          <w:vertAlign w:val="baseline"/>
-        </w:rPr>
-        <w:t xml:space="preserve">was required, </w:t>
-      </w:r>
-      <w:r>
-        <w:rPr>
-          <w:rFonts w:eastAsia="Arial" w:cs="Arial" w:ascii="Liberation Serif" w:hAnsi="Liberation Serif"/>
-          <w:b w:val="false"/>
-          <w:bCs w:val="false"/>
-          <w:i w:val="false"/>
-          <w:caps w:val="false"/>
-          <w:smallCaps w:val="false"/>
-          <w:strike w:val="false"/>
-          <w:dstrike w:val="false"/>
-          <w:color w:val="000000"/>
-          <w:position w:val="0"/>
-          <w:sz w:val="24"/>
-          <w:sz w:val="24"/>
-          <w:szCs w:val="24"/>
-          <w:u w:val="none"/>
-          <w:shd w:fill="auto" w:val="clear"/>
-          <w:vertAlign w:val="baseline"/>
-        </w:rPr>
-        <w:t xml:space="preserve">and the </w:t>
-      </w:r>
-      <w:r>
-        <w:rPr>
-          <w:rFonts w:eastAsia="Arial" w:cs="Arial" w:ascii="Liberation Serif" w:hAnsi="Liberation Serif"/>
-          <w:b w:val="false"/>
-          <w:bCs w:val="false"/>
-          <w:i w:val="false"/>
-          <w:caps w:val="false"/>
-          <w:smallCaps w:val="false"/>
-          <w:strike w:val="false"/>
-          <w:dstrike w:val="false"/>
-          <w:color w:val="000000"/>
-          <w:position w:val="0"/>
-          <w:sz w:val="24"/>
-          <w:sz w:val="24"/>
-          <w:szCs w:val="24"/>
-          <w:u w:val="none"/>
-          <w:shd w:fill="auto" w:val="clear"/>
-          <w:vertAlign w:val="baseline"/>
-        </w:rPr>
-        <w:t xml:space="preserve">chosen palette </w:t>
-      </w:r>
-      <w:r>
-        <w:rPr>
-          <w:rFonts w:eastAsia="Arial" w:cs="Arial" w:ascii="Liberation Serif" w:hAnsi="Liberation Serif"/>
-          <w:b w:val="false"/>
-          <w:bCs w:val="false"/>
-          <w:i w:val="false"/>
-          <w:caps w:val="false"/>
-          <w:smallCaps w:val="false"/>
-          <w:strike w:val="false"/>
-          <w:dstrike w:val="false"/>
-          <w:color w:val="000000"/>
-          <w:position w:val="0"/>
-          <w:sz w:val="24"/>
-          <w:sz w:val="24"/>
-          <w:szCs w:val="24"/>
-          <w:u w:val="none"/>
-          <w:shd w:fill="auto" w:val="clear"/>
-          <w:vertAlign w:val="baseline"/>
-        </w:rPr>
-        <w:t xml:space="preserve">has this property and </w:t>
+        <w:t xml:space="preserve">colour palette that has high contrast </w:t>
+      </w:r>
+      <w:r>
+        <w:rPr>
+          <w:rFonts w:eastAsia="Arial" w:cs="Arial" w:ascii="Liberation Serif" w:hAnsi="Liberation Serif"/>
+          <w:b w:val="false"/>
+          <w:bCs w:val="false"/>
+          <w:i w:val="false"/>
+          <w:caps w:val="false"/>
+          <w:smallCaps w:val="false"/>
+          <w:strike w:val="false"/>
+          <w:dstrike w:val="false"/>
+          <w:color w:val="000000"/>
+          <w:position w:val="0"/>
+          <w:sz w:val="24"/>
+          <w:sz w:val="24"/>
+          <w:szCs w:val="24"/>
+          <w:u w:val="none"/>
+          <w:shd w:fill="auto" w:val="clear"/>
+          <w:vertAlign w:val="baseline"/>
+        </w:rPr>
+        <w:t>was chosen. It</w:t>
+      </w:r>
+      <w:r>
+        <w:rPr>
+          <w:rFonts w:eastAsia="Arial" w:cs="Arial" w:ascii="Liberation Serif" w:hAnsi="Liberation Serif"/>
+          <w:b w:val="false"/>
+          <w:bCs w:val="false"/>
+          <w:i w:val="false"/>
+          <w:caps w:val="false"/>
+          <w:smallCaps w:val="false"/>
+          <w:strike w:val="false"/>
+          <w:dstrike w:val="false"/>
+          <w:color w:val="000000"/>
+          <w:position w:val="0"/>
+          <w:sz w:val="24"/>
+          <w:sz w:val="24"/>
+          <w:szCs w:val="24"/>
+          <w:u w:val="none"/>
+          <w:shd w:fill="auto" w:val="clear"/>
+          <w:vertAlign w:val="baseline"/>
+        </w:rPr>
+        <w:t xml:space="preserve"> </w:t>
       </w:r>
       <w:r>
         <w:rPr>
@@ -4710,7 +5020,7 @@
                     </pic:cNvPicPr>
                   </pic:nvPicPr>
                   <pic:blipFill>
-                    <a:blip r:embed="rId5"/>
+                    <a:blip r:embed="rId7"/>
                     <a:stretch>
                       <a:fillRect/>
                     </a:stretch>
@@ -4796,7 +5106,7 @@
                     </pic:cNvPicPr>
                   </pic:nvPicPr>
                   <pic:blipFill>
-                    <a:blip r:embed="rId6"/>
+                    <a:blip r:embed="rId8"/>
                     <a:stretch>
                       <a:fillRect/>
                     </a:stretch>
@@ -5028,7 +5338,29 @@
           <w:shd w:fill="auto" w:val="clear"/>
           <w:vertAlign w:val="baseline"/>
         </w:rPr>
-        <w:t xml:space="preserve">Much like the sex variable, </w:t>
+        <w:t>L</w:t>
+      </w:r>
+      <w:r>
+        <w:rPr>
+          <w:rFonts w:eastAsia="Arial" w:cs="Arial" w:ascii="Liberation Serif" w:hAnsi="Liberation Serif"/>
+          <w:b w:val="false"/>
+          <w:bCs w:val="false"/>
+          <w:i w:val="false"/>
+          <w:caps w:val="false"/>
+          <w:smallCaps w:val="false"/>
+          <w:strike w:val="false"/>
+          <w:dstrike w:val="false"/>
+          <w:color w:val="000000"/>
+          <w:kern w:val="2"/>
+          <w:position w:val="0"/>
+          <w:sz w:val="24"/>
+          <w:sz w:val="24"/>
+          <w:szCs w:val="24"/>
+          <w:u w:val="none"/>
+          <w:shd w:fill="auto" w:val="clear"/>
+          <w:vertAlign w:val="baseline"/>
+        </w:rPr>
+        <w:t xml:space="preserve">ike the sex variable, </w:t>
       </w:r>
       <w:r>
         <w:rPr>
@@ -5094,7 +5426,7 @@
           <w:shd w:fill="auto" w:val="clear"/>
           <w:vertAlign w:val="baseline"/>
         </w:rPr>
-        <w:t xml:space="preserve">the data’s </w:t>
+        <w:t xml:space="preserve">the </w:t>
       </w:r>
       <w:r>
         <w:rPr>
@@ -5160,7 +5492,7 @@
           <w:shd w:fill="auto" w:val="clear"/>
           <w:vertAlign w:val="baseline"/>
         </w:rPr>
-        <w:t xml:space="preserve"> covering of ages comprised of non-overlapping age ranges </w:t>
+        <w:t xml:space="preserve"> covering of ages comprised of non-overlapping ranges </w:t>
       </w:r>
       <w:r>
         <w:rPr>
@@ -5208,51 +5540,11 @@
       </w:r>
       <w:r>
         <w:rPr/>
-        <w:t xml:space="preserve">Multiple choices exist, and the covering which </w:t>
-      </w:r>
-      <w:r>
-        <w:rPr>
-          <w:rFonts w:eastAsia="Arial" w:cs="Arial" w:ascii="Liberation Serif" w:hAnsi="Liberation Serif"/>
-          <w:b w:val="false"/>
-          <w:bCs w:val="false"/>
-          <w:i w:val="false"/>
-          <w:caps w:val="false"/>
-          <w:smallCaps w:val="false"/>
-          <w:strike w:val="false"/>
-          <w:dstrike w:val="false"/>
-          <w:color w:val="000000"/>
-          <w:kern w:val="2"/>
-          <w:position w:val="0"/>
-          <w:sz w:val="24"/>
-          <w:sz w:val="24"/>
-          <w:szCs w:val="24"/>
-          <w:u w:val="none"/>
-          <w:shd w:fill="auto" w:val="clear"/>
-          <w:vertAlign w:val="baseline"/>
-        </w:rPr>
-        <w:t>give</w:t>
-      </w:r>
-      <w:r>
-        <w:rPr>
-          <w:rFonts w:eastAsia="Arial" w:cs="Arial" w:ascii="Liberation Serif" w:hAnsi="Liberation Serif"/>
-          <w:b w:val="false"/>
-          <w:bCs w:val="false"/>
-          <w:i w:val="false"/>
-          <w:caps w:val="false"/>
-          <w:smallCaps w:val="false"/>
-          <w:strike w:val="false"/>
-          <w:dstrike w:val="false"/>
-          <w:color w:val="000000"/>
-          <w:kern w:val="2"/>
-          <w:position w:val="0"/>
-          <w:sz w:val="24"/>
-          <w:sz w:val="24"/>
-          <w:szCs w:val="24"/>
-          <w:u w:val="none"/>
-          <w:shd w:fill="auto" w:val="clear"/>
-          <w:vertAlign w:val="baseline"/>
-        </w:rPr>
-        <w:t>s</w:t>
+        <w:t xml:space="preserve">Multiple choices exist, and the covering </w:t>
+      </w:r>
+      <w:r>
+        <w:rPr/>
+        <w:t>giving</w:t>
       </w:r>
       <w:r>
         <w:rPr>
@@ -5296,7 +5588,51 @@
           <w:shd w:fill="auto" w:val="clear"/>
           <w:vertAlign w:val="baseline"/>
         </w:rPr>
-        <w:t xml:space="preserve">and has </w:t>
+        <w:t>and ha</w:t>
+      </w:r>
+      <w:r>
+        <w:rPr>
+          <w:rFonts w:eastAsia="Arial" w:cs="Arial" w:ascii="Liberation Serif" w:hAnsi="Liberation Serif"/>
+          <w:b w:val="false"/>
+          <w:bCs w:val="false"/>
+          <w:i w:val="false"/>
+          <w:caps w:val="false"/>
+          <w:smallCaps w:val="false"/>
+          <w:strike w:val="false"/>
+          <w:dstrike w:val="false"/>
+          <w:color w:val="000000"/>
+          <w:kern w:val="2"/>
+          <w:position w:val="0"/>
+          <w:sz w:val="24"/>
+          <w:sz w:val="24"/>
+          <w:szCs w:val="24"/>
+          <w:u w:val="none"/>
+          <w:shd w:fill="auto" w:val="clear"/>
+          <w:vertAlign w:val="baseline"/>
+        </w:rPr>
+        <w:t>ving</w:t>
+      </w:r>
+      <w:r>
+        <w:rPr>
+          <w:rFonts w:eastAsia="Arial" w:cs="Arial" w:ascii="Liberation Serif" w:hAnsi="Liberation Serif"/>
+          <w:b w:val="false"/>
+          <w:bCs w:val="false"/>
+          <w:i w:val="false"/>
+          <w:caps w:val="false"/>
+          <w:smallCaps w:val="false"/>
+          <w:strike w:val="false"/>
+          <w:dstrike w:val="false"/>
+          <w:color w:val="000000"/>
+          <w:kern w:val="2"/>
+          <w:position w:val="0"/>
+          <w:sz w:val="24"/>
+          <w:sz w:val="24"/>
+          <w:szCs w:val="24"/>
+          <w:u w:val="none"/>
+          <w:shd w:fill="auto" w:val="clear"/>
+          <w:vertAlign w:val="baseline"/>
+        </w:rPr>
+        <w:t xml:space="preserve"> </w:t>
       </w:r>
       <w:r>
         <w:rPr>
@@ -5362,51 +5698,95 @@
           <w:shd w:fill="auto" w:val="clear"/>
           <w:vertAlign w:val="baseline"/>
         </w:rPr>
+        <w:t xml:space="preserve"> </w:t>
+      </w:r>
+      <w:r>
+        <w:rPr>
+          <w:rFonts w:eastAsia="Arial" w:cs="Arial" w:ascii="Liberation Serif" w:hAnsi="Liberation Serif"/>
+          <w:b w:val="false"/>
+          <w:bCs w:val="false"/>
+          <w:i w:val="false"/>
+          <w:caps w:val="false"/>
+          <w:smallCaps w:val="false"/>
+          <w:strike w:val="false"/>
+          <w:dstrike w:val="false"/>
+          <w:color w:val="000000"/>
+          <w:kern w:val="2"/>
+          <w:position w:val="0"/>
+          <w:sz w:val="24"/>
+          <w:sz w:val="24"/>
+          <w:szCs w:val="24"/>
+          <w:u w:val="none"/>
+          <w:shd w:fill="auto" w:val="clear"/>
+          <w:vertAlign w:val="baseline"/>
+        </w:rPr>
+        <w:t>(S</w:t>
+      </w:r>
+      <w:r>
+        <w:rPr>
+          <w:rFonts w:eastAsia="Arial" w:cs="Arial" w:ascii="Liberation Serif" w:hAnsi="Liberation Serif"/>
+          <w:b w:val="false"/>
+          <w:bCs w:val="false"/>
+          <w:i w:val="false"/>
+          <w:caps w:val="false"/>
+          <w:smallCaps w:val="false"/>
+          <w:strike w:val="false"/>
+          <w:dstrike w:val="false"/>
+          <w:color w:val="000000"/>
+          <w:kern w:val="2"/>
+          <w:position w:val="0"/>
+          <w:sz w:val="24"/>
+          <w:sz w:val="24"/>
+          <w:szCs w:val="24"/>
+          <w:u w:val="none"/>
+          <w:shd w:fill="auto" w:val="clear"/>
+          <w:vertAlign w:val="baseline"/>
+        </w:rPr>
+        <w:t>ection 1.4.3 of the notebook</w:t>
+      </w:r>
+      <w:r>
+        <w:rPr>
+          <w:rFonts w:eastAsia="Arial" w:cs="Arial" w:ascii="Liberation Serif" w:hAnsi="Liberation Serif"/>
+          <w:b w:val="false"/>
+          <w:bCs w:val="false"/>
+          <w:i w:val="false"/>
+          <w:caps w:val="false"/>
+          <w:smallCaps w:val="false"/>
+          <w:strike w:val="false"/>
+          <w:dstrike w:val="false"/>
+          <w:color w:val="000000"/>
+          <w:kern w:val="2"/>
+          <w:position w:val="0"/>
+          <w:sz w:val="24"/>
+          <w:sz w:val="24"/>
+          <w:szCs w:val="24"/>
+          <w:u w:val="none"/>
+          <w:shd w:fill="auto" w:val="clear"/>
+          <w:vertAlign w:val="baseline"/>
+        </w:rPr>
+        <w:t>)</w:t>
+      </w:r>
+      <w:r>
+        <w:rPr>
+          <w:rFonts w:eastAsia="Arial" w:cs="Arial" w:ascii="Liberation Serif" w:hAnsi="Liberation Serif"/>
+          <w:b w:val="false"/>
+          <w:bCs w:val="false"/>
+          <w:i w:val="false"/>
+          <w:caps w:val="false"/>
+          <w:smallCaps w:val="false"/>
+          <w:strike w:val="false"/>
+          <w:dstrike w:val="false"/>
+          <w:color w:val="000000"/>
+          <w:kern w:val="2"/>
+          <w:position w:val="0"/>
+          <w:sz w:val="24"/>
+          <w:sz w:val="24"/>
+          <w:szCs w:val="24"/>
+          <w:u w:val="none"/>
+          <w:shd w:fill="auto" w:val="clear"/>
+          <w:vertAlign w:val="baseline"/>
+        </w:rPr>
         <w:t>.</w:t>
-      </w:r>
-      <w:r>
-        <w:rPr>
-          <w:rFonts w:eastAsia="Arial" w:cs="Arial" w:ascii="Liberation Serif" w:hAnsi="Liberation Serif"/>
-          <w:b w:val="false"/>
-          <w:bCs w:val="false"/>
-          <w:i w:val="false"/>
-          <w:caps w:val="false"/>
-          <w:smallCaps w:val="false"/>
-          <w:strike w:val="false"/>
-          <w:dstrike w:val="false"/>
-          <w:color w:val="000000"/>
-          <w:kern w:val="2"/>
-          <w:position w:val="0"/>
-          <w:sz w:val="24"/>
-          <w:sz w:val="24"/>
-          <w:szCs w:val="24"/>
-          <w:u w:val="none"/>
-          <w:shd w:fill="auto" w:val="clear"/>
-          <w:vertAlign w:val="baseline"/>
-        </w:rPr>
-        <w:t xml:space="preserve"> </w:t>
-      </w:r>
-      <w:r>
-        <w:rPr>
-          <w:rFonts w:eastAsia="Arial" w:cs="Arial" w:ascii="Liberation Serif" w:hAnsi="Liberation Serif"/>
-          <w:b w:val="false"/>
-          <w:bCs w:val="false"/>
-          <w:i w:val="false"/>
-          <w:caps w:val="false"/>
-          <w:smallCaps w:val="false"/>
-          <w:strike w:val="false"/>
-          <w:dstrike w:val="false"/>
-          <w:color w:val="000000"/>
-          <w:kern w:val="2"/>
-          <w:position w:val="0"/>
-          <w:sz w:val="24"/>
-          <w:sz w:val="24"/>
-          <w:szCs w:val="24"/>
-          <w:u w:val="none"/>
-          <w:shd w:fill="auto" w:val="clear"/>
-          <w:vertAlign w:val="baseline"/>
-        </w:rPr>
-        <w:t>Details of this can be found in section 1.4.3 of the accompanying notebook.</w:t>
       </w:r>
     </w:p>
     <w:p>
@@ -5782,7 +6162,7 @@
                     </pic:cNvPicPr>
                   </pic:nvPicPr>
                   <pic:blipFill>
-                    <a:blip r:embed="rId7"/>
+                    <a:blip r:embed="rId9"/>
                     <a:stretch>
                       <a:fillRect/>
                     </a:stretch>
@@ -6559,7 +6939,7 @@
                     </pic:cNvPicPr>
                   </pic:nvPicPr>
                   <pic:blipFill>
-                    <a:blip r:embed="rId8"/>
+                    <a:blip r:embed="rId10"/>
                     <a:stretch>
                       <a:fillRect/>
                     </a:stretch>
@@ -7202,7 +7582,7 @@
                     </pic:cNvPicPr>
                   </pic:nvPicPr>
                   <pic:blipFill>
-                    <a:blip r:embed="rId9"/>
+                    <a:blip r:embed="rId11"/>
                     <a:stretch>
                       <a:fillRect/>
                     </a:stretch>
@@ -8369,7 +8749,7 @@
                     </pic:cNvPicPr>
                   </pic:nvPicPr>
                   <pic:blipFill>
-                    <a:blip r:embed="rId10"/>
+                    <a:blip r:embed="rId12"/>
                     <a:stretch>
                       <a:fillRect/>
                     </a:stretch>
@@ -8555,7 +8935,7 @@
                     </pic:cNvPicPr>
                   </pic:nvPicPr>
                   <pic:blipFill>
-                    <a:blip r:embed="rId11"/>
+                    <a:blip r:embed="rId13"/>
                     <a:stretch>
                       <a:fillRect/>
                     </a:stretch>
@@ -8988,7 +9368,7 @@
                     </pic:cNvPicPr>
                   </pic:nvPicPr>
                   <pic:blipFill>
-                    <a:blip r:embed="rId12"/>
+                    <a:blip r:embed="rId14"/>
                     <a:stretch>
                       <a:fillRect/>
                     </a:stretch>
@@ -9109,7 +9489,7 @@
           <w:shd w:fill="auto" w:val="clear"/>
           <w:vertAlign w:val="baseline"/>
         </w:rPr>
-        <w:t>Looking at the decades before and after the millenium, we can see that the 90s had 5 successes, which according to our model had a probability of 0.155 of occurring, wheras the 2000s had 10 successes, which had only a probability of 0.013 of occurring. This indicates that the distribution of successes may have shifted over time, as the probability of the post 2000s data occurring according to our model is low.</w:t>
+        <w:t>Looking at the decades before and after the millenium, we see that the 90s had 5 successes, which according to our model had a probability of 0.155 of occurring, wheras the 2000s had 10 successes, which had only a probability of 0.013 of occurring. This indicates that the distribution of successes may have shifted over time, as the probability of the post 2000s data occurring according to our model is low.</w:t>
       </w:r>
     </w:p>
     <w:p>
@@ -9212,7 +9592,7 @@
       </w:r>
       <w:r>
         <w:rPr/>
-        <w:t xml:space="preserve"> - in this case, </w:t>
+        <w:t xml:space="preserve"> </w:t>
       </w:r>
       <w:r>
         <w:rPr/>
@@ -9228,31 +9608,15 @@
       </w:r>
       <w:r>
         <w:rPr/>
-        <w:t xml:space="preserve"> one immigration event as a success, we can calculate lambda as the mean number of immigrants per year. </w:t>
-      </w:r>
-      <w:r>
-        <w:rPr/>
-        <w:t xml:space="preserve">Using </w:t>
-      </w:r>
-      <w:r>
-        <w:rPr/>
-        <w:t xml:space="preserve">this, </w:t>
-      </w:r>
-      <w:r>
-        <w:rPr/>
-        <w:t xml:space="preserve">we can </w:t>
-      </w:r>
-      <w:r>
-        <w:rPr/>
-        <w:t>estimate the probability that immigration is greater than the mean emigration level, which over the wholde dataset comes out to have a p</w:t>
-      </w:r>
-      <w:r>
-        <w:rPr/>
-        <w:t>r</w:t>
-      </w:r>
-      <w:r>
-        <w:rPr/>
-        <w:t>obability of 0.487</w:t>
+        <w:t xml:space="preserve"> one immigration event as a success. </w:t>
+      </w:r>
+      <w:r>
+        <w:rPr/>
+        <w:t>W</w:t>
+      </w:r>
+      <w:r>
+        <w:rPr/>
+        <w:t xml:space="preserve">e can calculate lambda as the mean number of immigrants per year. </w:t>
       </w:r>
     </w:p>
     <w:p>
@@ -9286,6 +9650,35 @@
       </w:pPr>
       <w:r>
         <w:rPr/>
+        <w:t xml:space="preserve">Using </w:t>
+      </w:r>
+      <w:r>
+        <w:rPr/>
+        <w:t xml:space="preserve">this, </w:t>
+      </w:r>
+      <w:r>
+        <w:rPr/>
+        <w:t xml:space="preserve">we can </w:t>
+      </w:r>
+      <w:r>
+        <w:rPr/>
+        <w:t xml:space="preserve">estimate the probability that immigration is greater than the mean emigration level, which over the whole dataset </w:t>
+      </w:r>
+      <w:r>
+        <w:rPr/>
+        <w:t>has</w:t>
+      </w:r>
+      <w:r>
+        <w:rPr/>
+        <w:t xml:space="preserve"> a p</w:t>
+      </w:r>
+      <w:r>
+        <w:rPr/>
+        <w:t>r</w:t>
+      </w:r>
+      <w:r>
+        <w:rPr/>
+        <w:t>obability of 0.487</w:t>
       </w:r>
     </w:p>
     <w:p>
@@ -9319,6 +9712,39 @@
       </w:pPr>
       <w:r>
         <w:rPr/>
+      </w:r>
+    </w:p>
+    <w:p>
+      <w:pPr>
+        <w:pStyle w:val="Normal"/>
+        <w:widowControl/>
+        <w:pBdr/>
+        <w:shd w:val="clear" w:fill="auto"/>
+        <w:bidi w:val="0"/>
+        <w:spacing w:lineRule="auto" w:line="240" w:before="0" w:after="80"/>
+        <w:ind w:left="0" w:right="0" w:hanging="0"/>
+        <w:jc w:val="both"/>
+        <w:rPr>
+          <w:rFonts w:ascii="Arial" w:hAnsi="Arial" w:eastAsia="Arial" w:cs="Arial"/>
+          <w:b w:val="false"/>
+          <w:b w:val="false"/>
+          <w:i w:val="false"/>
+          <w:i w:val="false"/>
+          <w:caps w:val="false"/>
+          <w:smallCaps w:val="false"/>
+          <w:strike w:val="false"/>
+          <w:dstrike w:val="false"/>
+          <w:color w:val="000000"/>
+          <w:position w:val="0"/>
+          <w:sz w:val="24"/>
+          <w:sz w:val="24"/>
+          <w:szCs w:val="24"/>
+          <w:u w:val="none"/>
+          <w:vertAlign w:val="baseline"/>
+        </w:rPr>
+      </w:pPr>
+      <w:r>
+        <w:rPr/>
         <w:t>A</w:t>
       </w:r>
       <w:r>
@@ -9327,7 +9753,23 @@
       </w:r>
       <w:r>
         <w:rPr/>
-        <w:t>, by drawing successively larger random samples from this distribution we can see how it converges to a normal distribution in the limit.</w:t>
+        <w:t xml:space="preserve">, by drawing successively larger samples from this distribution we </w:t>
+      </w:r>
+      <w:r>
+        <w:rPr/>
+        <w:t>observe</w:t>
+      </w:r>
+      <w:r>
+        <w:rPr/>
+        <w:t xml:space="preserve"> it converg</w:t>
+      </w:r>
+      <w:r>
+        <w:rPr/>
+        <w:t>ing</w:t>
+      </w:r>
+      <w:r>
+        <w:rPr/>
+        <w:t xml:space="preserve"> to a normal distribution in the limit.</w:t>
       </w:r>
     </w:p>
     <w:p>
@@ -9387,7 +9829,7 @@
                     </pic:cNvPicPr>
                   </pic:nvPicPr>
                   <pic:blipFill>
-                    <a:blip r:embed="rId13"/>
+                    <a:blip r:embed="rId15"/>
                     <a:stretch>
                       <a:fillRect/>
                     </a:stretch>
@@ -9487,7 +9929,7 @@
           <w:shd w:fill="auto" w:val="clear"/>
           <w:vertAlign w:val="baseline"/>
         </w:rPr>
-        <w:t xml:space="preserve">There was a period of net emigration after the 2008 crash. Looking at the above line and bar graph there was an inflection point in 2008, and it looks like before and after this our emigration figures can be thought of as coming from different distributions. </w:t>
+        <w:t xml:space="preserve">Looking at the line and bar graph there was an inflection point in 2008 </w:t>
       </w:r>
       <w:r>
         <w:rPr>
@@ -9507,7 +9949,87 @@
           <w:shd w:fill="auto" w:val="clear"/>
           <w:vertAlign w:val="baseline"/>
         </w:rPr>
-        <w:t>The comparison between these two time periods can be found in sections 2.5 and 2.6 of the accompanying notebook.</w:t>
+        <w:t>and a period of net emigration afterward.</w:t>
+      </w:r>
+      <w:r>
+        <w:rPr>
+          <w:rFonts w:eastAsia="Arial" w:cs="Arial"/>
+          <w:i w:val="false"/>
+          <w:caps w:val="false"/>
+          <w:smallCaps w:val="false"/>
+          <w:strike w:val="false"/>
+          <w:dstrike w:val="false"/>
+          <w:color w:val="000000"/>
+          <w:kern w:val="2"/>
+          <w:position w:val="0"/>
+          <w:sz w:val="24"/>
+          <w:sz w:val="24"/>
+          <w:szCs w:val="24"/>
+          <w:u w:val="none"/>
+          <w:shd w:fill="auto" w:val="clear"/>
+          <w:vertAlign w:val="baseline"/>
+        </w:rPr>
+        <w:t xml:space="preserve"> </w:t>
+      </w:r>
+      <w:r>
+        <w:rPr>
+          <w:rFonts w:eastAsia="Arial" w:cs="Arial"/>
+          <w:i w:val="false"/>
+          <w:caps w:val="false"/>
+          <w:smallCaps w:val="false"/>
+          <w:strike w:val="false"/>
+          <w:dstrike w:val="false"/>
+          <w:color w:val="000000"/>
+          <w:kern w:val="2"/>
+          <w:position w:val="0"/>
+          <w:sz w:val="24"/>
+          <w:sz w:val="24"/>
+          <w:szCs w:val="24"/>
+          <w:u w:val="none"/>
+          <w:shd w:fill="auto" w:val="clear"/>
+          <w:vertAlign w:val="baseline"/>
+        </w:rPr>
+        <w:t>B</w:t>
+      </w:r>
+      <w:r>
+        <w:rPr>
+          <w:rFonts w:eastAsia="Arial" w:cs="Arial"/>
+          <w:i w:val="false"/>
+          <w:caps w:val="false"/>
+          <w:smallCaps w:val="false"/>
+          <w:strike w:val="false"/>
+          <w:dstrike w:val="false"/>
+          <w:color w:val="000000"/>
+          <w:kern w:val="2"/>
+          <w:position w:val="0"/>
+          <w:sz w:val="24"/>
+          <w:sz w:val="24"/>
+          <w:szCs w:val="24"/>
+          <w:u w:val="none"/>
+          <w:shd w:fill="auto" w:val="clear"/>
+          <w:vertAlign w:val="baseline"/>
+        </w:rPr>
+        <w:t xml:space="preserve">efore and after this our emigration figures can be thought of as coming from different distributions. </w:t>
+      </w:r>
+      <w:r>
+        <w:rPr>
+          <w:rFonts w:eastAsia="Arial" w:cs="Arial"/>
+          <w:i w:val="false"/>
+          <w:caps w:val="false"/>
+          <w:smallCaps w:val="false"/>
+          <w:strike w:val="false"/>
+          <w:dstrike w:val="false"/>
+          <w:color w:val="000000"/>
+          <w:kern w:val="2"/>
+          <w:position w:val="0"/>
+          <w:sz w:val="24"/>
+          <w:sz w:val="24"/>
+          <w:szCs w:val="24"/>
+          <w:u w:val="none"/>
+          <w:shd w:fill="auto" w:val="clear"/>
+          <w:vertAlign w:val="baseline"/>
+        </w:rPr>
+        <w:t>The comparison between these two time periods can be found in sections 2.5 and 2.6 of the notebook.</w:t>
       </w:r>
     </w:p>
     <w:p>
@@ -9650,7 +10172,7 @@
                     </pic:cNvPicPr>
                   </pic:nvPicPr>
                   <pic:blipFill>
-                    <a:blip r:embed="rId14"/>
+                    <a:blip r:embed="rId16"/>
                     <a:stretch>
                       <a:fillRect/>
                     </a:stretch>
@@ -9801,7 +10323,7 @@
           <w:shd w:fill="auto" w:val="clear"/>
           <w:vertAlign w:val="baseline"/>
         </w:rPr>
-        <w:t xml:space="preserve">The inflection point at 0.5 indicates bimodality - something we can again see with a histogram. </w:t>
+        <w:t xml:space="preserve">The inflection point at 0.5 indicates bimodality - something we can see with a histogram. </w:t>
       </w:r>
     </w:p>
     <w:p>
@@ -9861,7 +10383,7 @@
                     </pic:cNvPicPr>
                   </pic:nvPicPr>
                   <pic:blipFill>
-                    <a:blip r:embed="rId15"/>
+                    <a:blip r:embed="rId17"/>
                     <a:stretch>
                       <a:fillRect/>
                     </a:stretch>
@@ -9989,7 +10511,7 @@
                     </pic:cNvPicPr>
                   </pic:nvPicPr>
                   <pic:blipFill>
-                    <a:blip r:embed="rId16"/>
+                    <a:blip r:embed="rId18"/>
                     <a:stretch>
                       <a:fillRect/>
                     </a:stretch>
@@ -10041,7 +10563,7 @@
       </w:pPr>
       <w:r>
         <w:rPr/>
-        <w:t xml:space="preserve">Neither of these are convincing fits, so this temporal partition does not cleanly split our data into two normally distributed subsets, and our emigration variable is not drawn from a Gaussian mixture delineated by 2008. </w:t>
+        <w:t xml:space="preserve">Neither of these are convincing fits, so this partition does not cleanly split our data into two normally distributed subsets. </w:t>
       </w:r>
     </w:p>
     <w:p>
@@ -10140,7 +10662,7 @@
       </w:pPr>
       <w:r>
         <w:rPr/>
-        <w:t>Even without knowing the exact distributions of these subsets, we can investigate whether they are drawn from the same distribution numerically using a non-parametric bootstrap (Efron, 1994). This allows us to construct confidence intervals for any given statistic by the following procedure.</w:t>
+        <w:t>Even without knowing the exact distributions of these subsets, we can investigate whether they are drawn from the same distribution numerically using a non-parametric bootstrap (Efron, 1994). This allows us to construct confidence intervals for any statistic by the following procedure.</w:t>
       </w:r>
     </w:p>
     <w:p>
@@ -10207,7 +10729,15 @@
       </w:pPr>
       <w:r>
         <w:rPr/>
-        <w:t>- A bootstrap sample is chosen by drawing from the data with replacement up to the size of the original data.</w:t>
+        <w:t xml:space="preserve">- A bootstrap sample is chosen by drawing </w:t>
+      </w:r>
+      <w:r>
+        <w:rPr/>
+        <w:t xml:space="preserve">samples </w:t>
+      </w:r>
+      <w:r>
+        <w:rPr/>
+        <w:t xml:space="preserve"> from the data with replacement</w:t>
       </w:r>
     </w:p>
     <w:p>
@@ -10241,7 +10771,7 @@
       </w:pPr>
       <w:r>
         <w:rPr/>
-        <w:t>- The chosen statistic (typically a measure of central tendency, in this case the mean) is calculated on each bootstrap sample</w:t>
+        <w:t>- The chosen statistic (in this case the mean) is calculated on each bootstrap sample</w:t>
       </w:r>
     </w:p>
     <w:p>
@@ -10438,7 +10968,7 @@
                     </pic:cNvPicPr>
                   </pic:nvPicPr>
                   <pic:blipFill>
-                    <a:blip r:embed="rId17"/>
+                    <a:blip r:embed="rId19"/>
                     <a:stretch>
                       <a:fillRect/>
                     </a:stretch>
@@ -10566,7 +11096,7 @@
           <w:shd w:fill="auto" w:val="clear"/>
           <w:vertAlign w:val="baseline"/>
         </w:rPr>
-        <w:t>e 95% confidence intervals for the means of the pre and post 2008 distributions do not overlap, so we can reject the hypothesis that the data were drawn from the same distribution, and conclude that the mean emigration rate was significantly greater post-2008.</w:t>
+        <w:t>e 95% confidence intervals for the means do not overlap, so we can reject the hypothesis that the data were drawn from the same distribution, and conclude that the mean emigration rate was significantly greater post-2008.</w:t>
       </w:r>
     </w:p>
     <w:p>
@@ -10691,7 +11221,7 @@
                     </pic:cNvPicPr>
                   </pic:nvPicPr>
                   <pic:blipFill>
-                    <a:blip r:embed="rId18"/>
+                    <a:blip r:embed="rId20"/>
                     <a:stretch>
                       <a:fillRect/>
                     </a:stretch>
@@ -11586,7 +12116,7 @@
                     </pic:cNvPicPr>
                   </pic:nvPicPr>
                   <pic:blipFill>
-                    <a:blip r:embed="rId19"/>
+                    <a:blip r:embed="rId21"/>
                     <a:stretch>
                       <a:fillRect/>
                     </a:stretch>
@@ -11733,7 +12263,7 @@
                     </pic:cNvPicPr>
                   </pic:nvPicPr>
                   <pic:blipFill>
-                    <a:blip r:embed="rId20"/>
+                    <a:blip r:embed="rId22"/>
                     <a:stretch>
                       <a:fillRect/>
                     </a:stretch>
@@ -12051,7 +12581,7 @@
                     </pic:cNvPicPr>
                   </pic:nvPicPr>
                   <pic:blipFill>
-                    <a:blip r:embed="rId21"/>
+                    <a:blip r:embed="rId23"/>
                     <a:stretch>
                       <a:fillRect/>
                     </a:stretch>
@@ -12274,7 +12804,7 @@
                     </pic:cNvPicPr>
                   </pic:nvPicPr>
                   <pic:blipFill>
-                    <a:blip r:embed="rId22"/>
+                    <a:blip r:embed="rId24"/>
                     <a:stretch>
                       <a:fillRect/>
                     </a:stretch>
@@ -12766,7 +13296,7 @@
                     </pic:cNvPicPr>
                   </pic:nvPicPr>
                   <pic:blipFill>
-                    <a:blip r:embed="rId23"/>
+                    <a:blip r:embed="rId25"/>
                     <a:stretch>
                       <a:fillRect/>
                     </a:stretch>
@@ -13179,7 +13709,7 @@
                     </pic:cNvPicPr>
                   </pic:nvPicPr>
                   <pic:blipFill>
-                    <a:blip r:embed="rId24"/>
+                    <a:blip r:embed="rId26"/>
                     <a:stretch>
                       <a:fillRect/>
                     </a:stretch>
@@ -13676,7 +14206,7 @@
                     </pic:cNvPicPr>
                   </pic:nvPicPr>
                   <pic:blipFill>
-                    <a:blip r:embed="rId25"/>
+                    <a:blip r:embed="rId27"/>
                     <a:stretch>
                       <a:fillRect/>
                     </a:stretch>
@@ -13987,7 +14517,7 @@
                     </pic:cNvPicPr>
                   </pic:nvPicPr>
                   <pic:blipFill>
-                    <a:blip r:embed="rId26"/>
+                    <a:blip r:embed="rId28"/>
                     <a:stretch>
                       <a:fillRect/>
                     </a:stretch>
@@ -14316,7 +14846,7 @@
         </w:rPr>
         <w:t xml:space="preserve">Bergmeir, C., Benítez, J.M., 2012. On the use of cross-validation for time series predictor evaluation. Information Sciences 191, 192–213. </w:t>
       </w:r>
-      <w:hyperlink r:id="rId27">
+      <w:hyperlink r:id="rId29">
         <w:r>
           <w:rPr>
             <w:rStyle w:val="InternetLink"/>
@@ -14442,7 +14972,7 @@
         <w:rPr/>
         <w:t xml:space="preserve">Chatfield, C., 2003. The Analysis of Time Series, 0 ed. Chapman and Hall/CRC. </w:t>
       </w:r>
-      <w:hyperlink r:id="rId28">
+      <w:hyperlink r:id="rId30">
         <w:r>
           <w:rPr>
             <w:rStyle w:val="InternetLink"/>
@@ -14518,7 +15048,7 @@
         <w:rPr/>
         <w:t xml:space="preserve">Efron, B., Tibshirani, R.J., 1994. An Introduction to the Bootstrap, 0 ed. Chapman and Hall/CRC. </w:t>
       </w:r>
-      <w:hyperlink r:id="rId29">
+      <w:hyperlink r:id="rId31">
         <w:r>
           <w:rPr>
             <w:rStyle w:val="InternetLink"/>
@@ -14628,7 +15158,7 @@
         <w:rPr/>
         <w:t xml:space="preserve">Hastie, T., Tibshirani, R., Friedman, J.H., 2017. The elements of statistical learning: data mining, inference, and prediction, Second edition, corrected at 12th printing 2017. ed, Springer series in statistics. Springer, New York, NY. </w:t>
       </w:r>
-      <w:hyperlink r:id="rId30">
+      <w:hyperlink r:id="rId32">
         <w:r>
           <w:rPr>
             <w:rStyle w:val="InternetLink"/>
@@ -14670,7 +15200,7 @@
         <w:rPr/>
         <w:t xml:space="preserve">James, G., Witten, D., Hastie, T., Tibshirani, R., 2013. An Introduction to Statistical Learning, Springer Texts in Statistics. Springer New York, New York, NY. </w:t>
       </w:r>
-      <w:hyperlink r:id="rId31">
+      <w:hyperlink r:id="rId33">
         <w:r>
           <w:rPr>
             <w:rStyle w:val="InternetLink"/>
@@ -14848,7 +15378,7 @@
         <w:rPr/>
         <w:t xml:space="preserve">Tufte, E., 2001. The visual display of quantitative information / E.R. tufte. American Journal of Physics 31. </w:t>
       </w:r>
-      <w:hyperlink r:id="rId32">
+      <w:hyperlink r:id="rId34">
         <w:r>
           <w:rPr>
             <w:rStyle w:val="InternetLink"/>
@@ -14924,7 +15454,7 @@
         <w:rPr/>
         <w:t xml:space="preserve">Wickham, H., 2014. Tidy Data. J. Stat. Soft. 59. </w:t>
       </w:r>
-      <w:hyperlink r:id="rId33">
+      <w:hyperlink r:id="rId35">
         <w:r>
           <w:rPr>
             <w:rStyle w:val="InternetLink"/>

</xml_diff>

<commit_message>
Revision - stats section edit
</commit_message>
<xml_diff>
--- a/CA1_submission.docx
+++ b/CA1_submission.docx
@@ -460,7 +460,7 @@
           <w:dstrike w:val="false"/>
           <w:color w:val="000000"/>
           <w:position w:val="0"/>
-          <w:sz w:val="24"/>
+          <w:sz w:val="21"/>
           <w:sz w:val="24"/>
           <w:szCs w:val="24"/>
           <w:u w:val="none"/>
@@ -478,9 +478,9 @@
           <w:dstrike w:val="false"/>
           <w:color w:val="000000"/>
           <w:position w:val="0"/>
-          <w:sz w:val="24"/>
-          <w:sz w:val="24"/>
-          <w:szCs w:val="24"/>
+          <w:sz w:val="21"/>
+          <w:sz w:val="21"/>
+          <w:szCs w:val="21"/>
           <w:u w:val="none"/>
           <w:shd w:fill="auto" w:val="clear"/>
           <w:vertAlign w:val="baseline"/>
@@ -801,9 +801,129 @@
       </w:pPr>
       <w:r>
         <w:rPr>
-          <w:b/>
-          <w:bCs/>
-        </w:rPr>
+          <w:rFonts w:eastAsia="Arial" w:cs="Arial" w:ascii="Liberation Serif" w:hAnsi="Liberation Serif"/>
+          <w:b w:val="false"/>
+          <w:bCs w:val="false"/>
+          <w:i w:val="false"/>
+          <w:caps w:val="false"/>
+          <w:smallCaps w:val="false"/>
+          <w:strike w:val="false"/>
+          <w:dstrike w:val="false"/>
+          <w:color w:val="000000"/>
+          <w:position w:val="0"/>
+          <w:sz w:val="24"/>
+          <w:sz w:val="24"/>
+          <w:szCs w:val="24"/>
+          <w:u w:val="none"/>
+          <w:shd w:fill="auto" w:val="clear"/>
+          <w:vertAlign w:val="baseline"/>
+        </w:rPr>
+        <w:t xml:space="preserve">This analysis was carried out using python, primarily in an Ipython notebook </w:t>
+      </w:r>
+      <w:r>
+        <w:rPr>
+          <w:rFonts w:eastAsia="Arial" w:cs="Arial" w:ascii="Liberation Serif" w:hAnsi="Liberation Serif"/>
+          <w:b w:val="false"/>
+          <w:bCs w:val="false"/>
+          <w:i w:val="false"/>
+          <w:caps w:val="false"/>
+          <w:smallCaps w:val="false"/>
+          <w:strike w:val="false"/>
+          <w:dstrike w:val="false"/>
+          <w:color w:val="000000"/>
+          <w:position w:val="0"/>
+          <w:sz w:val="24"/>
+          <w:sz w:val="24"/>
+          <w:szCs w:val="24"/>
+          <w:u w:val="none"/>
+          <w:shd w:fill="auto" w:val="clear"/>
+          <w:vertAlign w:val="baseline"/>
+        </w:rPr>
+        <w:t>using Jupyter</w:t>
+      </w:r>
+      <w:r>
+        <w:rPr>
+          <w:rFonts w:eastAsia="Arial" w:cs="Arial" w:ascii="Liberation Serif" w:hAnsi="Liberation Serif"/>
+          <w:b w:val="false"/>
+          <w:bCs w:val="false"/>
+          <w:i w:val="false"/>
+          <w:caps w:val="false"/>
+          <w:smallCaps w:val="false"/>
+          <w:strike w:val="false"/>
+          <w:dstrike w:val="false"/>
+          <w:color w:val="000000"/>
+          <w:position w:val="0"/>
+          <w:sz w:val="24"/>
+          <w:sz w:val="24"/>
+          <w:szCs w:val="24"/>
+          <w:u w:val="none"/>
+          <w:shd w:fill="auto" w:val="clear"/>
+          <w:vertAlign w:val="baseline"/>
+        </w:rPr>
+        <w:t xml:space="preserve">. </w:t>
+      </w:r>
+      <w:r>
+        <w:rPr>
+          <w:rFonts w:eastAsia="Arial" w:cs="Arial" w:ascii="Liberation Serif" w:hAnsi="Liberation Serif"/>
+          <w:b w:val="false"/>
+          <w:bCs w:val="false"/>
+          <w:i w:val="false"/>
+          <w:caps w:val="false"/>
+          <w:smallCaps w:val="false"/>
+          <w:strike w:val="false"/>
+          <w:dstrike w:val="false"/>
+          <w:color w:val="000000"/>
+          <w:position w:val="0"/>
+          <w:sz w:val="24"/>
+          <w:sz w:val="24"/>
+          <w:szCs w:val="24"/>
+          <w:u w:val="none"/>
+          <w:shd w:fill="auto" w:val="clear"/>
+          <w:vertAlign w:val="baseline"/>
+        </w:rPr>
+        <w:t xml:space="preserve">This format allows for mixing code, markdown, and visualizations, in order to effectively convey the reasoning and insight generated throughout a data project </w:t>
+      </w:r>
+      <w:r>
+        <w:rPr>
+          <w:rFonts w:eastAsia="Arial" w:cs="Arial" w:ascii="Liberation Serif" w:hAnsi="Liberation Serif"/>
+          <w:b w:val="false"/>
+          <w:bCs w:val="false"/>
+          <w:i w:val="false"/>
+          <w:caps w:val="false"/>
+          <w:smallCaps w:val="false"/>
+          <w:strike w:val="false"/>
+          <w:dstrike w:val="false"/>
+          <w:color w:val="000000"/>
+          <w:position w:val="0"/>
+          <w:sz w:val="24"/>
+          <w:sz w:val="24"/>
+          <w:szCs w:val="24"/>
+          <w:u w:val="none"/>
+          <w:shd w:fill="auto" w:val="clear"/>
+          <w:vertAlign w:val="baseline"/>
+        </w:rPr>
+        <w:t xml:space="preserve">alongside </w:t>
+      </w:r>
+      <w:r>
+        <w:rPr>
+          <w:rFonts w:eastAsia="Arial" w:cs="Arial" w:ascii="Liberation Serif" w:hAnsi="Liberation Serif"/>
+          <w:b w:val="false"/>
+          <w:bCs w:val="false"/>
+          <w:i w:val="false"/>
+          <w:caps w:val="false"/>
+          <w:smallCaps w:val="false"/>
+          <w:strike w:val="false"/>
+          <w:dstrike w:val="false"/>
+          <w:color w:val="000000"/>
+          <w:position w:val="0"/>
+          <w:sz w:val="24"/>
+          <w:sz w:val="24"/>
+          <w:szCs w:val="24"/>
+          <w:u w:val="none"/>
+          <w:shd w:fill="auto" w:val="clear"/>
+          <w:vertAlign w:val="baseline"/>
+        </w:rPr>
+        <w:t xml:space="preserve">the output of code itself. </w:t>
       </w:r>
     </w:p>
     <w:p>
@@ -853,70 +973,385 @@
           <w:shd w:fill="auto" w:val="clear"/>
           <w:vertAlign w:val="baseline"/>
         </w:rPr>
-        <w:t xml:space="preserve">This analysis was carried out using the python programming language, primarily in an Ipython notebook </w:t>
-      </w:r>
-      <w:r>
-        <w:rPr>
-          <w:rFonts w:eastAsia="Arial" w:cs="Arial" w:ascii="Liberation Serif" w:hAnsi="Liberation Serif"/>
-          <w:b w:val="false"/>
-          <w:bCs w:val="false"/>
-          <w:i w:val="false"/>
-          <w:caps w:val="false"/>
-          <w:smallCaps w:val="false"/>
-          <w:strike w:val="false"/>
-          <w:dstrike w:val="false"/>
-          <w:color w:val="000000"/>
-          <w:position w:val="0"/>
-          <w:sz w:val="24"/>
-          <w:sz w:val="24"/>
-          <w:szCs w:val="24"/>
-          <w:u w:val="none"/>
-          <w:shd w:fill="auto" w:val="clear"/>
-          <w:vertAlign w:val="baseline"/>
-        </w:rPr>
-        <w:t>using Jupyter</w:t>
-      </w:r>
-      <w:r>
-        <w:rPr>
-          <w:rFonts w:eastAsia="Arial" w:cs="Arial" w:ascii="Liberation Serif" w:hAnsi="Liberation Serif"/>
-          <w:b w:val="false"/>
-          <w:bCs w:val="false"/>
-          <w:i w:val="false"/>
-          <w:caps w:val="false"/>
-          <w:smallCaps w:val="false"/>
-          <w:strike w:val="false"/>
-          <w:dstrike w:val="false"/>
-          <w:color w:val="000000"/>
-          <w:position w:val="0"/>
-          <w:sz w:val="24"/>
-          <w:sz w:val="24"/>
-          <w:szCs w:val="24"/>
-          <w:u w:val="none"/>
-          <w:shd w:fill="auto" w:val="clear"/>
-          <w:vertAlign w:val="baseline"/>
-        </w:rPr>
-        <w:t xml:space="preserve">. </w:t>
-      </w:r>
-      <w:r>
-        <w:rPr>
-          <w:rFonts w:eastAsia="Arial" w:cs="Arial" w:ascii="Liberation Serif" w:hAnsi="Liberation Serif"/>
-          <w:b w:val="false"/>
-          <w:bCs w:val="false"/>
-          <w:i w:val="false"/>
-          <w:caps w:val="false"/>
-          <w:smallCaps w:val="false"/>
-          <w:strike w:val="false"/>
-          <w:dstrike w:val="false"/>
-          <w:color w:val="000000"/>
-          <w:position w:val="0"/>
-          <w:sz w:val="24"/>
-          <w:sz w:val="24"/>
-          <w:szCs w:val="24"/>
-          <w:u w:val="none"/>
-          <w:shd w:fill="auto" w:val="clear"/>
-          <w:vertAlign w:val="baseline"/>
-        </w:rPr>
-        <w:t xml:space="preserve">This format allows for mixing code, markdown, and visualizations, in order to effectively convey the reasoning and insight generated throughout a data project, rather than just the output of code itself. </w:t>
+        <w:t xml:space="preserve">The code itself is primarily </w:t>
+      </w:r>
+      <w:r>
+        <w:rPr>
+          <w:rFonts w:eastAsia="Arial" w:cs="Arial" w:ascii="Liberation Serif" w:hAnsi="Liberation Serif"/>
+          <w:b w:val="false"/>
+          <w:bCs w:val="false"/>
+          <w:i w:val="false"/>
+          <w:caps w:val="false"/>
+          <w:smallCaps w:val="false"/>
+          <w:strike w:val="false"/>
+          <w:dstrike w:val="false"/>
+          <w:color w:val="000000"/>
+          <w:position w:val="0"/>
+          <w:sz w:val="24"/>
+          <w:sz w:val="24"/>
+          <w:szCs w:val="24"/>
+          <w:u w:val="none"/>
+          <w:shd w:fill="auto" w:val="clear"/>
+          <w:vertAlign w:val="baseline"/>
+        </w:rPr>
+        <w:t>imperative</w:t>
+      </w:r>
+      <w:r>
+        <w:rPr>
+          <w:rFonts w:eastAsia="Arial" w:cs="Arial" w:ascii="Liberation Serif" w:hAnsi="Liberation Serif"/>
+          <w:b w:val="false"/>
+          <w:bCs w:val="false"/>
+          <w:i w:val="false"/>
+          <w:caps w:val="false"/>
+          <w:smallCaps w:val="false"/>
+          <w:strike w:val="false"/>
+          <w:dstrike w:val="false"/>
+          <w:color w:val="000000"/>
+          <w:position w:val="0"/>
+          <w:sz w:val="24"/>
+          <w:sz w:val="24"/>
+          <w:szCs w:val="24"/>
+          <w:u w:val="none"/>
+          <w:shd w:fill="auto" w:val="clear"/>
+          <w:vertAlign w:val="baseline"/>
+        </w:rPr>
+        <w:t xml:space="preserve">; as interactive data analysis primarily uses the REPL (or notebook output), it makes sense to step through small chunks of code in order to inspect their outputs rather than storing state in user-defined objects </w:t>
+      </w:r>
+      <w:r>
+        <w:rPr>
+          <w:rFonts w:eastAsia="Arial" w:cs="Arial" w:ascii="Liberation Serif" w:hAnsi="Liberation Serif"/>
+          <w:b w:val="false"/>
+          <w:bCs w:val="false"/>
+          <w:i w:val="false"/>
+          <w:caps w:val="false"/>
+          <w:smallCaps w:val="false"/>
+          <w:strike w:val="false"/>
+          <w:dstrike w:val="false"/>
+          <w:color w:val="000000"/>
+          <w:position w:val="0"/>
+          <w:sz w:val="24"/>
+          <w:sz w:val="24"/>
+          <w:szCs w:val="24"/>
+          <w:u w:val="none"/>
+          <w:shd w:fill="auto" w:val="clear"/>
+          <w:vertAlign w:val="baseline"/>
+        </w:rPr>
+        <w:t>as would be the case under an OO paradigm</w:t>
+      </w:r>
+      <w:r>
+        <w:rPr>
+          <w:rFonts w:eastAsia="Arial" w:cs="Arial" w:ascii="Liberation Serif" w:hAnsi="Liberation Serif"/>
+          <w:b w:val="false"/>
+          <w:bCs w:val="false"/>
+          <w:i w:val="false"/>
+          <w:caps w:val="false"/>
+          <w:smallCaps w:val="false"/>
+          <w:strike w:val="false"/>
+          <w:dstrike w:val="false"/>
+          <w:color w:val="000000"/>
+          <w:position w:val="0"/>
+          <w:sz w:val="24"/>
+          <w:sz w:val="24"/>
+          <w:szCs w:val="24"/>
+          <w:u w:val="none"/>
+          <w:shd w:fill="auto" w:val="clear"/>
+          <w:vertAlign w:val="baseline"/>
+        </w:rPr>
+        <w:t xml:space="preserve">. That is not to say that Objects are not used extensively throughout the analysis, as </w:t>
+      </w:r>
+      <w:r>
+        <w:rPr>
+          <w:rFonts w:eastAsia="Arial" w:cs="Arial" w:ascii="Liberation Serif" w:hAnsi="Liberation Serif"/>
+          <w:b w:val="false"/>
+          <w:bCs w:val="false"/>
+          <w:i w:val="false"/>
+          <w:caps w:val="false"/>
+          <w:smallCaps w:val="false"/>
+          <w:strike w:val="false"/>
+          <w:dstrike w:val="false"/>
+          <w:color w:val="000000"/>
+          <w:position w:val="0"/>
+          <w:sz w:val="24"/>
+          <w:sz w:val="24"/>
+          <w:szCs w:val="24"/>
+          <w:u w:val="none"/>
+          <w:shd w:fill="auto" w:val="clear"/>
+          <w:vertAlign w:val="baseline"/>
+        </w:rPr>
+        <w:t xml:space="preserve">there is </w:t>
+      </w:r>
+      <w:r>
+        <w:rPr>
+          <w:rFonts w:eastAsia="Arial" w:cs="Arial" w:ascii="Liberation Serif" w:hAnsi="Liberation Serif"/>
+          <w:b w:val="false"/>
+          <w:bCs w:val="false"/>
+          <w:i w:val="false"/>
+          <w:caps w:val="false"/>
+          <w:smallCaps w:val="false"/>
+          <w:strike w:val="false"/>
+          <w:dstrike w:val="false"/>
+          <w:color w:val="000000"/>
+          <w:position w:val="0"/>
+          <w:sz w:val="24"/>
+          <w:sz w:val="24"/>
+          <w:szCs w:val="24"/>
+          <w:u w:val="none"/>
+          <w:shd w:fill="auto" w:val="clear"/>
+          <w:vertAlign w:val="baseline"/>
+        </w:rPr>
+        <w:t xml:space="preserve">extensive use of the pandas DataFrame </w:t>
+      </w:r>
+      <w:r>
+        <w:rPr>
+          <w:rFonts w:eastAsia="Arial" w:cs="Arial" w:ascii="Liberation Serif" w:hAnsi="Liberation Serif"/>
+          <w:b w:val="false"/>
+          <w:bCs w:val="false"/>
+          <w:i w:val="false"/>
+          <w:caps w:val="false"/>
+          <w:smallCaps w:val="false"/>
+          <w:strike w:val="false"/>
+          <w:dstrike w:val="false"/>
+          <w:color w:val="000000"/>
+          <w:position w:val="0"/>
+          <w:sz w:val="24"/>
+          <w:sz w:val="24"/>
+          <w:szCs w:val="24"/>
+          <w:u w:val="none"/>
+          <w:shd w:fill="auto" w:val="clear"/>
+          <w:vertAlign w:val="baseline"/>
+        </w:rPr>
+        <w:t>(McKinney, 2010)</w:t>
+      </w:r>
+      <w:r>
+        <w:rPr>
+          <w:rFonts w:eastAsia="Arial" w:cs="Arial" w:ascii="Liberation Serif" w:hAnsi="Liberation Serif"/>
+          <w:b w:val="false"/>
+          <w:bCs w:val="false"/>
+          <w:i w:val="false"/>
+          <w:caps w:val="false"/>
+          <w:smallCaps w:val="false"/>
+          <w:strike w:val="false"/>
+          <w:dstrike w:val="false"/>
+          <w:color w:val="000000"/>
+          <w:position w:val="0"/>
+          <w:sz w:val="24"/>
+          <w:sz w:val="24"/>
+          <w:szCs w:val="24"/>
+          <w:u w:val="none"/>
+          <w:shd w:fill="auto" w:val="clear"/>
+          <w:vertAlign w:val="baseline"/>
+        </w:rPr>
+        <w:t xml:space="preserve">, and several classes exposed by the scikit-learn, scipy, </w:t>
+      </w:r>
+      <w:r>
+        <w:rPr>
+          <w:rFonts w:eastAsia="Arial" w:cs="Arial" w:ascii="Liberation Serif" w:hAnsi="Liberation Serif"/>
+          <w:b w:val="false"/>
+          <w:bCs w:val="false"/>
+          <w:i w:val="false"/>
+          <w:caps w:val="false"/>
+          <w:smallCaps w:val="false"/>
+          <w:strike w:val="false"/>
+          <w:dstrike w:val="false"/>
+          <w:color w:val="000000"/>
+          <w:position w:val="0"/>
+          <w:sz w:val="24"/>
+          <w:sz w:val="24"/>
+          <w:szCs w:val="24"/>
+          <w:u w:val="none"/>
+          <w:shd w:fill="auto" w:val="clear"/>
+          <w:vertAlign w:val="baseline"/>
+        </w:rPr>
+        <w:t>etc</w:t>
+      </w:r>
+      <w:r>
+        <w:rPr>
+          <w:rFonts w:eastAsia="Arial" w:cs="Arial" w:ascii="Liberation Serif" w:hAnsi="Liberation Serif"/>
+          <w:b w:val="false"/>
+          <w:bCs w:val="false"/>
+          <w:i w:val="false"/>
+          <w:caps w:val="false"/>
+          <w:smallCaps w:val="false"/>
+          <w:strike w:val="false"/>
+          <w:dstrike w:val="false"/>
+          <w:color w:val="000000"/>
+          <w:position w:val="0"/>
+          <w:sz w:val="24"/>
+          <w:sz w:val="24"/>
+          <w:szCs w:val="24"/>
+          <w:u w:val="none"/>
+          <w:shd w:fill="auto" w:val="clear"/>
+          <w:vertAlign w:val="baseline"/>
+        </w:rPr>
+        <w:t xml:space="preserve">., packages. Some functions are defined </w:t>
+      </w:r>
+      <w:r>
+        <w:rPr>
+          <w:rFonts w:eastAsia="Arial" w:cs="Arial" w:ascii="Liberation Serif" w:hAnsi="Liberation Serif"/>
+          <w:b w:val="false"/>
+          <w:bCs w:val="false"/>
+          <w:i w:val="false"/>
+          <w:caps w:val="false"/>
+          <w:smallCaps w:val="false"/>
+          <w:strike w:val="false"/>
+          <w:dstrike w:val="false"/>
+          <w:color w:val="000000"/>
+          <w:position w:val="0"/>
+          <w:sz w:val="24"/>
+          <w:sz w:val="24"/>
+          <w:szCs w:val="24"/>
+          <w:u w:val="none"/>
+          <w:shd w:fill="auto" w:val="clear"/>
+          <w:vertAlign w:val="baseline"/>
+        </w:rPr>
+        <w:t xml:space="preserve">for structure and </w:t>
+      </w:r>
+      <w:r>
+        <w:rPr>
+          <w:rFonts w:eastAsia="Arial" w:cs="Arial" w:ascii="Liberation Serif" w:hAnsi="Liberation Serif"/>
+          <w:b w:val="false"/>
+          <w:bCs w:val="false"/>
+          <w:i w:val="false"/>
+          <w:caps w:val="false"/>
+          <w:smallCaps w:val="false"/>
+          <w:strike w:val="false"/>
+          <w:dstrike w:val="false"/>
+          <w:color w:val="000000"/>
+          <w:position w:val="0"/>
+          <w:sz w:val="24"/>
+          <w:sz w:val="24"/>
+          <w:szCs w:val="24"/>
+          <w:u w:val="none"/>
+          <w:shd w:fill="auto" w:val="clear"/>
+          <w:vertAlign w:val="baseline"/>
+        </w:rPr>
+        <w:t xml:space="preserve">to avoid code re-use, </w:t>
+      </w:r>
+      <w:r>
+        <w:rPr>
+          <w:rFonts w:eastAsia="Arial" w:cs="Arial" w:ascii="Liberation Serif" w:hAnsi="Liberation Serif"/>
+          <w:b w:val="false"/>
+          <w:bCs w:val="false"/>
+          <w:i w:val="false"/>
+          <w:caps w:val="false"/>
+          <w:smallCaps w:val="false"/>
+          <w:strike w:val="false"/>
+          <w:dstrike w:val="false"/>
+          <w:color w:val="000000"/>
+          <w:position w:val="0"/>
+          <w:sz w:val="24"/>
+          <w:sz w:val="24"/>
+          <w:szCs w:val="24"/>
+          <w:u w:val="none"/>
+          <w:shd w:fill="auto" w:val="clear"/>
+          <w:vertAlign w:val="baseline"/>
+        </w:rPr>
+        <w:t>however</w:t>
+      </w:r>
+      <w:r>
+        <w:rPr>
+          <w:rFonts w:eastAsia="Arial" w:cs="Arial" w:ascii="Liberation Serif" w:hAnsi="Liberation Serif"/>
+          <w:b w:val="false"/>
+          <w:bCs w:val="false"/>
+          <w:i w:val="false"/>
+          <w:caps w:val="false"/>
+          <w:smallCaps w:val="false"/>
+          <w:strike w:val="false"/>
+          <w:dstrike w:val="false"/>
+          <w:color w:val="000000"/>
+          <w:position w:val="0"/>
+          <w:sz w:val="24"/>
+          <w:sz w:val="24"/>
+          <w:szCs w:val="24"/>
+          <w:u w:val="none"/>
+          <w:shd w:fill="auto" w:val="clear"/>
+          <w:vertAlign w:val="baseline"/>
+        </w:rPr>
+        <w:t xml:space="preserve"> the project could not be </w:t>
+      </w:r>
+      <w:r>
+        <w:rPr>
+          <w:rFonts w:eastAsia="Arial" w:cs="Arial" w:ascii="Liberation Serif" w:hAnsi="Liberation Serif"/>
+          <w:b w:val="false"/>
+          <w:bCs w:val="false"/>
+          <w:i w:val="false"/>
+          <w:caps w:val="false"/>
+          <w:smallCaps w:val="false"/>
+          <w:strike w:val="false"/>
+          <w:dstrike w:val="false"/>
+          <w:color w:val="000000"/>
+          <w:position w:val="0"/>
+          <w:sz w:val="24"/>
+          <w:sz w:val="24"/>
+          <w:szCs w:val="24"/>
+          <w:u w:val="none"/>
+          <w:shd w:fill="auto" w:val="clear"/>
+          <w:vertAlign w:val="baseline"/>
+        </w:rPr>
+        <w:t xml:space="preserve">considered </w:t>
+      </w:r>
+      <w:r>
+        <w:rPr>
+          <w:rFonts w:eastAsia="Arial" w:cs="Arial" w:ascii="Liberation Serif" w:hAnsi="Liberation Serif"/>
+          <w:b w:val="false"/>
+          <w:bCs w:val="false"/>
+          <w:i w:val="false"/>
+          <w:caps w:val="false"/>
+          <w:smallCaps w:val="false"/>
+          <w:strike w:val="false"/>
+          <w:dstrike w:val="false"/>
+          <w:color w:val="000000"/>
+          <w:position w:val="0"/>
+          <w:sz w:val="24"/>
+          <w:sz w:val="24"/>
+          <w:szCs w:val="24"/>
+          <w:u w:val="none"/>
+          <w:shd w:fill="auto" w:val="clear"/>
+          <w:vertAlign w:val="baseline"/>
+        </w:rPr>
+        <w:t xml:space="preserve">functional </w:t>
+      </w:r>
+      <w:r>
+        <w:rPr>
+          <w:rFonts w:eastAsia="Arial" w:cs="Arial" w:ascii="Liberation Serif" w:hAnsi="Liberation Serif"/>
+          <w:b w:val="false"/>
+          <w:bCs w:val="false"/>
+          <w:i w:val="false"/>
+          <w:caps w:val="false"/>
+          <w:smallCaps w:val="false"/>
+          <w:strike w:val="false"/>
+          <w:dstrike w:val="false"/>
+          <w:color w:val="000000"/>
+          <w:position w:val="0"/>
+          <w:sz w:val="24"/>
+          <w:sz w:val="24"/>
+          <w:szCs w:val="24"/>
+          <w:u w:val="none"/>
+          <w:shd w:fill="auto" w:val="clear"/>
+          <w:vertAlign w:val="baseline"/>
+        </w:rPr>
+        <w:t>as these are typically not pure</w:t>
+      </w:r>
+      <w:r>
+        <w:rPr>
+          <w:rFonts w:eastAsia="Arial" w:cs="Arial" w:ascii="Liberation Serif" w:hAnsi="Liberation Serif"/>
+          <w:b w:val="false"/>
+          <w:bCs w:val="false"/>
+          <w:i w:val="false"/>
+          <w:caps w:val="false"/>
+          <w:smallCaps w:val="false"/>
+          <w:strike w:val="false"/>
+          <w:dstrike w:val="false"/>
+          <w:color w:val="000000"/>
+          <w:position w:val="0"/>
+          <w:sz w:val="24"/>
+          <w:sz w:val="24"/>
+          <w:szCs w:val="24"/>
+          <w:u w:val="none"/>
+          <w:shd w:fill="auto" w:val="clear"/>
+          <w:vertAlign w:val="baseline"/>
+        </w:rPr>
+        <w:t>.</w:t>
       </w:r>
     </w:p>
     <w:p>
@@ -966,175 +1401,70 @@
           <w:shd w:fill="auto" w:val="clear"/>
           <w:vertAlign w:val="baseline"/>
         </w:rPr>
-        <w:t xml:space="preserve">The code itself is primarily procedural, as interactive data analysis primarily uses the REPL (or notebook output), it makes sense to step through small chunks of code in order to inspect their outputs rather than storing state in user-defined objects </w:t>
-      </w:r>
-      <w:r>
-        <w:rPr>
-          <w:rFonts w:eastAsia="Arial" w:cs="Arial" w:ascii="Liberation Serif" w:hAnsi="Liberation Serif"/>
-          <w:b w:val="false"/>
-          <w:bCs w:val="false"/>
-          <w:i w:val="false"/>
-          <w:caps w:val="false"/>
-          <w:smallCaps w:val="false"/>
-          <w:strike w:val="false"/>
-          <w:dstrike w:val="false"/>
-          <w:color w:val="000000"/>
-          <w:position w:val="0"/>
-          <w:sz w:val="24"/>
-          <w:sz w:val="24"/>
-          <w:szCs w:val="24"/>
-          <w:u w:val="none"/>
-          <w:shd w:fill="auto" w:val="clear"/>
-          <w:vertAlign w:val="baseline"/>
-        </w:rPr>
-        <w:t>as would be the case under an OO paradigm</w:t>
-      </w:r>
-      <w:r>
-        <w:rPr>
-          <w:rFonts w:eastAsia="Arial" w:cs="Arial" w:ascii="Liberation Serif" w:hAnsi="Liberation Serif"/>
-          <w:b w:val="false"/>
-          <w:bCs w:val="false"/>
-          <w:i w:val="false"/>
-          <w:caps w:val="false"/>
-          <w:smallCaps w:val="false"/>
-          <w:strike w:val="false"/>
-          <w:dstrike w:val="false"/>
-          <w:color w:val="000000"/>
-          <w:position w:val="0"/>
-          <w:sz w:val="24"/>
-          <w:sz w:val="24"/>
-          <w:szCs w:val="24"/>
-          <w:u w:val="none"/>
-          <w:shd w:fill="auto" w:val="clear"/>
-          <w:vertAlign w:val="baseline"/>
-        </w:rPr>
-        <w:t xml:space="preserve">. That is not to say that Objects are not used extensively throughout the analysis, as </w:t>
-      </w:r>
-      <w:r>
-        <w:rPr>
-          <w:rFonts w:eastAsia="Arial" w:cs="Arial" w:ascii="Liberation Serif" w:hAnsi="Liberation Serif"/>
-          <w:b w:val="false"/>
-          <w:bCs w:val="false"/>
-          <w:i w:val="false"/>
-          <w:caps w:val="false"/>
-          <w:smallCaps w:val="false"/>
-          <w:strike w:val="false"/>
-          <w:dstrike w:val="false"/>
-          <w:color w:val="000000"/>
-          <w:position w:val="0"/>
-          <w:sz w:val="24"/>
-          <w:sz w:val="24"/>
-          <w:szCs w:val="24"/>
-          <w:u w:val="none"/>
-          <w:shd w:fill="auto" w:val="clear"/>
-          <w:vertAlign w:val="baseline"/>
-        </w:rPr>
-        <w:t xml:space="preserve">there is </w:t>
-      </w:r>
-      <w:r>
-        <w:rPr>
-          <w:rFonts w:eastAsia="Arial" w:cs="Arial" w:ascii="Liberation Serif" w:hAnsi="Liberation Serif"/>
-          <w:b w:val="false"/>
-          <w:bCs w:val="false"/>
-          <w:i w:val="false"/>
-          <w:caps w:val="false"/>
-          <w:smallCaps w:val="false"/>
-          <w:strike w:val="false"/>
-          <w:dstrike w:val="false"/>
-          <w:color w:val="000000"/>
-          <w:position w:val="0"/>
-          <w:sz w:val="24"/>
-          <w:sz w:val="24"/>
-          <w:szCs w:val="24"/>
-          <w:u w:val="none"/>
-          <w:shd w:fill="auto" w:val="clear"/>
-          <w:vertAlign w:val="baseline"/>
-        </w:rPr>
-        <w:t xml:space="preserve">extensive use of the pandas DataFrame, and several classes exposed by the scikit-learn, scipy, etc., packages. Some functions are defined </w:t>
-      </w:r>
-      <w:r>
-        <w:rPr>
-          <w:rFonts w:eastAsia="Arial" w:cs="Arial" w:ascii="Liberation Serif" w:hAnsi="Liberation Serif"/>
-          <w:b w:val="false"/>
-          <w:bCs w:val="false"/>
-          <w:i w:val="false"/>
-          <w:caps w:val="false"/>
-          <w:smallCaps w:val="false"/>
-          <w:strike w:val="false"/>
-          <w:dstrike w:val="false"/>
-          <w:color w:val="000000"/>
-          <w:position w:val="0"/>
-          <w:sz w:val="24"/>
-          <w:sz w:val="24"/>
-          <w:szCs w:val="24"/>
-          <w:u w:val="none"/>
-          <w:shd w:fill="auto" w:val="clear"/>
-          <w:vertAlign w:val="baseline"/>
-        </w:rPr>
-        <w:t xml:space="preserve">for structure and </w:t>
-      </w:r>
-      <w:r>
-        <w:rPr>
-          <w:rFonts w:eastAsia="Arial" w:cs="Arial" w:ascii="Liberation Serif" w:hAnsi="Liberation Serif"/>
-          <w:b w:val="false"/>
-          <w:bCs w:val="false"/>
-          <w:i w:val="false"/>
-          <w:caps w:val="false"/>
-          <w:smallCaps w:val="false"/>
-          <w:strike w:val="false"/>
-          <w:dstrike w:val="false"/>
-          <w:color w:val="000000"/>
-          <w:position w:val="0"/>
-          <w:sz w:val="24"/>
-          <w:sz w:val="24"/>
-          <w:szCs w:val="24"/>
-          <w:u w:val="none"/>
-          <w:shd w:fill="auto" w:val="clear"/>
-          <w:vertAlign w:val="baseline"/>
-        </w:rPr>
-        <w:t xml:space="preserve">to avoid code re-use, </w:t>
-      </w:r>
-      <w:r>
-        <w:rPr>
-          <w:rFonts w:eastAsia="Arial" w:cs="Arial" w:ascii="Liberation Serif" w:hAnsi="Liberation Serif"/>
-          <w:b w:val="false"/>
-          <w:bCs w:val="false"/>
-          <w:i w:val="false"/>
-          <w:caps w:val="false"/>
-          <w:smallCaps w:val="false"/>
-          <w:strike w:val="false"/>
-          <w:dstrike w:val="false"/>
-          <w:color w:val="000000"/>
-          <w:position w:val="0"/>
-          <w:sz w:val="24"/>
-          <w:sz w:val="24"/>
-          <w:szCs w:val="24"/>
-          <w:u w:val="none"/>
-          <w:shd w:fill="auto" w:val="clear"/>
-          <w:vertAlign w:val="baseline"/>
-        </w:rPr>
-        <w:t>however</w:t>
-      </w:r>
-      <w:r>
-        <w:rPr>
-          <w:rFonts w:eastAsia="Arial" w:cs="Arial" w:ascii="Liberation Serif" w:hAnsi="Liberation Serif"/>
-          <w:b w:val="false"/>
-          <w:bCs w:val="false"/>
-          <w:i w:val="false"/>
-          <w:caps w:val="false"/>
-          <w:smallCaps w:val="false"/>
-          <w:strike w:val="false"/>
-          <w:dstrike w:val="false"/>
-          <w:color w:val="000000"/>
-          <w:position w:val="0"/>
-          <w:sz w:val="24"/>
-          <w:sz w:val="24"/>
-          <w:szCs w:val="24"/>
-          <w:u w:val="none"/>
-          <w:shd w:fill="auto" w:val="clear"/>
-          <w:vertAlign w:val="baseline"/>
-        </w:rPr>
-        <w:t xml:space="preserve"> the project could not be called functional, as these typically have side-effects. </w:t>
+        <w:t>The principals outlined in Clean Code (Martin, 20</w:t>
+      </w:r>
+      <w:r>
+        <w:rPr>
+          <w:rFonts w:eastAsia="Arial" w:cs="Arial" w:ascii="Liberation Serif" w:hAnsi="Liberation Serif"/>
+          <w:b w:val="false"/>
+          <w:bCs w:val="false"/>
+          <w:i w:val="false"/>
+          <w:caps w:val="false"/>
+          <w:smallCaps w:val="false"/>
+          <w:strike w:val="false"/>
+          <w:dstrike w:val="false"/>
+          <w:color w:val="000000"/>
+          <w:position w:val="0"/>
+          <w:sz w:val="24"/>
+          <w:sz w:val="24"/>
+          <w:szCs w:val="24"/>
+          <w:u w:val="none"/>
+          <w:shd w:fill="auto" w:val="clear"/>
+          <w:vertAlign w:val="baseline"/>
+        </w:rPr>
+        <w:t>12</w:t>
+      </w:r>
+      <w:r>
+        <w:rPr>
+          <w:rFonts w:eastAsia="Arial" w:cs="Arial" w:ascii="Liberation Serif" w:hAnsi="Liberation Serif"/>
+          <w:b w:val="false"/>
+          <w:bCs w:val="false"/>
+          <w:i w:val="false"/>
+          <w:caps w:val="false"/>
+          <w:smallCaps w:val="false"/>
+          <w:strike w:val="false"/>
+          <w:dstrike w:val="false"/>
+          <w:color w:val="000000"/>
+          <w:position w:val="0"/>
+          <w:sz w:val="24"/>
+          <w:sz w:val="24"/>
+          <w:szCs w:val="24"/>
+          <w:u w:val="none"/>
+          <w:shd w:fill="auto" w:val="clear"/>
+          <w:vertAlign w:val="baseline"/>
+        </w:rPr>
+        <w:t xml:space="preserve">) were followed; names are descriptive, repetition is minimised within reason, </w:t>
+      </w:r>
+      <w:r>
+        <w:rPr>
+          <w:rFonts w:eastAsia="Arial" w:cs="Arial" w:ascii="Liberation Serif" w:hAnsi="Liberation Serif"/>
+          <w:b w:val="false"/>
+          <w:bCs w:val="false"/>
+          <w:i w:val="false"/>
+          <w:caps w:val="false"/>
+          <w:smallCaps w:val="false"/>
+          <w:strike w:val="false"/>
+          <w:dstrike w:val="false"/>
+          <w:color w:val="000000"/>
+          <w:position w:val="0"/>
+          <w:sz w:val="24"/>
+          <w:sz w:val="24"/>
+          <w:szCs w:val="24"/>
+          <w:u w:val="none"/>
+          <w:shd w:fill="auto" w:val="clear"/>
+          <w:vertAlign w:val="baseline"/>
+        </w:rPr>
+        <w:t>and a code style guide is adhered to (PEP-8).</w:t>
       </w:r>
     </w:p>
     <w:p>
@@ -1184,70 +1514,364 @@
           <w:shd w:fill="auto" w:val="clear"/>
           <w:vertAlign w:val="baseline"/>
         </w:rPr>
-        <w:t>The principals outlined in Clean Code (Martin, 20</w:t>
-      </w:r>
-      <w:r>
-        <w:rPr>
-          <w:rFonts w:eastAsia="Arial" w:cs="Arial" w:ascii="Liberation Serif" w:hAnsi="Liberation Serif"/>
-          <w:b w:val="false"/>
-          <w:bCs w:val="false"/>
-          <w:i w:val="false"/>
-          <w:caps w:val="false"/>
-          <w:smallCaps w:val="false"/>
-          <w:strike w:val="false"/>
-          <w:dstrike w:val="false"/>
-          <w:color w:val="000000"/>
-          <w:position w:val="0"/>
-          <w:sz w:val="24"/>
-          <w:sz w:val="24"/>
-          <w:szCs w:val="24"/>
-          <w:u w:val="none"/>
-          <w:shd w:fill="auto" w:val="clear"/>
-          <w:vertAlign w:val="baseline"/>
-        </w:rPr>
-        <w:t>12</w:t>
-      </w:r>
-      <w:r>
-        <w:rPr>
-          <w:rFonts w:eastAsia="Arial" w:cs="Arial" w:ascii="Liberation Serif" w:hAnsi="Liberation Serif"/>
-          <w:b w:val="false"/>
-          <w:bCs w:val="false"/>
-          <w:i w:val="false"/>
-          <w:caps w:val="false"/>
-          <w:smallCaps w:val="false"/>
-          <w:strike w:val="false"/>
-          <w:dstrike w:val="false"/>
-          <w:color w:val="000000"/>
-          <w:position w:val="0"/>
-          <w:sz w:val="24"/>
-          <w:sz w:val="24"/>
-          <w:szCs w:val="24"/>
-          <w:u w:val="none"/>
-          <w:shd w:fill="auto" w:val="clear"/>
-          <w:vertAlign w:val="baseline"/>
-        </w:rPr>
-        <w:t xml:space="preserve">) were largely followed; names are descriptive, repetition is minimised within reason, </w:t>
-      </w:r>
-      <w:r>
-        <w:rPr>
-          <w:rFonts w:eastAsia="Arial" w:cs="Arial" w:ascii="Liberation Serif" w:hAnsi="Liberation Serif"/>
-          <w:b w:val="false"/>
-          <w:bCs w:val="false"/>
-          <w:i w:val="false"/>
-          <w:caps w:val="false"/>
-          <w:smallCaps w:val="false"/>
-          <w:strike w:val="false"/>
-          <w:dstrike w:val="false"/>
-          <w:color w:val="000000"/>
-          <w:position w:val="0"/>
-          <w:sz w:val="24"/>
-          <w:sz w:val="24"/>
-          <w:szCs w:val="24"/>
-          <w:u w:val="none"/>
-          <w:shd w:fill="auto" w:val="clear"/>
-          <w:vertAlign w:val="baseline"/>
-        </w:rPr>
-        <w:t>and a code style guide is adhered to (PEP-8).</w:t>
+        <w:t>T</w:t>
+      </w:r>
+      <w:r>
+        <w:rPr>
+          <w:rFonts w:eastAsia="Arial" w:cs="Arial" w:ascii="Liberation Serif" w:hAnsi="Liberation Serif"/>
+          <w:b w:val="false"/>
+          <w:bCs w:val="false"/>
+          <w:i w:val="false"/>
+          <w:caps w:val="false"/>
+          <w:smallCaps w:val="false"/>
+          <w:strike w:val="false"/>
+          <w:dstrike w:val="false"/>
+          <w:color w:val="000000"/>
+          <w:position w:val="0"/>
+          <w:sz w:val="24"/>
+          <w:sz w:val="24"/>
+          <w:szCs w:val="24"/>
+          <w:u w:val="none"/>
+          <w:shd w:fill="auto" w:val="clear"/>
+          <w:vertAlign w:val="baseline"/>
+        </w:rPr>
+        <w:t>he seaborn</w:t>
+      </w:r>
+      <w:r>
+        <w:rPr>
+          <w:rFonts w:eastAsia="Arial" w:cs="Arial" w:ascii="Liberation Serif" w:hAnsi="Liberation Serif"/>
+          <w:b w:val="false"/>
+          <w:bCs w:val="false"/>
+          <w:i w:val="false"/>
+          <w:caps w:val="false"/>
+          <w:smallCaps w:val="false"/>
+          <w:strike w:val="false"/>
+          <w:dstrike w:val="false"/>
+          <w:color w:val="000000"/>
+          <w:position w:val="0"/>
+          <w:sz w:val="24"/>
+          <w:sz w:val="24"/>
+          <w:szCs w:val="24"/>
+          <w:u w:val="none"/>
+          <w:shd w:fill="auto" w:val="clear"/>
+          <w:vertAlign w:val="baseline"/>
+        </w:rPr>
+        <w:t xml:space="preserve"> library was used to produce the graphics in this report and accompanying notebook. Its </w:t>
+      </w:r>
+      <w:r>
+        <w:rPr>
+          <w:rFonts w:eastAsia="Arial" w:cs="Arial" w:ascii="Liberation Serif" w:hAnsi="Liberation Serif"/>
+          <w:b w:val="false"/>
+          <w:bCs w:val="false"/>
+          <w:i w:val="false"/>
+          <w:caps w:val="false"/>
+          <w:smallCaps w:val="false"/>
+          <w:strike w:val="false"/>
+          <w:dstrike w:val="false"/>
+          <w:color w:val="000000"/>
+          <w:position w:val="0"/>
+          <w:sz w:val="24"/>
+          <w:sz w:val="24"/>
+          <w:szCs w:val="24"/>
+          <w:u w:val="none"/>
+          <w:shd w:fill="auto" w:val="clear"/>
+          <w:vertAlign w:val="baseline"/>
+        </w:rPr>
+        <w:t xml:space="preserve">style </w:t>
+      </w:r>
+      <w:r>
+        <w:rPr>
+          <w:rFonts w:eastAsia="Arial" w:cs="Arial" w:ascii="Liberation Serif" w:hAnsi="Liberation Serif"/>
+          <w:b w:val="false"/>
+          <w:bCs w:val="false"/>
+          <w:i w:val="false"/>
+          <w:caps w:val="false"/>
+          <w:smallCaps w:val="false"/>
+          <w:strike w:val="false"/>
+          <w:dstrike w:val="false"/>
+          <w:color w:val="000000"/>
+          <w:position w:val="0"/>
+          <w:sz w:val="24"/>
+          <w:sz w:val="24"/>
+          <w:szCs w:val="24"/>
+          <w:u w:val="none"/>
+          <w:shd w:fill="auto" w:val="clear"/>
+          <w:vertAlign w:val="baseline"/>
+        </w:rPr>
+        <w:t xml:space="preserve">was set </w:t>
+      </w:r>
+      <w:r>
+        <w:rPr>
+          <w:rFonts w:eastAsia="Arial" w:cs="Arial" w:ascii="Liberation Serif" w:hAnsi="Liberation Serif"/>
+          <w:b w:val="false"/>
+          <w:bCs w:val="false"/>
+          <w:i w:val="false"/>
+          <w:caps w:val="false"/>
+          <w:smallCaps w:val="false"/>
+          <w:strike w:val="false"/>
+          <w:dstrike w:val="false"/>
+          <w:color w:val="000000"/>
+          <w:position w:val="0"/>
+          <w:sz w:val="24"/>
+          <w:sz w:val="24"/>
+          <w:szCs w:val="24"/>
+          <w:u w:val="none"/>
+          <w:shd w:fill="auto" w:val="clear"/>
+          <w:vertAlign w:val="baseline"/>
+        </w:rPr>
+        <w:t xml:space="preserve">to “darkgrid”, which is similar to default themes used in </w:t>
+      </w:r>
+      <w:r>
+        <w:rPr>
+          <w:rFonts w:eastAsia="Arial" w:cs="Arial" w:ascii="Liberation Serif" w:hAnsi="Liberation Serif"/>
+          <w:b w:val="false"/>
+          <w:bCs w:val="false"/>
+          <w:i w:val="false"/>
+          <w:caps w:val="false"/>
+          <w:smallCaps w:val="false"/>
+          <w:strike w:val="false"/>
+          <w:dstrike w:val="false"/>
+          <w:color w:val="000000"/>
+          <w:position w:val="0"/>
+          <w:sz w:val="24"/>
+          <w:sz w:val="24"/>
+          <w:szCs w:val="24"/>
+          <w:u w:val="none"/>
+          <w:shd w:fill="auto" w:val="clear"/>
+          <w:vertAlign w:val="baseline"/>
+        </w:rPr>
+        <w:t xml:space="preserve">other </w:t>
+      </w:r>
+      <w:r>
+        <w:rPr>
+          <w:rFonts w:eastAsia="Arial" w:cs="Arial" w:ascii="Liberation Serif" w:hAnsi="Liberation Serif"/>
+          <w:b w:val="false"/>
+          <w:bCs w:val="false"/>
+          <w:i w:val="false"/>
+          <w:caps w:val="false"/>
+          <w:smallCaps w:val="false"/>
+          <w:strike w:val="false"/>
+          <w:dstrike w:val="false"/>
+          <w:color w:val="000000"/>
+          <w:position w:val="0"/>
+          <w:sz w:val="24"/>
+          <w:sz w:val="24"/>
+          <w:szCs w:val="24"/>
+          <w:u w:val="none"/>
+          <w:shd w:fill="auto" w:val="clear"/>
+          <w:vertAlign w:val="baseline"/>
+        </w:rPr>
+        <w:t xml:space="preserve">graphics libraries such as R’s ggplot2, and conforms to style directives outlined by Tufte (p. 112, 116); the grid background </w:t>
+      </w:r>
+      <w:r>
+        <w:rPr>
+          <w:rFonts w:eastAsia="Arial" w:cs="Arial" w:ascii="Liberation Serif" w:hAnsi="Liberation Serif"/>
+          <w:b w:val="false"/>
+          <w:bCs w:val="false"/>
+          <w:i w:val="false"/>
+          <w:caps w:val="false"/>
+          <w:smallCaps w:val="false"/>
+          <w:strike w:val="false"/>
+          <w:dstrike w:val="false"/>
+          <w:color w:val="000000"/>
+          <w:position w:val="0"/>
+          <w:sz w:val="24"/>
+          <w:sz w:val="24"/>
+          <w:szCs w:val="24"/>
+          <w:u w:val="none"/>
+          <w:shd w:fill="auto" w:val="clear"/>
+          <w:vertAlign w:val="baseline"/>
+        </w:rPr>
+        <w:t>is</w:t>
+      </w:r>
+      <w:r>
+        <w:rPr>
+          <w:rFonts w:eastAsia="Arial" w:cs="Arial" w:ascii="Liberation Serif" w:hAnsi="Liberation Serif"/>
+          <w:b w:val="false"/>
+          <w:bCs w:val="false"/>
+          <w:i w:val="false"/>
+          <w:caps w:val="false"/>
+          <w:smallCaps w:val="false"/>
+          <w:strike w:val="false"/>
+          <w:dstrike w:val="false"/>
+          <w:color w:val="000000"/>
+          <w:position w:val="0"/>
+          <w:sz w:val="24"/>
+          <w:sz w:val="24"/>
+          <w:szCs w:val="24"/>
+          <w:u w:val="none"/>
+          <w:shd w:fill="auto" w:val="clear"/>
+          <w:vertAlign w:val="baseline"/>
+        </w:rPr>
+        <w:t xml:space="preserve"> a muted grey so as to not be distracting, an</w:t>
+      </w:r>
+      <w:r>
+        <w:rPr>
+          <w:rFonts w:eastAsia="Arial" w:cs="Arial" w:ascii="Liberation Serif" w:hAnsi="Liberation Serif"/>
+          <w:b w:val="false"/>
+          <w:bCs w:val="false"/>
+          <w:i w:val="false"/>
+          <w:caps w:val="false"/>
+          <w:smallCaps w:val="false"/>
+          <w:strike w:val="false"/>
+          <w:dstrike w:val="false"/>
+          <w:color w:val="000000"/>
+          <w:position w:val="0"/>
+          <w:sz w:val="24"/>
+          <w:sz w:val="24"/>
+          <w:szCs w:val="24"/>
+          <w:u w:val="none"/>
+          <w:shd w:fill="auto" w:val="clear"/>
+          <w:vertAlign w:val="baseline"/>
+        </w:rPr>
+        <w:t xml:space="preserve">d </w:t>
+      </w:r>
+      <w:r>
+        <w:rPr>
+          <w:rFonts w:eastAsia="Arial" w:cs="Arial" w:ascii="Liberation Serif" w:hAnsi="Liberation Serif"/>
+          <w:b w:val="false"/>
+          <w:bCs w:val="false"/>
+          <w:i w:val="false"/>
+          <w:caps w:val="false"/>
+          <w:smallCaps w:val="false"/>
+          <w:strike w:val="false"/>
+          <w:dstrike w:val="false"/>
+          <w:color w:val="000000"/>
+          <w:position w:val="0"/>
+          <w:sz w:val="24"/>
+          <w:sz w:val="24"/>
+          <w:szCs w:val="24"/>
+          <w:u w:val="none"/>
+          <w:shd w:fill="auto" w:val="clear"/>
+          <w:vertAlign w:val="baseline"/>
+        </w:rPr>
+        <w:t xml:space="preserve">gridlines use minimal ink. </w:t>
+      </w:r>
+      <w:r>
+        <w:rPr>
+          <w:rFonts w:eastAsia="Arial" w:cs="Arial" w:ascii="Liberation Serif" w:hAnsi="Liberation Serif"/>
+          <w:b w:val="false"/>
+          <w:bCs w:val="false"/>
+          <w:i w:val="false"/>
+          <w:caps w:val="false"/>
+          <w:smallCaps w:val="false"/>
+          <w:strike w:val="false"/>
+          <w:dstrike w:val="false"/>
+          <w:color w:val="000000"/>
+          <w:position w:val="0"/>
+          <w:sz w:val="24"/>
+          <w:sz w:val="24"/>
+          <w:szCs w:val="24"/>
+          <w:u w:val="none"/>
+          <w:shd w:fill="auto" w:val="clear"/>
+          <w:vertAlign w:val="baseline"/>
+        </w:rPr>
+        <w:t>Indeed</w:t>
+      </w:r>
+      <w:r>
+        <w:rPr>
+          <w:rFonts w:eastAsia="Arial" w:cs="Arial" w:ascii="Liberation Serif" w:hAnsi="Liberation Serif"/>
+          <w:b w:val="false"/>
+          <w:bCs w:val="false"/>
+          <w:i w:val="false"/>
+          <w:caps w:val="false"/>
+          <w:smallCaps w:val="false"/>
+          <w:strike w:val="false"/>
+          <w:dstrike w:val="false"/>
+          <w:color w:val="000000"/>
+          <w:position w:val="0"/>
+          <w:sz w:val="24"/>
+          <w:sz w:val="24"/>
+          <w:szCs w:val="24"/>
+          <w:u w:val="none"/>
+          <w:shd w:fill="auto" w:val="clear"/>
+          <w:vertAlign w:val="baseline"/>
+        </w:rPr>
+        <w:t xml:space="preserve">, </w:t>
+      </w:r>
+      <w:r>
+        <w:rPr>
+          <w:rFonts w:eastAsia="Arial" w:cs="Arial" w:ascii="Liberation Serif" w:hAnsi="Liberation Serif"/>
+          <w:b w:val="false"/>
+          <w:bCs w:val="false"/>
+          <w:i w:val="false"/>
+          <w:caps w:val="false"/>
+          <w:smallCaps w:val="false"/>
+          <w:strike w:val="false"/>
+          <w:dstrike w:val="false"/>
+          <w:color w:val="000000"/>
+          <w:position w:val="0"/>
+          <w:sz w:val="24"/>
+          <w:sz w:val="24"/>
+          <w:szCs w:val="24"/>
+          <w:u w:val="none"/>
+          <w:shd w:fill="auto" w:val="clear"/>
+          <w:vertAlign w:val="baseline"/>
+        </w:rPr>
+        <w:t>the</w:t>
+      </w:r>
+      <w:r>
+        <w:rPr>
+          <w:rFonts w:eastAsia="Arial" w:cs="Arial" w:ascii="Liberation Serif" w:hAnsi="Liberation Serif"/>
+          <w:b w:val="false"/>
+          <w:bCs w:val="false"/>
+          <w:i w:val="false"/>
+          <w:caps w:val="false"/>
+          <w:smallCaps w:val="false"/>
+          <w:strike w:val="false"/>
+          <w:dstrike w:val="false"/>
+          <w:color w:val="000000"/>
+          <w:position w:val="0"/>
+          <w:sz w:val="24"/>
+          <w:sz w:val="24"/>
+          <w:szCs w:val="24"/>
+          <w:u w:val="none"/>
+          <w:shd w:fill="auto" w:val="clear"/>
+          <w:vertAlign w:val="baseline"/>
+        </w:rPr>
+        <w:t xml:space="preserve"> gridlines are given as negative space, so do not use ink at all. </w:t>
+      </w:r>
+      <w:r>
+        <w:rPr>
+          <w:rFonts w:eastAsia="Arial" w:cs="Arial" w:ascii="Liberation Serif" w:hAnsi="Liberation Serif"/>
+          <w:b w:val="false"/>
+          <w:bCs w:val="false"/>
+          <w:i w:val="false"/>
+          <w:caps w:val="false"/>
+          <w:smallCaps w:val="false"/>
+          <w:strike w:val="false"/>
+          <w:dstrike w:val="false"/>
+          <w:color w:val="000000"/>
+          <w:position w:val="0"/>
+          <w:sz w:val="24"/>
+          <w:sz w:val="24"/>
+          <w:szCs w:val="24"/>
+          <w:u w:val="none"/>
+          <w:shd w:fill="auto" w:val="clear"/>
+          <w:vertAlign w:val="baseline"/>
+        </w:rPr>
+        <w:t>Tufte</w:t>
+      </w:r>
+      <w:r>
+        <w:rPr>
+          <w:rFonts w:eastAsia="Arial" w:cs="Arial" w:ascii="Liberation Serif" w:hAnsi="Liberation Serif"/>
+          <w:b w:val="false"/>
+          <w:bCs w:val="false"/>
+          <w:i w:val="false"/>
+          <w:caps w:val="false"/>
+          <w:smallCaps w:val="false"/>
+          <w:strike w:val="false"/>
+          <w:dstrike w:val="false"/>
+          <w:color w:val="000000"/>
+          <w:position w:val="0"/>
+          <w:sz w:val="24"/>
+          <w:sz w:val="24"/>
+          <w:szCs w:val="24"/>
+          <w:u w:val="none"/>
+          <w:shd w:fill="auto" w:val="clear"/>
+          <w:vertAlign w:val="baseline"/>
+        </w:rPr>
+        <w:t xml:space="preserve"> also argues in favour of using a font family with serifs in order to create more “friendly” graphics.</w:t>
       </w:r>
     </w:p>
     <w:p>
@@ -1297,70 +1921,28 @@
           <w:shd w:fill="auto" w:val="clear"/>
           <w:vertAlign w:val="baseline"/>
         </w:rPr>
-        <w:t>T</w:t>
-      </w:r>
-      <w:r>
-        <w:rPr>
-          <w:rFonts w:eastAsia="Arial" w:cs="Arial" w:ascii="Liberation Serif" w:hAnsi="Liberation Serif"/>
-          <w:b w:val="false"/>
-          <w:bCs w:val="false"/>
-          <w:i w:val="false"/>
-          <w:caps w:val="false"/>
-          <w:smallCaps w:val="false"/>
-          <w:strike w:val="false"/>
-          <w:dstrike w:val="false"/>
-          <w:color w:val="000000"/>
-          <w:position w:val="0"/>
-          <w:sz w:val="24"/>
-          <w:sz w:val="24"/>
-          <w:szCs w:val="24"/>
-          <w:u w:val="none"/>
-          <w:shd w:fill="auto" w:val="clear"/>
-          <w:vertAlign w:val="baseline"/>
-        </w:rPr>
-        <w:t xml:space="preserve">he seaborn </w:t>
-      </w:r>
-      <w:r>
-        <w:rPr>
-          <w:rFonts w:eastAsia="Arial" w:cs="Arial" w:ascii="Liberation Serif" w:hAnsi="Liberation Serif"/>
-          <w:b w:val="false"/>
-          <w:bCs w:val="false"/>
-          <w:i w:val="false"/>
-          <w:caps w:val="false"/>
-          <w:smallCaps w:val="false"/>
-          <w:strike w:val="false"/>
-          <w:dstrike w:val="false"/>
-          <w:color w:val="000000"/>
-          <w:position w:val="0"/>
-          <w:sz w:val="24"/>
-          <w:sz w:val="24"/>
-          <w:szCs w:val="24"/>
-          <w:u w:val="none"/>
-          <w:shd w:fill="auto" w:val="clear"/>
-          <w:vertAlign w:val="baseline"/>
-        </w:rPr>
-        <w:t xml:space="preserve">plotting library was used to produce the graphics in this report and accompanying notebook. Its </w:t>
-      </w:r>
-      <w:r>
-        <w:rPr>
-          <w:rFonts w:eastAsia="Arial" w:cs="Arial" w:ascii="Liberation Serif" w:hAnsi="Liberation Serif"/>
-          <w:b w:val="false"/>
-          <w:bCs w:val="false"/>
-          <w:i w:val="false"/>
-          <w:caps w:val="false"/>
-          <w:smallCaps w:val="false"/>
-          <w:strike w:val="false"/>
-          <w:dstrike w:val="false"/>
-          <w:color w:val="000000"/>
-          <w:position w:val="0"/>
-          <w:sz w:val="24"/>
-          <w:sz w:val="24"/>
-          <w:szCs w:val="24"/>
-          <w:u w:val="none"/>
-          <w:shd w:fill="auto" w:val="clear"/>
-          <w:vertAlign w:val="baseline"/>
-        </w:rPr>
-        <w:t xml:space="preserve">style </w:t>
+        <w:t>Additionally</w:t>
+      </w:r>
+      <w:r>
+        <w:rPr>
+          <w:rFonts w:eastAsia="Arial" w:cs="Arial" w:ascii="Liberation Serif" w:hAnsi="Liberation Serif"/>
+          <w:b w:val="false"/>
+          <w:bCs w:val="false"/>
+          <w:i w:val="false"/>
+          <w:caps w:val="false"/>
+          <w:smallCaps w:val="false"/>
+          <w:strike w:val="false"/>
+          <w:dstrike w:val="false"/>
+          <w:color w:val="000000"/>
+          <w:position w:val="0"/>
+          <w:sz w:val="24"/>
+          <w:sz w:val="24"/>
+          <w:szCs w:val="24"/>
+          <w:u w:val="none"/>
+          <w:shd w:fill="auto" w:val="clear"/>
+          <w:vertAlign w:val="baseline"/>
+        </w:rPr>
+        <w:t xml:space="preserve">, the default linewidth </w:t>
       </w:r>
       <w:r>
         <w:rPr>
@@ -1402,217 +1984,7 @@
           <w:shd w:fill="auto" w:val="clear"/>
           <w:vertAlign w:val="baseline"/>
         </w:rPr>
-        <w:t xml:space="preserve">to “darkgrid”, which is similar to default themes used in graphics libraries such as R’s ggplot2, and conforms to style directives outlined by Tufte (p. 112, 116); the grid background </w:t>
-      </w:r>
-      <w:r>
-        <w:rPr>
-          <w:rFonts w:eastAsia="Arial" w:cs="Arial" w:ascii="Liberation Serif" w:hAnsi="Liberation Serif"/>
-          <w:b w:val="false"/>
-          <w:bCs w:val="false"/>
-          <w:i w:val="false"/>
-          <w:caps w:val="false"/>
-          <w:smallCaps w:val="false"/>
-          <w:strike w:val="false"/>
-          <w:dstrike w:val="false"/>
-          <w:color w:val="000000"/>
-          <w:position w:val="0"/>
-          <w:sz w:val="24"/>
-          <w:sz w:val="24"/>
-          <w:szCs w:val="24"/>
-          <w:u w:val="none"/>
-          <w:shd w:fill="auto" w:val="clear"/>
-          <w:vertAlign w:val="baseline"/>
-        </w:rPr>
-        <w:t>is</w:t>
-      </w:r>
-      <w:r>
-        <w:rPr>
-          <w:rFonts w:eastAsia="Arial" w:cs="Arial" w:ascii="Liberation Serif" w:hAnsi="Liberation Serif"/>
-          <w:b w:val="false"/>
-          <w:bCs w:val="false"/>
-          <w:i w:val="false"/>
-          <w:caps w:val="false"/>
-          <w:smallCaps w:val="false"/>
-          <w:strike w:val="false"/>
-          <w:dstrike w:val="false"/>
-          <w:color w:val="000000"/>
-          <w:position w:val="0"/>
-          <w:sz w:val="24"/>
-          <w:sz w:val="24"/>
-          <w:szCs w:val="24"/>
-          <w:u w:val="none"/>
-          <w:shd w:fill="auto" w:val="clear"/>
-          <w:vertAlign w:val="baseline"/>
-        </w:rPr>
-        <w:t xml:space="preserve"> a muted grey so as to not be distracting, an</w:t>
-      </w:r>
-      <w:r>
-        <w:rPr>
-          <w:rFonts w:eastAsia="Arial" w:cs="Arial" w:ascii="Liberation Serif" w:hAnsi="Liberation Serif"/>
-          <w:b w:val="false"/>
-          <w:bCs w:val="false"/>
-          <w:i w:val="false"/>
-          <w:caps w:val="false"/>
-          <w:smallCaps w:val="false"/>
-          <w:strike w:val="false"/>
-          <w:dstrike w:val="false"/>
-          <w:color w:val="000000"/>
-          <w:position w:val="0"/>
-          <w:sz w:val="24"/>
-          <w:sz w:val="24"/>
-          <w:szCs w:val="24"/>
-          <w:u w:val="none"/>
-          <w:shd w:fill="auto" w:val="clear"/>
-          <w:vertAlign w:val="baseline"/>
-        </w:rPr>
-        <w:t xml:space="preserve">d </w:t>
-      </w:r>
-      <w:r>
-        <w:rPr>
-          <w:rFonts w:eastAsia="Arial" w:cs="Arial" w:ascii="Liberation Serif" w:hAnsi="Liberation Serif"/>
-          <w:b w:val="false"/>
-          <w:bCs w:val="false"/>
-          <w:i w:val="false"/>
-          <w:caps w:val="false"/>
-          <w:smallCaps w:val="false"/>
-          <w:strike w:val="false"/>
-          <w:dstrike w:val="false"/>
-          <w:color w:val="000000"/>
-          <w:position w:val="0"/>
-          <w:sz w:val="24"/>
-          <w:sz w:val="24"/>
-          <w:szCs w:val="24"/>
-          <w:u w:val="none"/>
-          <w:shd w:fill="auto" w:val="clear"/>
-          <w:vertAlign w:val="baseline"/>
-        </w:rPr>
-        <w:t xml:space="preserve">gridlines use minimal ink. </w:t>
-      </w:r>
-      <w:r>
-        <w:rPr>
-          <w:rFonts w:eastAsia="Arial" w:cs="Arial" w:ascii="Liberation Serif" w:hAnsi="Liberation Serif"/>
-          <w:b w:val="false"/>
-          <w:bCs w:val="false"/>
-          <w:i w:val="false"/>
-          <w:caps w:val="false"/>
-          <w:smallCaps w:val="false"/>
-          <w:strike w:val="false"/>
-          <w:dstrike w:val="false"/>
-          <w:color w:val="000000"/>
-          <w:position w:val="0"/>
-          <w:sz w:val="24"/>
-          <w:sz w:val="24"/>
-          <w:szCs w:val="24"/>
-          <w:u w:val="none"/>
-          <w:shd w:fill="auto" w:val="clear"/>
-          <w:vertAlign w:val="baseline"/>
-        </w:rPr>
-        <w:t>Indeed</w:t>
-      </w:r>
-      <w:r>
-        <w:rPr>
-          <w:rFonts w:eastAsia="Arial" w:cs="Arial" w:ascii="Liberation Serif" w:hAnsi="Liberation Serif"/>
-          <w:b w:val="false"/>
-          <w:bCs w:val="false"/>
-          <w:i w:val="false"/>
-          <w:caps w:val="false"/>
-          <w:smallCaps w:val="false"/>
-          <w:strike w:val="false"/>
-          <w:dstrike w:val="false"/>
-          <w:color w:val="000000"/>
-          <w:position w:val="0"/>
-          <w:sz w:val="24"/>
-          <w:sz w:val="24"/>
-          <w:szCs w:val="24"/>
-          <w:u w:val="none"/>
-          <w:shd w:fill="auto" w:val="clear"/>
-          <w:vertAlign w:val="baseline"/>
-        </w:rPr>
-        <w:t xml:space="preserve">, </w:t>
-      </w:r>
-      <w:r>
-        <w:rPr>
-          <w:rFonts w:eastAsia="Arial" w:cs="Arial" w:ascii="Liberation Serif" w:hAnsi="Liberation Serif"/>
-          <w:b w:val="false"/>
-          <w:bCs w:val="false"/>
-          <w:i w:val="false"/>
-          <w:caps w:val="false"/>
-          <w:smallCaps w:val="false"/>
-          <w:strike w:val="false"/>
-          <w:dstrike w:val="false"/>
-          <w:color w:val="000000"/>
-          <w:position w:val="0"/>
-          <w:sz w:val="24"/>
-          <w:sz w:val="24"/>
-          <w:szCs w:val="24"/>
-          <w:u w:val="none"/>
-          <w:shd w:fill="auto" w:val="clear"/>
-          <w:vertAlign w:val="baseline"/>
-        </w:rPr>
-        <w:t>the</w:t>
-      </w:r>
-      <w:r>
-        <w:rPr>
-          <w:rFonts w:eastAsia="Arial" w:cs="Arial" w:ascii="Liberation Serif" w:hAnsi="Liberation Serif"/>
-          <w:b w:val="false"/>
-          <w:bCs w:val="false"/>
-          <w:i w:val="false"/>
-          <w:caps w:val="false"/>
-          <w:smallCaps w:val="false"/>
-          <w:strike w:val="false"/>
-          <w:dstrike w:val="false"/>
-          <w:color w:val="000000"/>
-          <w:position w:val="0"/>
-          <w:sz w:val="24"/>
-          <w:sz w:val="24"/>
-          <w:szCs w:val="24"/>
-          <w:u w:val="none"/>
-          <w:shd w:fill="auto" w:val="clear"/>
-          <w:vertAlign w:val="baseline"/>
-        </w:rPr>
-        <w:t xml:space="preserve"> gridlines are given as negative space, so do not use ink at all. </w:t>
-      </w:r>
-      <w:r>
-        <w:rPr>
-          <w:rFonts w:eastAsia="Arial" w:cs="Arial" w:ascii="Liberation Serif" w:hAnsi="Liberation Serif"/>
-          <w:b w:val="false"/>
-          <w:bCs w:val="false"/>
-          <w:i w:val="false"/>
-          <w:caps w:val="false"/>
-          <w:smallCaps w:val="false"/>
-          <w:strike w:val="false"/>
-          <w:dstrike w:val="false"/>
-          <w:color w:val="000000"/>
-          <w:position w:val="0"/>
-          <w:sz w:val="24"/>
-          <w:sz w:val="24"/>
-          <w:szCs w:val="24"/>
-          <w:u w:val="none"/>
-          <w:shd w:fill="auto" w:val="clear"/>
-          <w:vertAlign w:val="baseline"/>
-        </w:rPr>
-        <w:t>Tufte</w:t>
-      </w:r>
-      <w:r>
-        <w:rPr>
-          <w:rFonts w:eastAsia="Arial" w:cs="Arial" w:ascii="Liberation Serif" w:hAnsi="Liberation Serif"/>
-          <w:b w:val="false"/>
-          <w:bCs w:val="false"/>
-          <w:i w:val="false"/>
-          <w:caps w:val="false"/>
-          <w:smallCaps w:val="false"/>
-          <w:strike w:val="false"/>
-          <w:dstrike w:val="false"/>
-          <w:color w:val="000000"/>
-          <w:position w:val="0"/>
-          <w:sz w:val="24"/>
-          <w:sz w:val="24"/>
-          <w:szCs w:val="24"/>
-          <w:u w:val="none"/>
-          <w:shd w:fill="auto" w:val="clear"/>
-          <w:vertAlign w:val="baseline"/>
-        </w:rPr>
-        <w:t xml:space="preserve"> also argues in favour of using a font family with serifs in order to create more “friendly” graphics.</w:t>
+        <w:t>to slightly thinner than seaborn’s default. Tufte argues that thinner lines result in more aesthetically pleasing graphics (p. 184-185).</w:t>
       </w:r>
     </w:p>
     <w:p>
@@ -1644,119 +2016,6 @@
         </w:rPr>
       </w:pPr>
       <w:r>
-        <w:rPr>
-          <w:rFonts w:eastAsia="Arial" w:cs="Arial" w:ascii="Liberation Serif" w:hAnsi="Liberation Serif"/>
-          <w:b w:val="false"/>
-          <w:bCs w:val="false"/>
-          <w:i w:val="false"/>
-          <w:caps w:val="false"/>
-          <w:smallCaps w:val="false"/>
-          <w:strike w:val="false"/>
-          <w:dstrike w:val="false"/>
-          <w:color w:val="000000"/>
-          <w:position w:val="0"/>
-          <w:sz w:val="24"/>
-          <w:sz w:val="24"/>
-          <w:szCs w:val="24"/>
-          <w:u w:val="none"/>
-          <w:shd w:fill="auto" w:val="clear"/>
-          <w:vertAlign w:val="baseline"/>
-        </w:rPr>
-        <w:t>Additionally</w:t>
-      </w:r>
-      <w:r>
-        <w:rPr>
-          <w:rFonts w:eastAsia="Arial" w:cs="Arial" w:ascii="Liberation Serif" w:hAnsi="Liberation Serif"/>
-          <w:b w:val="false"/>
-          <w:bCs w:val="false"/>
-          <w:i w:val="false"/>
-          <w:caps w:val="false"/>
-          <w:smallCaps w:val="false"/>
-          <w:strike w:val="false"/>
-          <w:dstrike w:val="false"/>
-          <w:color w:val="000000"/>
-          <w:position w:val="0"/>
-          <w:sz w:val="24"/>
-          <w:sz w:val="24"/>
-          <w:szCs w:val="24"/>
-          <w:u w:val="none"/>
-          <w:shd w:fill="auto" w:val="clear"/>
-          <w:vertAlign w:val="baseline"/>
-        </w:rPr>
-        <w:t xml:space="preserve">, the default linewidth </w:t>
-      </w:r>
-      <w:r>
-        <w:rPr>
-          <w:rFonts w:eastAsia="Arial" w:cs="Arial" w:ascii="Liberation Serif" w:hAnsi="Liberation Serif"/>
-          <w:b w:val="false"/>
-          <w:bCs w:val="false"/>
-          <w:i w:val="false"/>
-          <w:caps w:val="false"/>
-          <w:smallCaps w:val="false"/>
-          <w:strike w:val="false"/>
-          <w:dstrike w:val="false"/>
-          <w:color w:val="000000"/>
-          <w:position w:val="0"/>
-          <w:sz w:val="24"/>
-          <w:sz w:val="24"/>
-          <w:szCs w:val="24"/>
-          <w:u w:val="none"/>
-          <w:shd w:fill="auto" w:val="clear"/>
-          <w:vertAlign w:val="baseline"/>
-        </w:rPr>
-        <w:t xml:space="preserve">was set </w:t>
-      </w:r>
-      <w:r>
-        <w:rPr>
-          <w:rFonts w:eastAsia="Arial" w:cs="Arial" w:ascii="Liberation Serif" w:hAnsi="Liberation Serif"/>
-          <w:b w:val="false"/>
-          <w:bCs w:val="false"/>
-          <w:i w:val="false"/>
-          <w:caps w:val="false"/>
-          <w:smallCaps w:val="false"/>
-          <w:strike w:val="false"/>
-          <w:dstrike w:val="false"/>
-          <w:color w:val="000000"/>
-          <w:position w:val="0"/>
-          <w:sz w:val="24"/>
-          <w:sz w:val="24"/>
-          <w:szCs w:val="24"/>
-          <w:u w:val="none"/>
-          <w:shd w:fill="auto" w:val="clear"/>
-          <w:vertAlign w:val="baseline"/>
-        </w:rPr>
-        <w:t>to slightly thinner than seaborn’s default. Tufte argues that thinner lines result in more aesthetically pleasing graphics (p. 184-185).</w:t>
-      </w:r>
-    </w:p>
-    <w:p>
-      <w:pPr>
-        <w:pStyle w:val="Normal1"/>
-        <w:widowControl/>
-        <w:pBdr/>
-        <w:shd w:val="clear" w:fill="auto"/>
-        <w:spacing w:lineRule="auto" w:line="240" w:before="0" w:after="80"/>
-        <w:ind w:left="0" w:right="0" w:hanging="0"/>
-        <w:jc w:val="both"/>
-        <w:rPr>
-          <w:rFonts w:ascii="Arial" w:hAnsi="Arial" w:eastAsia="Arial" w:cs="Arial"/>
-          <w:b w:val="false"/>
-          <w:b w:val="false"/>
-          <w:i w:val="false"/>
-          <w:i w:val="false"/>
-          <w:caps w:val="false"/>
-          <w:smallCaps w:val="false"/>
-          <w:strike w:val="false"/>
-          <w:dstrike w:val="false"/>
-          <w:color w:val="000000"/>
-          <w:position w:val="0"/>
-          <w:sz w:val="24"/>
-          <w:sz w:val="24"/>
-          <w:szCs w:val="24"/>
-          <w:u w:val="none"/>
-          <w:vertAlign w:val="baseline"/>
-        </w:rPr>
-      </w:pPr>
-      <w:r>
         <w:rPr/>
       </w:r>
     </w:p>
@@ -1831,38 +2090,6 @@
           <w:vertAlign w:val="baseline"/>
         </w:rPr>
         <w:t>Data Exploration</w:t>
-      </w:r>
-    </w:p>
-    <w:p>
-      <w:pPr>
-        <w:pStyle w:val="Normal1"/>
-        <w:widowControl/>
-        <w:pBdr/>
-        <w:shd w:val="clear" w:fill="auto"/>
-        <w:spacing w:lineRule="auto" w:line="240" w:before="0" w:after="80"/>
-        <w:ind w:left="0" w:right="0" w:hanging="0"/>
-        <w:jc w:val="both"/>
-        <w:rPr>
-          <w:rFonts w:ascii="Arial" w:hAnsi="Arial" w:eastAsia="Arial" w:cs="Arial"/>
-          <w:b w:val="false"/>
-          <w:b w:val="false"/>
-          <w:i w:val="false"/>
-          <w:i w:val="false"/>
-          <w:caps w:val="false"/>
-          <w:smallCaps w:val="false"/>
-          <w:strike w:val="false"/>
-          <w:dstrike w:val="false"/>
-          <w:color w:val="000000"/>
-          <w:position w:val="0"/>
-          <w:sz w:val="24"/>
-          <w:sz w:val="24"/>
-          <w:szCs w:val="24"/>
-          <w:u w:val="none"/>
-          <w:vertAlign w:val="baseline"/>
-        </w:rPr>
-      </w:pPr>
-      <w:r>
-        <w:rPr/>
       </w:r>
     </w:p>
     <w:p>
@@ -9342,6 +9569,9 @@
           <w:shd w:fill="auto" w:val="clear"/>
           <w:vertAlign w:val="baseline"/>
         </w:rPr>
+        <w:t xml:space="preserve"> our distribution is left-skewed (Weiss, 2017).</w:t>
+      </w:r>
+      <w:r>
         <w:drawing>
           <wp:anchor behindDoc="0" distT="0" distB="0" distL="0" distR="0" simplePos="0" locked="0" layoutInCell="1" allowOverlap="1" relativeHeight="9">
             <wp:simplePos x="0" y="0"/>
@@ -9406,7 +9636,7 @@
           <w:shd w:fill="auto" w:val="clear"/>
           <w:vertAlign w:val="baseline"/>
         </w:rPr>
-        <w:t xml:space="preserve"> our distribution is left-skewed (Weiss, 2017).</w:t>
+        <w:t xml:space="preserve"> </w:t>
       </w:r>
     </w:p>
     <w:p>
@@ -9753,23 +9983,107 @@
       </w:r>
       <w:r>
         <w:rPr/>
-        <w:t xml:space="preserve">, by drawing successively larger samples from this distribution we </w:t>
-      </w:r>
-      <w:r>
-        <w:rPr/>
+        <w:t xml:space="preserve">, </w:t>
+      </w:r>
+      <w:r>
+        <w:rPr>
+          <w:rFonts w:eastAsia="Arial" w:cs="Arial"/>
+          <w:i w:val="false"/>
+          <w:caps w:val="false"/>
+          <w:smallCaps w:val="false"/>
+          <w:strike w:val="false"/>
+          <w:dstrike w:val="false"/>
+          <w:color w:val="000000"/>
+          <w:kern w:val="2"/>
+          <w:position w:val="0"/>
+          <w:sz w:val="24"/>
+          <w:sz w:val="24"/>
+          <w:szCs w:val="24"/>
+          <w:u w:val="none"/>
+          <w:shd w:fill="auto" w:val="clear"/>
+          <w:vertAlign w:val="baseline"/>
+        </w:rPr>
+        <w:t xml:space="preserve">As the number of “successes” are discrete variables in both of the above cases it is appropriate to model them with discrete distributions rather than continuous ones. However, as the number of samples grows large, the use of a continuous distribution becomes justified. By drawing successively larger samples from the above poisson distribution we can </w:t>
+      </w:r>
+      <w:r>
+        <w:rPr>
+          <w:rFonts w:eastAsia="Arial" w:cs="Arial"/>
+          <w:i w:val="false"/>
+          <w:caps w:val="false"/>
+          <w:smallCaps w:val="false"/>
+          <w:strike w:val="false"/>
+          <w:dstrike w:val="false"/>
+          <w:color w:val="000000"/>
+          <w:kern w:val="2"/>
+          <w:position w:val="0"/>
+          <w:sz w:val="24"/>
+          <w:sz w:val="24"/>
+          <w:szCs w:val="24"/>
+          <w:u w:val="none"/>
+          <w:shd w:fill="auto" w:val="clear"/>
+          <w:vertAlign w:val="baseline"/>
+        </w:rPr>
         <w:t>observe</w:t>
       </w:r>
       <w:r>
-        <w:rPr/>
+        <w:rPr>
+          <w:rFonts w:eastAsia="Arial" w:cs="Arial"/>
+          <w:i w:val="false"/>
+          <w:caps w:val="false"/>
+          <w:smallCaps w:val="false"/>
+          <w:strike w:val="false"/>
+          <w:dstrike w:val="false"/>
+          <w:color w:val="000000"/>
+          <w:kern w:val="2"/>
+          <w:position w:val="0"/>
+          <w:sz w:val="24"/>
+          <w:sz w:val="24"/>
+          <w:szCs w:val="24"/>
+          <w:u w:val="none"/>
+          <w:shd w:fill="auto" w:val="clear"/>
+          <w:vertAlign w:val="baseline"/>
+        </w:rPr>
         <w:t xml:space="preserve"> it converg</w:t>
       </w:r>
       <w:r>
-        <w:rPr/>
+        <w:rPr>
+          <w:rFonts w:eastAsia="Arial" w:cs="Arial"/>
+          <w:i w:val="false"/>
+          <w:caps w:val="false"/>
+          <w:smallCaps w:val="false"/>
+          <w:strike w:val="false"/>
+          <w:dstrike w:val="false"/>
+          <w:color w:val="000000"/>
+          <w:kern w:val="2"/>
+          <w:position w:val="0"/>
+          <w:sz w:val="24"/>
+          <w:sz w:val="24"/>
+          <w:szCs w:val="24"/>
+          <w:u w:val="none"/>
+          <w:shd w:fill="auto" w:val="clear"/>
+          <w:vertAlign w:val="baseline"/>
+        </w:rPr>
         <w:t>ing</w:t>
       </w:r>
       <w:r>
-        <w:rPr/>
-        <w:t xml:space="preserve"> to a normal distribution in the limit.</w:t>
+        <w:rPr>
+          <w:rFonts w:eastAsia="Arial" w:cs="Arial"/>
+          <w:i w:val="false"/>
+          <w:caps w:val="false"/>
+          <w:smallCaps w:val="false"/>
+          <w:strike w:val="false"/>
+          <w:dstrike w:val="false"/>
+          <w:color w:val="000000"/>
+          <w:kern w:val="2"/>
+          <w:position w:val="0"/>
+          <w:sz w:val="24"/>
+          <w:sz w:val="24"/>
+          <w:szCs w:val="24"/>
+          <w:u w:val="none"/>
+          <w:shd w:fill="auto" w:val="clear"/>
+          <w:vertAlign w:val="baseline"/>
+        </w:rPr>
+        <w:t xml:space="preserve"> to a normal distribution in the limit. </w:t>
       </w:r>
     </w:p>
     <w:p>
@@ -10079,7 +10393,87 @@
           <w:shd w:fill="auto" w:val="clear"/>
           <w:vertAlign w:val="baseline"/>
         </w:rPr>
-        <w:t>We can use a qqplot to check the emigration variable’s distribution agains a theoretical normal distribution. Although, we would expect emigration to increase as the overall population increases, so in this case we can look at emigration as a percentage of total population to control for this.</w:t>
+        <w:t>We can use a qqplot to check the emigration variable’s distribution agains</w:t>
+      </w:r>
+      <w:r>
+        <w:rPr>
+          <w:rFonts w:eastAsia="Arial" w:cs="Arial"/>
+          <w:i w:val="false"/>
+          <w:caps w:val="false"/>
+          <w:smallCaps w:val="false"/>
+          <w:strike w:val="false"/>
+          <w:dstrike w:val="false"/>
+          <w:color w:val="000000"/>
+          <w:kern w:val="2"/>
+          <w:position w:val="0"/>
+          <w:sz w:val="24"/>
+          <w:sz w:val="24"/>
+          <w:szCs w:val="24"/>
+          <w:u w:val="none"/>
+          <w:shd w:fill="auto" w:val="clear"/>
+          <w:vertAlign w:val="baseline"/>
+        </w:rPr>
+        <w:t>t</w:t>
+      </w:r>
+      <w:r>
+        <w:rPr>
+          <w:rFonts w:eastAsia="Arial" w:cs="Arial"/>
+          <w:i w:val="false"/>
+          <w:caps w:val="false"/>
+          <w:smallCaps w:val="false"/>
+          <w:strike w:val="false"/>
+          <w:dstrike w:val="false"/>
+          <w:color w:val="000000"/>
+          <w:kern w:val="2"/>
+          <w:position w:val="0"/>
+          <w:sz w:val="24"/>
+          <w:sz w:val="24"/>
+          <w:szCs w:val="24"/>
+          <w:u w:val="none"/>
+          <w:shd w:fill="auto" w:val="clear"/>
+          <w:vertAlign w:val="baseline"/>
+        </w:rPr>
+        <w:t xml:space="preserve"> a theoretical normal distribution. </w:t>
+      </w:r>
+      <w:r>
+        <w:rPr>
+          <w:rFonts w:eastAsia="Arial" w:cs="Arial"/>
+          <w:i w:val="false"/>
+          <w:caps w:val="false"/>
+          <w:smallCaps w:val="false"/>
+          <w:strike w:val="false"/>
+          <w:dstrike w:val="false"/>
+          <w:color w:val="000000"/>
+          <w:kern w:val="2"/>
+          <w:position w:val="0"/>
+          <w:sz w:val="24"/>
+          <w:sz w:val="24"/>
+          <w:szCs w:val="24"/>
+          <w:u w:val="none"/>
+          <w:shd w:fill="auto" w:val="clear"/>
+          <w:vertAlign w:val="baseline"/>
+        </w:rPr>
+        <w:t>W</w:t>
+      </w:r>
+      <w:r>
+        <w:rPr>
+          <w:rFonts w:eastAsia="Arial" w:cs="Arial"/>
+          <w:i w:val="false"/>
+          <w:caps w:val="false"/>
+          <w:smallCaps w:val="false"/>
+          <w:strike w:val="false"/>
+          <w:dstrike w:val="false"/>
+          <w:color w:val="000000"/>
+          <w:kern w:val="2"/>
+          <w:position w:val="0"/>
+          <w:sz w:val="24"/>
+          <w:sz w:val="24"/>
+          <w:szCs w:val="24"/>
+          <w:u w:val="none"/>
+          <w:shd w:fill="auto" w:val="clear"/>
+          <w:vertAlign w:val="baseline"/>
+        </w:rPr>
+        <w:t>e expect emigration to increase as the overall population increases, so in this case we can look at emigration as a percentage of total population to control for this.</w:t>
       </w:r>
     </w:p>
     <w:p>
@@ -10733,7 +11127,7 @@
       </w:r>
       <w:r>
         <w:rPr/>
-        <w:t xml:space="preserve">samples </w:t>
+        <w:t>samples</w:t>
       </w:r>
       <w:r>
         <w:rPr/>
@@ -11385,7 +11779,27 @@
       </w:pPr>
       <w:r>
         <w:rPr/>
-        <w:t>In this case, as we have few features to work with, we can use the lags of our variables in addition to the variables themselves. This can be thought of as an autoregressive model, which are commonly seen in time series analysis (Chatfield, 2003).</w:t>
+        <w:t>A</w:t>
+      </w:r>
+      <w:r>
+        <w:rPr/>
+        <w:t xml:space="preserve">s we have few features to work with, we can use the lags of variables </w:t>
+      </w:r>
+      <w:r>
+        <w:rPr/>
+        <w:t>to augment our data</w:t>
+      </w:r>
+      <w:r>
+        <w:rPr/>
+        <w:t xml:space="preserve">. This can be thought of as </w:t>
+      </w:r>
+      <w:r>
+        <w:rPr/>
+        <w:t>analagous to an</w:t>
+      </w:r>
+      <w:r>
+        <w:rPr/>
+        <w:t xml:space="preserve"> autoregressive model, which are commonly seen in time series analysis (Chatfield, 2003).</w:t>
       </w:r>
     </w:p>
     <w:p>
@@ -11414,19 +11828,11 @@
       </w:pPr>
       <w:r>
         <w:rPr/>
-        <w:t xml:space="preserve">It is also important that when we split our data into train and test sets, we set a temporal cutoff, and don't randomly sample data points as would be typical </w:t>
-      </w:r>
-      <w:r>
-        <w:rPr/>
-        <w:t>when</w:t>
-      </w:r>
-      <w:r>
-        <w:rPr/>
-        <w:t xml:space="preserve"> generating a train/test split. If we were to randomly draw data points from the full history, data leakage could occur and the model could become informed of values in the test set based on information in the training set. This procedure of withholding the tail of a time series is commonly used in traditional forecasting applications (Bergmeir &amp; Benitez, 2012). </w:t>
-      </w:r>
-      <w:r>
-        <w:rPr/>
-        <w:t>The data preparation specific to ML applications can be found in section 3.1 of the accompanying notebook.</w:t>
+        <w:t xml:space="preserve">It is also important that when we split our data into train and test sets, we set a temporal cutoff, and don't randomly sample data points as would be typical. If we were to randomly draw data points from the full history, data leakage could occur and the model could become informed of values in the test set based on information in the training set. This procedure of withholding the tail of a time series is commonly used in forecasting applications (Bergmeir &amp; Benitez, 2012). </w:t>
+      </w:r>
+      <w:r>
+        <w:rPr/>
+        <w:t>The data preparation specific to ML applications can be found in section 3.1 of the notebook.</w:t>
       </w:r>
     </w:p>
     <w:p>
@@ -11455,7 +11861,7 @@
       </w:pPr>
       <w:r>
         <w:rPr/>
-        <w:t xml:space="preserve">We will compare multiple regression algorithms - OLS regression, linear regression with L1 and L2 regularization (Lasso &amp; Ridge), ElasticNet, and Random Forest Regression, all </w:t>
+        <w:t xml:space="preserve">We compare multiple algorithms - OLS, linear regression with L1 and L2 regularization (Lasso &amp; Ridge), ElasticNet, and Random Forest Regression, all </w:t>
       </w:r>
       <w:r>
         <w:rPr/>
@@ -11496,7 +11902,15 @@
       </w:pPr>
       <w:r>
         <w:rPr/>
-        <w:t xml:space="preserve">Finally, we will compare the performance of these algorithms to that of a method formulated specifically for time series data - ARIMA (Autoregressive Integrated Moving Average models), which can conveniently be tuned using the pmdarima package, which ports R's auto.arima() functionality to python. </w:t>
+        <w:t xml:space="preserve">Finally, we compare the performance of these algorithms to that of a method formulated specifically for time series </w:t>
+      </w:r>
+      <w:r>
+        <w:rPr/>
+        <w:t>analysis</w:t>
+      </w:r>
+      <w:r>
+        <w:rPr/>
+        <w:t xml:space="preserve"> - ARIMA (Autoregressive Integrated Moving Average models), which can conveniently be tuned using the pmdarima package, which ports R's auto.arima() functionality to python. </w:t>
       </w:r>
       <w:r>
         <w:rPr/>
@@ -13089,6 +13503,79 @@
       </w:pPr>
       <w:r>
         <w:rPr/>
+        <w:drawing>
+          <wp:anchor behindDoc="0" distT="0" distB="0" distL="0" distR="0" simplePos="0" locked="0" layoutInCell="1" allowOverlap="1" relativeHeight="26">
+            <wp:simplePos x="0" y="0"/>
+            <wp:positionH relativeFrom="column">
+              <wp:align>center</wp:align>
+            </wp:positionH>
+            <wp:positionV relativeFrom="paragraph">
+              <wp:posOffset>635</wp:posOffset>
+            </wp:positionV>
+            <wp:extent cx="6120130" cy="3198495"/>
+            <wp:effectExtent l="0" t="0" r="0" b="0"/>
+            <wp:wrapSquare wrapText="largest"/>
+            <wp:docPr id="21" name="Image19" descr=""/>
+            <wp:cNvGraphicFramePr>
+              <a:graphicFrameLocks xmlns:a="http://schemas.openxmlformats.org/drawingml/2006/main" noChangeAspect="1"/>
+            </wp:cNvGraphicFramePr>
+            <a:graphic xmlns:a="http://schemas.openxmlformats.org/drawingml/2006/main">
+              <a:graphicData uri="http://schemas.openxmlformats.org/drawingml/2006/picture">
+                <pic:pic xmlns:pic="http://schemas.openxmlformats.org/drawingml/2006/picture">
+                  <pic:nvPicPr>
+                    <pic:cNvPr id="21" name="Image19" descr=""/>
+                    <pic:cNvPicPr>
+                      <a:picLocks noChangeAspect="1" noChangeArrowheads="1"/>
+                    </pic:cNvPicPr>
+                  </pic:nvPicPr>
+                  <pic:blipFill>
+                    <a:blip r:embed="rId25"/>
+                    <a:stretch>
+                      <a:fillRect/>
+                    </a:stretch>
+                  </pic:blipFill>
+                  <pic:spPr bwMode="auto">
+                    <a:xfrm>
+                      <a:off x="0" y="0"/>
+                      <a:ext cx="6120130" cy="3198495"/>
+                    </a:xfrm>
+                    <a:prstGeom prst="rect">
+                      <a:avLst/>
+                    </a:prstGeom>
+                  </pic:spPr>
+                </pic:pic>
+              </a:graphicData>
+            </a:graphic>
+          </wp:anchor>
+        </w:drawing>
+      </w:r>
+    </w:p>
+    <w:p>
+      <w:pPr>
+        <w:pStyle w:val="TextBody"/>
+        <w:bidi w:val="0"/>
+        <w:jc w:val="left"/>
+        <w:rPr>
+          <w:rFonts w:ascii="Arial" w:hAnsi="Arial" w:eastAsia="Arial" w:cs="Arial"/>
+          <w:b w:val="false"/>
+          <w:b w:val="false"/>
+          <w:i w:val="false"/>
+          <w:i w:val="false"/>
+          <w:caps w:val="false"/>
+          <w:smallCaps w:val="false"/>
+          <w:strike w:val="false"/>
+          <w:dstrike w:val="false"/>
+          <w:color w:val="000000"/>
+          <w:position w:val="0"/>
+          <w:sz w:val="24"/>
+          <w:sz w:val="24"/>
+          <w:szCs w:val="24"/>
+          <w:u w:val="none"/>
+          <w:vertAlign w:val="baseline"/>
+        </w:rPr>
+      </w:pPr>
+      <w:r>
+        <w:rPr/>
         <w:t>We can see that the random forest also selects the current emigration level as the most important feature.</w:t>
       </w:r>
     </w:p>
@@ -13282,7 +13769,7 @@
             <wp:extent cx="6120130" cy="3671570"/>
             <wp:effectExtent l="0" t="0" r="0" b="0"/>
             <wp:wrapSquare wrapText="largest"/>
-            <wp:docPr id="21" name="Image16" descr=""/>
+            <wp:docPr id="22" name="Image16" descr=""/>
             <wp:cNvGraphicFramePr>
               <a:graphicFrameLocks xmlns:a="http://schemas.openxmlformats.org/drawingml/2006/main" noChangeAspect="1"/>
             </wp:cNvGraphicFramePr>
@@ -13290,13 +13777,13 @@
               <a:graphicData uri="http://schemas.openxmlformats.org/drawingml/2006/picture">
                 <pic:pic xmlns:pic="http://schemas.openxmlformats.org/drawingml/2006/picture">
                   <pic:nvPicPr>
-                    <pic:cNvPr id="21" name="Image16" descr=""/>
+                    <pic:cNvPr id="22" name="Image16" descr=""/>
                     <pic:cNvPicPr>
                       <a:picLocks noChangeAspect="1" noChangeArrowheads="1"/>
                     </pic:cNvPicPr>
                   </pic:nvPicPr>
                   <pic:blipFill>
-                    <a:blip r:embed="rId25"/>
+                    <a:blip r:embed="rId26"/>
                     <a:stretch>
                       <a:fillRect/>
                     </a:stretch>
@@ -13695,7 +14182,7 @@
             <wp:extent cx="5349240" cy="2639060"/>
             <wp:effectExtent l="0" t="0" r="0" b="0"/>
             <wp:wrapSquare wrapText="largest"/>
-            <wp:docPr id="22" name="Picture 125" descr=""/>
+            <wp:docPr id="23" name="Picture 125" descr=""/>
             <wp:cNvGraphicFramePr>
               <a:graphicFrameLocks xmlns:a="http://schemas.openxmlformats.org/drawingml/2006/main" noChangeAspect="1"/>
             </wp:cNvGraphicFramePr>
@@ -13703,13 +14190,13 @@
               <a:graphicData uri="http://schemas.openxmlformats.org/drawingml/2006/picture">
                 <pic:pic xmlns:pic="http://schemas.openxmlformats.org/drawingml/2006/picture">
                   <pic:nvPicPr>
-                    <pic:cNvPr id="22" name="Picture 125" descr=""/>
+                    <pic:cNvPr id="23" name="Picture 125" descr=""/>
                     <pic:cNvPicPr>
                       <a:picLocks noChangeAspect="1" noChangeArrowheads="1"/>
                     </pic:cNvPicPr>
                   </pic:nvPicPr>
                   <pic:blipFill>
-                    <a:blip r:embed="rId26"/>
+                    <a:blip r:embed="rId27"/>
                     <a:stretch>
                       <a:fillRect/>
                     </a:stretch>
@@ -13828,7 +14315,7 @@
           <w:shd w:fill="auto" w:val="clear"/>
           <w:vertAlign w:val="baseline"/>
         </w:rPr>
-        <w:t>We can use a time-series specific model (ARIMA) as a comparison. In this case, we are considering the time series from the above plot. We can see that auto arima has selected an AR(1), or Markov model (Chatfield, 2003), which is consistent with the results of the previous techniques - the emigration value immediately previous is the most important.</w:t>
+        <w:t>We can use a time-series-specific model (ARIMA) as a comparison. In this case, we are considering the time series from the above plot. We can see that auto arima has selected an AR(1), or Markov model (Chatfield, 2003), which is consistent with the results of the previous techniques - the emigration value immediately previous is the most important.</w:t>
       </w:r>
     </w:p>
     <w:p>
@@ -14192,7 +14679,7 @@
             <wp:extent cx="6120130" cy="3671570"/>
             <wp:effectExtent l="0" t="0" r="0" b="0"/>
             <wp:wrapSquare wrapText="largest"/>
-            <wp:docPr id="23" name="Image17" descr=""/>
+            <wp:docPr id="24" name="Image17" descr=""/>
             <wp:cNvGraphicFramePr>
               <a:graphicFrameLocks xmlns:a="http://schemas.openxmlformats.org/drawingml/2006/main" noChangeAspect="1"/>
             </wp:cNvGraphicFramePr>
@@ -14200,318 +14687,7 @@
               <a:graphicData uri="http://schemas.openxmlformats.org/drawingml/2006/picture">
                 <pic:pic xmlns:pic="http://schemas.openxmlformats.org/drawingml/2006/picture">
                   <pic:nvPicPr>
-                    <pic:cNvPr id="23" name="Image17" descr=""/>
-                    <pic:cNvPicPr>
-                      <a:picLocks noChangeAspect="1" noChangeArrowheads="1"/>
-                    </pic:cNvPicPr>
-                  </pic:nvPicPr>
-                  <pic:blipFill>
-                    <a:blip r:embed="rId27"/>
-                    <a:stretch>
-                      <a:fillRect/>
-                    </a:stretch>
-                  </pic:blipFill>
-                  <pic:spPr bwMode="auto">
-                    <a:xfrm>
-                      <a:off x="0" y="0"/>
-                      <a:ext cx="6120130" cy="3671570"/>
-                    </a:xfrm>
-                    <a:prstGeom prst="rect">
-                      <a:avLst/>
-                    </a:prstGeom>
-                  </pic:spPr>
-                </pic:pic>
-              </a:graphicData>
-            </a:graphic>
-          </wp:anchor>
-        </w:drawing>
-      </w:r>
-    </w:p>
-    <w:p>
-      <w:pPr>
-        <w:pStyle w:val="Normal1"/>
-        <w:widowControl/>
-        <w:pBdr/>
-        <w:shd w:val="clear" w:fill="auto"/>
-        <w:spacing w:lineRule="auto" w:line="240" w:before="0" w:after="80"/>
-        <w:ind w:left="0" w:right="0" w:hanging="0"/>
-        <w:jc w:val="both"/>
-        <w:rPr>
-          <w:rFonts w:ascii="Arial" w:hAnsi="Arial" w:eastAsia="Arial" w:cs="Arial"/>
-          <w:b w:val="false"/>
-          <w:b w:val="false"/>
-          <w:i w:val="false"/>
-          <w:i w:val="false"/>
-          <w:caps w:val="false"/>
-          <w:smallCaps w:val="false"/>
-          <w:strike w:val="false"/>
-          <w:dstrike w:val="false"/>
-          <w:color w:val="000000"/>
-          <w:position w:val="0"/>
-          <w:sz w:val="24"/>
-          <w:sz w:val="24"/>
-          <w:szCs w:val="24"/>
-          <w:u w:val="none"/>
-          <w:vertAlign w:val="baseline"/>
-        </w:rPr>
-      </w:pPr>
-      <w:r>
-        <w:rPr>
-          <w:rFonts w:eastAsia="Arial" w:cs="Arial" w:ascii="Liberation Serif" w:hAnsi="Liberation Serif"/>
-          <w:b w:val="false"/>
-          <w:bCs w:val="false"/>
-          <w:i w:val="false"/>
-          <w:caps w:val="false"/>
-          <w:smallCaps w:val="false"/>
-          <w:strike w:val="false"/>
-          <w:dstrike w:val="false"/>
-          <w:color w:val="000000"/>
-          <w:kern w:val="2"/>
-          <w:position w:val="0"/>
-          <w:sz w:val="24"/>
-          <w:sz w:val="24"/>
-          <w:szCs w:val="24"/>
-          <w:u w:val="none"/>
-          <w:shd w:fill="auto" w:val="clear"/>
-          <w:vertAlign w:val="baseline"/>
-        </w:rPr>
-        <w:t>A</w:t>
-      </w:r>
-      <w:r>
-        <w:rPr>
-          <w:rFonts w:eastAsia="Arial" w:cs="Arial" w:ascii="Liberation Serif" w:hAnsi="Liberation Serif"/>
-          <w:b w:val="false"/>
-          <w:bCs w:val="false"/>
-          <w:i w:val="false"/>
-          <w:caps w:val="false"/>
-          <w:smallCaps w:val="false"/>
-          <w:strike w:val="false"/>
-          <w:dstrike w:val="false"/>
-          <w:color w:val="000000"/>
-          <w:kern w:val="2"/>
-          <w:position w:val="0"/>
-          <w:sz w:val="24"/>
-          <w:sz w:val="24"/>
-          <w:szCs w:val="24"/>
-          <w:u w:val="none"/>
-          <w:shd w:fill="auto" w:val="clear"/>
-          <w:vertAlign w:val="baseline"/>
-        </w:rPr>
-        <w:t xml:space="preserve">fter we have </w:t>
-      </w:r>
-      <w:r>
-        <w:rPr>
-          <w:rFonts w:eastAsia="Arial" w:cs="Arial" w:ascii="Liberation Serif" w:hAnsi="Liberation Serif"/>
-          <w:b w:val="false"/>
-          <w:bCs w:val="false"/>
-          <w:i w:val="false"/>
-          <w:caps w:val="false"/>
-          <w:smallCaps w:val="false"/>
-          <w:strike w:val="false"/>
-          <w:dstrike w:val="false"/>
-          <w:color w:val="000000"/>
-          <w:kern w:val="2"/>
-          <w:position w:val="0"/>
-          <w:sz w:val="24"/>
-          <w:sz w:val="24"/>
-          <w:szCs w:val="24"/>
-          <w:u w:val="none"/>
-          <w:shd w:fill="auto" w:val="clear"/>
-          <w:vertAlign w:val="baseline"/>
-        </w:rPr>
-        <w:t xml:space="preserve">predictions and evaluated their performance, </w:t>
-      </w:r>
-      <w:r>
-        <w:rPr>
-          <w:rFonts w:eastAsia="Arial" w:cs="Arial" w:ascii="Liberation Serif" w:hAnsi="Liberation Serif"/>
-          <w:b w:val="false"/>
-          <w:bCs w:val="false"/>
-          <w:i w:val="false"/>
-          <w:caps w:val="false"/>
-          <w:smallCaps w:val="false"/>
-          <w:strike w:val="false"/>
-          <w:dstrike w:val="false"/>
-          <w:color w:val="000000"/>
-          <w:kern w:val="2"/>
-          <w:position w:val="0"/>
-          <w:sz w:val="24"/>
-          <w:sz w:val="24"/>
-          <w:szCs w:val="24"/>
-          <w:u w:val="none"/>
-          <w:shd w:fill="auto" w:val="clear"/>
-          <w:vertAlign w:val="baseline"/>
-        </w:rPr>
-        <w:t>can</w:t>
-      </w:r>
-      <w:r>
-        <w:rPr>
-          <w:rFonts w:eastAsia="Arial" w:cs="Arial" w:ascii="Liberation Serif" w:hAnsi="Liberation Serif"/>
-          <w:b w:val="false"/>
-          <w:bCs w:val="false"/>
-          <w:i w:val="false"/>
-          <w:caps w:val="false"/>
-          <w:smallCaps w:val="false"/>
-          <w:strike w:val="false"/>
-          <w:dstrike w:val="false"/>
-          <w:color w:val="000000"/>
-          <w:kern w:val="2"/>
-          <w:position w:val="0"/>
-          <w:sz w:val="24"/>
-          <w:sz w:val="24"/>
-          <w:szCs w:val="24"/>
-          <w:u w:val="none"/>
-          <w:shd w:fill="auto" w:val="clear"/>
-          <w:vertAlign w:val="baseline"/>
-        </w:rPr>
-        <w:t xml:space="preserve"> go back and get a better understanding of our problem and data in order to iterate on our modelling techniques. We can use a PolynomialFeatures transformer to capture interaction terms and perform a polynomial regression (James et. al., 2013). </w:t>
-      </w:r>
-    </w:p>
-    <w:p>
-      <w:pPr>
-        <w:pStyle w:val="Normal1"/>
-        <w:widowControl/>
-        <w:pBdr/>
-        <w:shd w:val="clear" w:fill="auto"/>
-        <w:spacing w:lineRule="auto" w:line="240" w:before="0" w:after="80"/>
-        <w:ind w:left="0" w:right="0" w:hanging="0"/>
-        <w:jc w:val="both"/>
-        <w:rPr>
-          <w:rFonts w:ascii="Arial" w:hAnsi="Arial" w:eastAsia="Arial" w:cs="Arial"/>
-          <w:b w:val="false"/>
-          <w:b w:val="false"/>
-          <w:i w:val="false"/>
-          <w:i w:val="false"/>
-          <w:caps w:val="false"/>
-          <w:smallCaps w:val="false"/>
-          <w:strike w:val="false"/>
-          <w:dstrike w:val="false"/>
-          <w:color w:val="000000"/>
-          <w:position w:val="0"/>
-          <w:sz w:val="24"/>
-          <w:sz w:val="24"/>
-          <w:szCs w:val="24"/>
-          <w:u w:val="none"/>
-          <w:vertAlign w:val="baseline"/>
-        </w:rPr>
-      </w:pPr>
-      <w:r>
-        <w:rPr>
-          <w:rFonts w:eastAsia="Arial" w:cs="Arial" w:ascii="Liberation Serif" w:hAnsi="Liberation Serif"/>
-          <w:b w:val="false"/>
-          <w:bCs w:val="false"/>
-          <w:i w:val="false"/>
-          <w:caps w:val="false"/>
-          <w:smallCaps w:val="false"/>
-          <w:strike w:val="false"/>
-          <w:dstrike w:val="false"/>
-          <w:color w:val="000000"/>
-          <w:kern w:val="2"/>
-          <w:position w:val="0"/>
-          <w:sz w:val="24"/>
-          <w:sz w:val="24"/>
-          <w:szCs w:val="24"/>
-          <w:u w:val="none"/>
-          <w:shd w:fill="auto" w:val="clear"/>
-          <w:vertAlign w:val="baseline"/>
-        </w:rPr>
-        <w:t>R</w:t>
-      </w:r>
-      <w:r>
-        <w:rPr>
-          <w:rFonts w:eastAsia="Arial" w:cs="Arial" w:ascii="Liberation Serif" w:hAnsi="Liberation Serif"/>
-          <w:b w:val="false"/>
-          <w:bCs w:val="false"/>
-          <w:i w:val="false"/>
-          <w:caps w:val="false"/>
-          <w:smallCaps w:val="false"/>
-          <w:strike w:val="false"/>
-          <w:dstrike w:val="false"/>
-          <w:color w:val="000000"/>
-          <w:kern w:val="2"/>
-          <w:position w:val="0"/>
-          <w:sz w:val="24"/>
-          <w:sz w:val="24"/>
-          <w:szCs w:val="24"/>
-          <w:u w:val="none"/>
-          <w:shd w:fill="auto" w:val="clear"/>
-          <w:vertAlign w:val="baseline"/>
-        </w:rPr>
-        <w:t>epeating the above analysis with the newly transformed data, w</w:t>
-      </w:r>
-      <w:r>
-        <w:rPr>
-          <w:rFonts w:eastAsia="Arial" w:cs="Arial" w:ascii="Liberation Serif" w:hAnsi="Liberation Serif"/>
-          <w:b w:val="false"/>
-          <w:bCs w:val="false"/>
-          <w:i w:val="false"/>
-          <w:caps w:val="false"/>
-          <w:smallCaps w:val="false"/>
-          <w:strike w:val="false"/>
-          <w:dstrike w:val="false"/>
-          <w:color w:val="000000"/>
-          <w:kern w:val="2"/>
-          <w:position w:val="0"/>
-          <w:sz w:val="24"/>
-          <w:sz w:val="24"/>
-          <w:szCs w:val="24"/>
-          <w:u w:val="none"/>
-          <w:shd w:fill="auto" w:val="clear"/>
-          <w:vertAlign w:val="baseline"/>
-        </w:rPr>
-        <w:t>e see that OLS, Lasso, and Ridge regression perform worse with the new dataset. ElasticNet and Random Forest perform better, however the improvement may not be considered sufficiently better to justify the aditional model complexity that our new transformer brings.</w:t>
-      </w:r>
-    </w:p>
-    <w:p>
-      <w:pPr>
-        <w:pStyle w:val="Normal1"/>
-        <w:widowControl/>
-        <w:pBdr/>
-        <w:shd w:val="clear" w:fill="auto"/>
-        <w:spacing w:lineRule="auto" w:line="240" w:before="0" w:after="80"/>
-        <w:ind w:left="0" w:right="0" w:hanging="0"/>
-        <w:jc w:val="both"/>
-        <w:rPr>
-          <w:rFonts w:ascii="Arial" w:hAnsi="Arial" w:eastAsia="Arial" w:cs="Arial"/>
-          <w:b w:val="false"/>
-          <w:b w:val="false"/>
-          <w:i w:val="false"/>
-          <w:i w:val="false"/>
-          <w:caps w:val="false"/>
-          <w:smallCaps w:val="false"/>
-          <w:strike w:val="false"/>
-          <w:dstrike w:val="false"/>
-          <w:color w:val="000000"/>
-          <w:position w:val="0"/>
-          <w:sz w:val="24"/>
-          <w:sz w:val="24"/>
-          <w:szCs w:val="24"/>
-          <w:u w:val="none"/>
-          <w:vertAlign w:val="baseline"/>
-        </w:rPr>
-      </w:pPr>
-      <w:r>
-        <w:rPr/>
-        <w:drawing>
-          <wp:anchor behindDoc="0" distT="0" distB="0" distL="0" distR="0" simplePos="0" locked="0" layoutInCell="1" allowOverlap="1" relativeHeight="25">
-            <wp:simplePos x="0" y="0"/>
-            <wp:positionH relativeFrom="column">
-              <wp:align>center</wp:align>
-            </wp:positionH>
-            <wp:positionV relativeFrom="paragraph">
-              <wp:posOffset>635</wp:posOffset>
-            </wp:positionV>
-            <wp:extent cx="6120130" cy="3671570"/>
-            <wp:effectExtent l="0" t="0" r="0" b="0"/>
-            <wp:wrapSquare wrapText="largest"/>
-            <wp:docPr id="24" name="Image18" descr=""/>
-            <wp:cNvGraphicFramePr>
-              <a:graphicFrameLocks xmlns:a="http://schemas.openxmlformats.org/drawingml/2006/main" noChangeAspect="1"/>
-            </wp:cNvGraphicFramePr>
-            <a:graphic xmlns:a="http://schemas.openxmlformats.org/drawingml/2006/main">
-              <a:graphicData uri="http://schemas.openxmlformats.org/drawingml/2006/picture">
-                <pic:pic xmlns:pic="http://schemas.openxmlformats.org/drawingml/2006/picture">
-                  <pic:nvPicPr>
-                    <pic:cNvPr id="24" name="Image18" descr=""/>
+                    <pic:cNvPr id="24" name="Image17" descr=""/>
                     <pic:cNvPicPr>
                       <a:picLocks noChangeAspect="1" noChangeArrowheads="1"/>
                     </pic:cNvPicPr>
@@ -14540,59 +14716,6 @@
     </w:p>
     <w:p>
       <w:pPr>
-        <w:pStyle w:val="Heading2"/>
-        <w:rPr>
-          <w:rFonts w:ascii="Arial" w:hAnsi="Arial" w:eastAsia="Arial" w:cs="Arial"/>
-          <w:b w:val="false"/>
-          <w:b w:val="false"/>
-          <w:i w:val="false"/>
-          <w:i w:val="false"/>
-          <w:caps w:val="false"/>
-          <w:smallCaps w:val="false"/>
-          <w:strike w:val="false"/>
-          <w:dstrike w:val="false"/>
-          <w:color w:val="000000"/>
-          <w:position w:val="0"/>
-          <w:sz w:val="24"/>
-          <w:sz w:val="24"/>
-          <w:szCs w:val="24"/>
-          <w:u w:val="none"/>
-          <w:vertAlign w:val="baseline"/>
-        </w:rPr>
-      </w:pPr>
-      <w:r>
-        <w:rPr/>
-        <w:t>Conclusion</w:t>
-      </w:r>
-    </w:p>
-    <w:p>
-      <w:pPr>
-        <w:pStyle w:val="Normal1"/>
-        <w:rPr>
-          <w:rFonts w:ascii="Arial" w:hAnsi="Arial" w:eastAsia="Arial" w:cs="Arial"/>
-          <w:b w:val="false"/>
-          <w:b w:val="false"/>
-          <w:i w:val="false"/>
-          <w:i w:val="false"/>
-          <w:caps w:val="false"/>
-          <w:smallCaps w:val="false"/>
-          <w:strike w:val="false"/>
-          <w:dstrike w:val="false"/>
-          <w:color w:val="000000"/>
-          <w:position w:val="0"/>
-          <w:sz w:val="24"/>
-          <w:sz w:val="24"/>
-          <w:szCs w:val="24"/>
-          <w:u w:val="none"/>
-          <w:vertAlign w:val="baseline"/>
-        </w:rPr>
-      </w:pPr>
-      <w:r>
-        <w:rPr/>
-      </w:r>
-    </w:p>
-    <w:p>
-      <w:pPr>
         <w:pStyle w:val="Normal1"/>
         <w:widowControl/>
         <w:pBdr/>
@@ -14639,7 +14762,415 @@
           <w:shd w:fill="auto" w:val="clear"/>
           <w:vertAlign w:val="baseline"/>
         </w:rPr>
-        <w:t>We have successfully cleaned, explored, visualised, and understood several aspects of population and migration trends in Ireland. We have shown that migration trends can be modelled using statistical distributions and we can both estimate the probability of certain observed trends in our data, and we can compare different timeframes and their underlying distributions. Finally, we have shown that the problem of predicting emigration levels can be framed as a supervised regression problem which is analagous to an autoregressive time series model.</w:t>
+        <w:t>A</w:t>
+      </w:r>
+      <w:r>
+        <w:rPr>
+          <w:rFonts w:eastAsia="Arial" w:cs="Arial" w:ascii="Liberation Serif" w:hAnsi="Liberation Serif"/>
+          <w:b w:val="false"/>
+          <w:bCs w:val="false"/>
+          <w:i w:val="false"/>
+          <w:caps w:val="false"/>
+          <w:smallCaps w:val="false"/>
+          <w:strike w:val="false"/>
+          <w:dstrike w:val="false"/>
+          <w:color w:val="000000"/>
+          <w:kern w:val="2"/>
+          <w:position w:val="0"/>
+          <w:sz w:val="24"/>
+          <w:sz w:val="24"/>
+          <w:szCs w:val="24"/>
+          <w:u w:val="none"/>
+          <w:shd w:fill="auto" w:val="clear"/>
+          <w:vertAlign w:val="baseline"/>
+        </w:rPr>
+        <w:t xml:space="preserve">fter we have </w:t>
+      </w:r>
+      <w:r>
+        <w:rPr>
+          <w:rFonts w:eastAsia="Arial" w:cs="Arial" w:ascii="Liberation Serif" w:hAnsi="Liberation Serif"/>
+          <w:b w:val="false"/>
+          <w:bCs w:val="false"/>
+          <w:i w:val="false"/>
+          <w:caps w:val="false"/>
+          <w:smallCaps w:val="false"/>
+          <w:strike w:val="false"/>
+          <w:dstrike w:val="false"/>
+          <w:color w:val="000000"/>
+          <w:kern w:val="2"/>
+          <w:position w:val="0"/>
+          <w:sz w:val="24"/>
+          <w:sz w:val="24"/>
+          <w:szCs w:val="24"/>
+          <w:u w:val="none"/>
+          <w:shd w:fill="auto" w:val="clear"/>
+          <w:vertAlign w:val="baseline"/>
+        </w:rPr>
+        <w:t xml:space="preserve">predictions and evaluated their performance, </w:t>
+      </w:r>
+      <w:r>
+        <w:rPr>
+          <w:rFonts w:eastAsia="Arial" w:cs="Arial" w:ascii="Liberation Serif" w:hAnsi="Liberation Serif"/>
+          <w:b w:val="false"/>
+          <w:bCs w:val="false"/>
+          <w:i w:val="false"/>
+          <w:caps w:val="false"/>
+          <w:smallCaps w:val="false"/>
+          <w:strike w:val="false"/>
+          <w:dstrike w:val="false"/>
+          <w:color w:val="000000"/>
+          <w:kern w:val="2"/>
+          <w:position w:val="0"/>
+          <w:sz w:val="24"/>
+          <w:sz w:val="24"/>
+          <w:szCs w:val="24"/>
+          <w:u w:val="none"/>
+          <w:shd w:fill="auto" w:val="clear"/>
+          <w:vertAlign w:val="baseline"/>
+        </w:rPr>
+        <w:t>can</w:t>
+      </w:r>
+      <w:r>
+        <w:rPr>
+          <w:rFonts w:eastAsia="Arial" w:cs="Arial" w:ascii="Liberation Serif" w:hAnsi="Liberation Serif"/>
+          <w:b w:val="false"/>
+          <w:bCs w:val="false"/>
+          <w:i w:val="false"/>
+          <w:caps w:val="false"/>
+          <w:smallCaps w:val="false"/>
+          <w:strike w:val="false"/>
+          <w:dstrike w:val="false"/>
+          <w:color w:val="000000"/>
+          <w:kern w:val="2"/>
+          <w:position w:val="0"/>
+          <w:sz w:val="24"/>
+          <w:sz w:val="24"/>
+          <w:szCs w:val="24"/>
+          <w:u w:val="none"/>
+          <w:shd w:fill="auto" w:val="clear"/>
+          <w:vertAlign w:val="baseline"/>
+        </w:rPr>
+        <w:t xml:space="preserve"> go back and get a better understanding of our problem and data in order to iterate on our modelling techniques. We can use a PolynomialFeatures transformer to capture interaction terms and perform a polynomial regression (James et. al., 2013). </w:t>
+      </w:r>
+    </w:p>
+    <w:p>
+      <w:pPr>
+        <w:pStyle w:val="Normal1"/>
+        <w:widowControl/>
+        <w:pBdr/>
+        <w:shd w:val="clear" w:fill="auto"/>
+        <w:spacing w:lineRule="auto" w:line="240" w:before="0" w:after="80"/>
+        <w:ind w:left="0" w:right="0" w:hanging="0"/>
+        <w:jc w:val="both"/>
+        <w:rPr>
+          <w:rFonts w:ascii="Arial" w:hAnsi="Arial" w:eastAsia="Arial" w:cs="Arial"/>
+          <w:b w:val="false"/>
+          <w:b w:val="false"/>
+          <w:i w:val="false"/>
+          <w:i w:val="false"/>
+          <w:caps w:val="false"/>
+          <w:smallCaps w:val="false"/>
+          <w:strike w:val="false"/>
+          <w:dstrike w:val="false"/>
+          <w:color w:val="000000"/>
+          <w:position w:val="0"/>
+          <w:sz w:val="24"/>
+          <w:sz w:val="24"/>
+          <w:szCs w:val="24"/>
+          <w:u w:val="none"/>
+          <w:vertAlign w:val="baseline"/>
+        </w:rPr>
+      </w:pPr>
+      <w:r>
+        <w:rPr>
+          <w:rFonts w:eastAsia="Arial" w:cs="Arial" w:ascii="Liberation Serif" w:hAnsi="Liberation Serif"/>
+          <w:b w:val="false"/>
+          <w:bCs w:val="false"/>
+          <w:i w:val="false"/>
+          <w:caps w:val="false"/>
+          <w:smallCaps w:val="false"/>
+          <w:strike w:val="false"/>
+          <w:dstrike w:val="false"/>
+          <w:color w:val="000000"/>
+          <w:kern w:val="2"/>
+          <w:position w:val="0"/>
+          <w:sz w:val="24"/>
+          <w:sz w:val="24"/>
+          <w:szCs w:val="24"/>
+          <w:u w:val="none"/>
+          <w:shd w:fill="auto" w:val="clear"/>
+          <w:vertAlign w:val="baseline"/>
+        </w:rPr>
+        <w:t>R</w:t>
+      </w:r>
+      <w:r>
+        <w:rPr>
+          <w:rFonts w:eastAsia="Arial" w:cs="Arial" w:ascii="Liberation Serif" w:hAnsi="Liberation Serif"/>
+          <w:b w:val="false"/>
+          <w:bCs w:val="false"/>
+          <w:i w:val="false"/>
+          <w:caps w:val="false"/>
+          <w:smallCaps w:val="false"/>
+          <w:strike w:val="false"/>
+          <w:dstrike w:val="false"/>
+          <w:color w:val="000000"/>
+          <w:kern w:val="2"/>
+          <w:position w:val="0"/>
+          <w:sz w:val="24"/>
+          <w:sz w:val="24"/>
+          <w:szCs w:val="24"/>
+          <w:u w:val="none"/>
+          <w:shd w:fill="auto" w:val="clear"/>
+          <w:vertAlign w:val="baseline"/>
+        </w:rPr>
+        <w:t>epeating the above analysis with the newly transformed data, w</w:t>
+      </w:r>
+      <w:r>
+        <w:rPr>
+          <w:rFonts w:eastAsia="Arial" w:cs="Arial" w:ascii="Liberation Serif" w:hAnsi="Liberation Serif"/>
+          <w:b w:val="false"/>
+          <w:bCs w:val="false"/>
+          <w:i w:val="false"/>
+          <w:caps w:val="false"/>
+          <w:smallCaps w:val="false"/>
+          <w:strike w:val="false"/>
+          <w:dstrike w:val="false"/>
+          <w:color w:val="000000"/>
+          <w:kern w:val="2"/>
+          <w:position w:val="0"/>
+          <w:sz w:val="24"/>
+          <w:sz w:val="24"/>
+          <w:szCs w:val="24"/>
+          <w:u w:val="none"/>
+          <w:shd w:fill="auto" w:val="clear"/>
+          <w:vertAlign w:val="baseline"/>
+        </w:rPr>
+        <w:t>e see that OLS, Lasso, and Ridge regression perform worse with the new dataset. ElasticNet and Random Forest perform better, however the improvement may not be considered sufficiently better to justify the a</w:t>
+      </w:r>
+      <w:r>
+        <w:rPr>
+          <w:rFonts w:eastAsia="Arial" w:cs="Arial" w:ascii="Liberation Serif" w:hAnsi="Liberation Serif"/>
+          <w:b w:val="false"/>
+          <w:bCs w:val="false"/>
+          <w:i w:val="false"/>
+          <w:caps w:val="false"/>
+          <w:smallCaps w:val="false"/>
+          <w:strike w:val="false"/>
+          <w:dstrike w:val="false"/>
+          <w:color w:val="000000"/>
+          <w:kern w:val="2"/>
+          <w:position w:val="0"/>
+          <w:sz w:val="24"/>
+          <w:sz w:val="24"/>
+          <w:szCs w:val="24"/>
+          <w:u w:val="none"/>
+          <w:shd w:fill="auto" w:val="clear"/>
+          <w:vertAlign w:val="baseline"/>
+        </w:rPr>
+        <w:t>d</w:t>
+      </w:r>
+      <w:r>
+        <w:rPr>
+          <w:rFonts w:eastAsia="Arial" w:cs="Arial" w:ascii="Liberation Serif" w:hAnsi="Liberation Serif"/>
+          <w:b w:val="false"/>
+          <w:bCs w:val="false"/>
+          <w:i w:val="false"/>
+          <w:caps w:val="false"/>
+          <w:smallCaps w:val="false"/>
+          <w:strike w:val="false"/>
+          <w:dstrike w:val="false"/>
+          <w:color w:val="000000"/>
+          <w:kern w:val="2"/>
+          <w:position w:val="0"/>
+          <w:sz w:val="24"/>
+          <w:sz w:val="24"/>
+          <w:szCs w:val="24"/>
+          <w:u w:val="none"/>
+          <w:shd w:fill="auto" w:val="clear"/>
+          <w:vertAlign w:val="baseline"/>
+        </w:rPr>
+        <w:t>ditional model complexity that our new transformer brings.</w:t>
+      </w:r>
+    </w:p>
+    <w:p>
+      <w:pPr>
+        <w:pStyle w:val="Normal1"/>
+        <w:widowControl/>
+        <w:pBdr/>
+        <w:shd w:val="clear" w:fill="auto"/>
+        <w:spacing w:lineRule="auto" w:line="240" w:before="0" w:after="80"/>
+        <w:ind w:left="0" w:right="0" w:hanging="0"/>
+        <w:jc w:val="both"/>
+        <w:rPr>
+          <w:rFonts w:ascii="Arial" w:hAnsi="Arial" w:eastAsia="Arial" w:cs="Arial"/>
+          <w:b w:val="false"/>
+          <w:b w:val="false"/>
+          <w:i w:val="false"/>
+          <w:i w:val="false"/>
+          <w:caps w:val="false"/>
+          <w:smallCaps w:val="false"/>
+          <w:strike w:val="false"/>
+          <w:dstrike w:val="false"/>
+          <w:color w:val="000000"/>
+          <w:position w:val="0"/>
+          <w:sz w:val="24"/>
+          <w:sz w:val="24"/>
+          <w:szCs w:val="24"/>
+          <w:u w:val="none"/>
+          <w:vertAlign w:val="baseline"/>
+        </w:rPr>
+      </w:pPr>
+      <w:r>
+        <w:rPr/>
+        <w:drawing>
+          <wp:anchor behindDoc="0" distT="0" distB="0" distL="0" distR="0" simplePos="0" locked="0" layoutInCell="1" allowOverlap="1" relativeHeight="25">
+            <wp:simplePos x="0" y="0"/>
+            <wp:positionH relativeFrom="column">
+              <wp:align>center</wp:align>
+            </wp:positionH>
+            <wp:positionV relativeFrom="paragraph">
+              <wp:posOffset>635</wp:posOffset>
+            </wp:positionV>
+            <wp:extent cx="6120130" cy="3671570"/>
+            <wp:effectExtent l="0" t="0" r="0" b="0"/>
+            <wp:wrapSquare wrapText="largest"/>
+            <wp:docPr id="25" name="Image18" descr=""/>
+            <wp:cNvGraphicFramePr>
+              <a:graphicFrameLocks xmlns:a="http://schemas.openxmlformats.org/drawingml/2006/main" noChangeAspect="1"/>
+            </wp:cNvGraphicFramePr>
+            <a:graphic xmlns:a="http://schemas.openxmlformats.org/drawingml/2006/main">
+              <a:graphicData uri="http://schemas.openxmlformats.org/drawingml/2006/picture">
+                <pic:pic xmlns:pic="http://schemas.openxmlformats.org/drawingml/2006/picture">
+                  <pic:nvPicPr>
+                    <pic:cNvPr id="25" name="Image18" descr=""/>
+                    <pic:cNvPicPr>
+                      <a:picLocks noChangeAspect="1" noChangeArrowheads="1"/>
+                    </pic:cNvPicPr>
+                  </pic:nvPicPr>
+                  <pic:blipFill>
+                    <a:blip r:embed="rId29"/>
+                    <a:stretch>
+                      <a:fillRect/>
+                    </a:stretch>
+                  </pic:blipFill>
+                  <pic:spPr bwMode="auto">
+                    <a:xfrm>
+                      <a:off x="0" y="0"/>
+                      <a:ext cx="6120130" cy="3671570"/>
+                    </a:xfrm>
+                    <a:prstGeom prst="rect">
+                      <a:avLst/>
+                    </a:prstGeom>
+                  </pic:spPr>
+                </pic:pic>
+              </a:graphicData>
+            </a:graphic>
+          </wp:anchor>
+        </w:drawing>
+      </w:r>
+    </w:p>
+    <w:p>
+      <w:pPr>
+        <w:pStyle w:val="Heading2"/>
+        <w:rPr>
+          <w:rFonts w:ascii="Arial" w:hAnsi="Arial" w:eastAsia="Arial" w:cs="Arial"/>
+          <w:b w:val="false"/>
+          <w:b w:val="false"/>
+          <w:i w:val="false"/>
+          <w:i w:val="false"/>
+          <w:caps w:val="false"/>
+          <w:smallCaps w:val="false"/>
+          <w:strike w:val="false"/>
+          <w:dstrike w:val="false"/>
+          <w:color w:val="000000"/>
+          <w:position w:val="0"/>
+          <w:sz w:val="24"/>
+          <w:sz w:val="24"/>
+          <w:szCs w:val="24"/>
+          <w:u w:val="none"/>
+          <w:vertAlign w:val="baseline"/>
+        </w:rPr>
+      </w:pPr>
+      <w:r>
+        <w:rPr/>
+        <w:t>Conclusion</w:t>
+      </w:r>
+    </w:p>
+    <w:p>
+      <w:pPr>
+        <w:pStyle w:val="Normal1"/>
+        <w:rPr>
+          <w:rFonts w:ascii="Arial" w:hAnsi="Arial" w:eastAsia="Arial" w:cs="Arial"/>
+          <w:b w:val="false"/>
+          <w:b w:val="false"/>
+          <w:i w:val="false"/>
+          <w:i w:val="false"/>
+          <w:caps w:val="false"/>
+          <w:smallCaps w:val="false"/>
+          <w:strike w:val="false"/>
+          <w:dstrike w:val="false"/>
+          <w:color w:val="000000"/>
+          <w:position w:val="0"/>
+          <w:sz w:val="24"/>
+          <w:sz w:val="24"/>
+          <w:szCs w:val="24"/>
+          <w:u w:val="none"/>
+          <w:vertAlign w:val="baseline"/>
+        </w:rPr>
+      </w:pPr>
+      <w:r>
+        <w:rPr/>
+      </w:r>
+    </w:p>
+    <w:p>
+      <w:pPr>
+        <w:pStyle w:val="Normal1"/>
+        <w:widowControl/>
+        <w:pBdr/>
+        <w:shd w:val="clear" w:fill="auto"/>
+        <w:spacing w:lineRule="auto" w:line="240" w:before="0" w:after="80"/>
+        <w:ind w:left="0" w:right="0" w:hanging="0"/>
+        <w:jc w:val="both"/>
+        <w:rPr>
+          <w:rFonts w:ascii="Arial" w:hAnsi="Arial" w:eastAsia="Arial" w:cs="Arial"/>
+          <w:b w:val="false"/>
+          <w:b w:val="false"/>
+          <w:i w:val="false"/>
+          <w:i w:val="false"/>
+          <w:caps w:val="false"/>
+          <w:smallCaps w:val="false"/>
+          <w:strike w:val="false"/>
+          <w:dstrike w:val="false"/>
+          <w:color w:val="000000"/>
+          <w:position w:val="0"/>
+          <w:sz w:val="24"/>
+          <w:sz w:val="24"/>
+          <w:szCs w:val="24"/>
+          <w:u w:val="none"/>
+          <w:vertAlign w:val="baseline"/>
+        </w:rPr>
+      </w:pPr>
+      <w:r>
+        <w:rPr>
+          <w:rFonts w:eastAsia="Arial" w:cs="Arial" w:ascii="Liberation Serif" w:hAnsi="Liberation Serif"/>
+          <w:b w:val="false"/>
+          <w:bCs w:val="false"/>
+          <w:i w:val="false"/>
+          <w:caps w:val="false"/>
+          <w:smallCaps w:val="false"/>
+          <w:strike w:val="false"/>
+          <w:dstrike w:val="false"/>
+          <w:color w:val="000000"/>
+          <w:kern w:val="2"/>
+          <w:position w:val="0"/>
+          <w:sz w:val="24"/>
+          <w:sz w:val="24"/>
+          <w:szCs w:val="24"/>
+          <w:u w:val="none"/>
+          <w:shd w:fill="auto" w:val="clear"/>
+          <w:vertAlign w:val="baseline"/>
+        </w:rPr>
+        <w:t>We have cleaned, explored, visualised, and understood several aspects of population and migration trends in Ireland. We have shown that migration trends can be modelled using statistical distributions and we can both estimate the probability of certain observed trends in our data, and we can compare different timeframes and their underlying distributions. Finally, we have shown that the problem of predicting emigration levels can be framed as a supervised regression problem which is analagous to an autoregressive time series model.</w:t>
       </w:r>
     </w:p>
     <w:p>
@@ -14846,7 +15377,7 @@
         </w:rPr>
         <w:t xml:space="preserve">Bergmeir, C., Benítez, J.M., 2012. On the use of cross-validation for time series predictor evaluation. Information Sciences 191, 192–213. </w:t>
       </w:r>
-      <w:hyperlink r:id="rId29">
+      <w:hyperlink r:id="rId30">
         <w:r>
           <w:rPr>
             <w:rStyle w:val="InternetLink"/>
@@ -14972,7 +15503,7 @@
         <w:rPr/>
         <w:t xml:space="preserve">Chatfield, C., 2003. The Analysis of Time Series, 0 ed. Chapman and Hall/CRC. </w:t>
       </w:r>
-      <w:hyperlink r:id="rId30">
+      <w:hyperlink r:id="rId31">
         <w:r>
           <w:rPr>
             <w:rStyle w:val="InternetLink"/>
@@ -15048,7 +15579,7 @@
         <w:rPr/>
         <w:t xml:space="preserve">Efron, B., Tibshirani, R.J., 1994. An Introduction to the Bootstrap, 0 ed. Chapman and Hall/CRC. </w:t>
       </w:r>
-      <w:hyperlink r:id="rId31">
+      <w:hyperlink r:id="rId32">
         <w:r>
           <w:rPr>
             <w:rStyle w:val="InternetLink"/>
@@ -15158,7 +15689,7 @@
         <w:rPr/>
         <w:t xml:space="preserve">Hastie, T., Tibshirani, R., Friedman, J.H., 2017. The elements of statistical learning: data mining, inference, and prediction, Second edition, corrected at 12th printing 2017. ed, Springer series in statistics. Springer, New York, NY. </w:t>
       </w:r>
-      <w:hyperlink r:id="rId32">
+      <w:hyperlink r:id="rId33">
         <w:r>
           <w:rPr>
             <w:rStyle w:val="InternetLink"/>
@@ -15200,7 +15731,7 @@
         <w:rPr/>
         <w:t xml:space="preserve">James, G., Witten, D., Hastie, T., Tibshirani, R., 2013. An Introduction to Statistical Learning, Springer Texts in Statistics. Springer New York, New York, NY. </w:t>
       </w:r>
-      <w:hyperlink r:id="rId33">
+      <w:hyperlink r:id="rId34">
         <w:r>
           <w:rPr>
             <w:rStyle w:val="InternetLink"/>
@@ -15378,7 +15909,7 @@
         <w:rPr/>
         <w:t xml:space="preserve">Tufte, E., 2001. The visual display of quantitative information / E.R. tufte. American Journal of Physics 31. </w:t>
       </w:r>
-      <w:hyperlink r:id="rId34">
+      <w:hyperlink r:id="rId35">
         <w:r>
           <w:rPr>
             <w:rStyle w:val="InternetLink"/>
@@ -15454,7 +15985,7 @@
         <w:rPr/>
         <w:t xml:space="preserve">Wickham, H., 2014. Tidy Data. J. Stat. Soft. 59. </w:t>
       </w:r>
-      <w:hyperlink r:id="rId35">
+      <w:hyperlink r:id="rId36">
         <w:r>
           <w:rPr>
             <w:rStyle w:val="InternetLink"/>

</xml_diff>